<commit_message>
added stuff about tim's leadership
</commit_message>
<xml_diff>
--- a/nih-biosketch-unsup-r01.docx
+++ b/nih-biosketch-unsup-r01.docx
@@ -874,7 +874,7 @@
           <w:b w:val="0"/>
           <w:szCs w:val="22"/>
         </w:rPr>
-        <w:t xml:space="preserve">My general research interest and a strong publication record in semi-supervised methods and information extraction will allow me to contribute </w:t>
+        <w:t xml:space="preserve">I have a joint appointment at Loyola Stritch School of Medicine. </w:t>
       </w:r>
       <w:r>
         <w:rPr>
@@ -882,7 +882,7 @@
           <w:b w:val="0"/>
           <w:szCs w:val="22"/>
         </w:rPr>
-        <w:t xml:space="preserve">to </w:t>
+        <w:t xml:space="preserve">My general research interest and a strong publication record in semi-supervised methods and information extraction will allow me to contribute </w:t>
       </w:r>
       <w:r>
         <w:rPr>
@@ -890,7 +890,7 @@
           <w:b w:val="0"/>
           <w:szCs w:val="22"/>
         </w:rPr>
-        <w:t>the specific aim 2 of this proposal.</w:t>
+        <w:t xml:space="preserve">to </w:t>
       </w:r>
       <w:r>
         <w:rPr>
@@ -898,8 +898,98 @@
           <w:b w:val="0"/>
           <w:szCs w:val="22"/>
         </w:rPr>
-        <w:t xml:space="preserve"> Tim leadership…</w:t>
-      </w:r>
+        <w:t>the specific aim 2 of this proposal.</w:t>
+      </w:r>
+      <w:r>
+        <w:rPr>
+          <w:rFonts w:cs="Arial"/>
+          <w:b w:val="0"/>
+          <w:szCs w:val="22"/>
+        </w:rPr>
+        <w:t xml:space="preserve"> </w:t>
+      </w:r>
+      <w:r>
+        <w:rPr>
+          <w:rFonts w:cs="Arial"/>
+          <w:b w:val="0"/>
+          <w:szCs w:val="22"/>
+        </w:rPr>
+        <w:t>Dr. Miller and I have an extensive history of collaboration that began in 2011 when we both joined the NLP lab at Boston Children’s Hospital and Harvard Medical School.</w:t>
+      </w:r>
+      <w:r>
+        <w:rPr>
+          <w:rFonts w:cs="Arial"/>
+          <w:b w:val="0"/>
+          <w:szCs w:val="22"/>
+        </w:rPr>
+        <w:t xml:space="preserve"> Our time at BCH has been extremely productive and resulted in a number of joint publications.</w:t>
+      </w:r>
+      <w:r>
+        <w:rPr>
+          <w:rFonts w:cs="Arial"/>
+          <w:b w:val="0"/>
+          <w:szCs w:val="22"/>
+        </w:rPr>
+        <w:t xml:space="preserve"> </w:t>
+      </w:r>
+      <w:r>
+        <w:rPr>
+          <w:rFonts w:cs="Arial"/>
+          <w:b w:val="0"/>
+          <w:szCs w:val="22"/>
+        </w:rPr>
+        <w:t xml:space="preserve">Dr. Miller </w:t>
+      </w:r>
+      <w:r>
+        <w:rPr>
+          <w:rFonts w:cs="Arial"/>
+          <w:b w:val="0"/>
+          <w:szCs w:val="22"/>
+        </w:rPr>
+        <w:t xml:space="preserve">led </w:t>
+      </w:r>
+      <w:r>
+        <w:rPr>
+          <w:rFonts w:cs="Arial"/>
+          <w:b w:val="0"/>
+          <w:szCs w:val="22"/>
+        </w:rPr>
+        <w:t xml:space="preserve">the work on several NIH funded projects that involved building a coreference system tailed for medical texts, </w:t>
+      </w:r>
+      <w:r>
+        <w:rPr>
+          <w:rFonts w:cs="Arial"/>
+          <w:b w:val="0"/>
+          <w:szCs w:val="22"/>
+        </w:rPr>
+        <w:t>a state-of-the art negation and uncertainty system</w:t>
+      </w:r>
+      <w:r>
+        <w:rPr>
+          <w:rFonts w:cs="Arial"/>
+          <w:b w:val="0"/>
+          <w:szCs w:val="22"/>
+        </w:rPr>
+        <w:t>, and several systems for temporal relation extraction. In addition, Dr. Miller led the development of several open source projects</w:t>
+      </w:r>
+      <w:r>
+        <w:rPr>
+          <w:rFonts w:cs="Arial"/>
+          <w:b w:val="0"/>
+          <w:szCs w:val="22"/>
+        </w:rPr>
+        <w:t xml:space="preserve"> such as cTAKES temporal relation system, ClearTK, and libsvm Java Kernel.</w:t>
+      </w:r>
+      <w:r>
+        <w:rPr>
+          <w:rFonts w:cs="Arial"/>
+          <w:b w:val="0"/>
+          <w:szCs w:val="22"/>
+        </w:rPr>
+        <w:t xml:space="preserve"> My years of experience of working with and under the direction of Dr. Miller leave no doubt in my mind that he is ready to transition to the role of a PI.</w:t>
+      </w:r>
+      <w:bookmarkStart w:id="0" w:name="_GoBack"/>
+      <w:bookmarkEnd w:id="0"/>
     </w:p>
     <w:p>
       <w:pPr>
@@ -972,7 +1062,6 @@
     </w:p>
     <w:p>
       <w:r>
-        <w:lastRenderedPageBreak/>
         <w:t>2014-2015 Instructor, Harvard Medical School, Boston, MA</w:t>
       </w:r>
     </w:p>
@@ -1502,6 +1591,7 @@
         <w:rPr>
           <w:noProof/>
         </w:rPr>
+        <w:lastRenderedPageBreak/>
         <w:t>4</w:t>
       </w:r>
       <w:r>
@@ -1600,11 +1690,7 @@
         <w:t xml:space="preserve"> I would like to be able to discover that</w:t>
       </w:r>
       <w:r>
-        <w:t xml:space="preserve"> </w:t>
-      </w:r>
-      <w:r>
-        <w:lastRenderedPageBreak/>
-        <w:t xml:space="preserve">the </w:t>
+        <w:t xml:space="preserve"> the </w:t>
       </w:r>
       <w:r>
         <w:t>“</w:t>
@@ -2365,6 +2451,7 @@
         <w:rPr>
           <w:noProof/>
         </w:rPr>
+        <w:lastRenderedPageBreak/>
         <w:t>3</w:t>
       </w:r>
       <w:r>
@@ -2422,7 +2509,6 @@
           <w:b/>
           <w:u w:val="single"/>
         </w:rPr>
-        <w:lastRenderedPageBreak/>
         <w:t xml:space="preserve">Complete List of Published Work in Google Scholar: </w:t>
       </w:r>
     </w:p>
@@ -2561,14 +2647,12 @@
         </w:rPr>
         <w:t xml:space="preserve"> Hospital, </w:t>
       </w:r>
-      <w:bookmarkStart w:id="0" w:name="_GoBack"/>
       <w:r>
         <w:rPr>
           <w:lang w:val="pt-PT"/>
         </w:rPr>
         <w:t>The Program for Patient Safety and Quality</w:t>
       </w:r>
-      <w:bookmarkEnd w:id="0"/>
     </w:p>
     <w:p>
       <w:pPr>
@@ -2982,20 +3066,6 @@
           <w:lang w:val="pt-PT"/>
         </w:rPr>
       </w:pPr>
-    </w:p>
-    <w:p>
-      <w:pPr>
-        <w:rPr>
-          <w:lang w:val="pt-PT"/>
-        </w:rPr>
-      </w:pPr>
-    </w:p>
-    <w:p>
-      <w:pPr>
-        <w:rPr>
-          <w:lang w:val="pt-PT"/>
-        </w:rPr>
-      </w:pPr>
       <w:r>
         <w:rPr>
           <w:lang w:val="pt-PT"/>
@@ -3270,6 +3340,7 @@
           <w:sz w:val="22"/>
           <w:szCs w:val="22"/>
         </w:rPr>
+        <w:lastRenderedPageBreak/>
         <w:t>R01GM090187</w:t>
       </w:r>
       <w:r>
@@ -3360,11 +3431,7 @@
         <w:br/>
       </w:r>
       <w:r>
-        <w:t xml:space="preserve">Over the last two decades, several research groups have developed NLP tools for clinical notes, but a major </w:t>
-      </w:r>
-      <w:r>
-        <w:lastRenderedPageBreak/>
-        <w:t>bottleneck preventing progress in clinical NLP is the lack of standard, annotated data sets for training and evaluating NLP applications. Without these standards, individual NLP applications abound without the ability to train different algorithms on standard annotations, share and integrate NLP modules, or compare performance. We propose to develop standards and infrastructure that can enable technology to extract scientific information from textual medical records, and we propose the research as a collaborative effort involving NLP experts across the U.S.</w:t>
+        <w:t>Over the last two decades, several research groups have developed NLP tools for clinical notes, but a major bottleneck preventing progress in clinical NLP is the lack of standard, annotated data sets for training and evaluating NLP applications. Without these standards, individual NLP applications abound without the ability to train different algorithms on standard annotations, share and integrate NLP modules, or compare performance. We propose to develop standards and infrastructure that can enable technology to extract scientific information from textual medical records, and we propose the research as a collaborative effort involving NLP experts across the U.S.</w:t>
       </w:r>
     </w:p>
     <w:p>
@@ -3474,7 +3541,6 @@
         <w:rPr>
           <w:rFonts w:cs="Arial"/>
           <w:b/>
-          <w:i/>
           <w:szCs w:val="22"/>
         </w:rPr>
       </w:pPr>
@@ -3482,7 +3548,6 @@
         <w:rPr>
           <w:rFonts w:cs="Arial"/>
           <w:b/>
-          <w:i/>
           <w:szCs w:val="22"/>
         </w:rPr>
         <w:t>SHARP Area 4: Secondary Use of EHR Data</w:t>
@@ -3654,14 +3719,12 @@
         <w:pStyle w:val="DataField11pt-Single"/>
         <w:rPr>
           <w:b/>
-          <w:i/>
           <w:szCs w:val="22"/>
         </w:rPr>
       </w:pPr>
       <w:r>
         <w:rPr>
           <w:b/>
-          <w:i/>
           <w:szCs w:val="22"/>
         </w:rPr>
         <w:t>Multi-Source Integrated Platform for Answering Clinical Questions</w:t>
@@ -3785,14 +3848,12 @@
         <w:pStyle w:val="DataField11pt-Single"/>
         <w:rPr>
           <w:b/>
-          <w:i/>
           <w:szCs w:val="22"/>
         </w:rPr>
       </w:pPr>
       <w:r>
         <w:rPr>
           <w:b/>
-          <w:i/>
           <w:szCs w:val="22"/>
         </w:rPr>
         <w:t>Autonomous Global Integrated Language Exploitation</w:t>
@@ -3939,14 +4000,12 @@
         <w:pStyle w:val="DataField11pt-Single"/>
         <w:rPr>
           <w:b/>
-          <w:i/>
           <w:szCs w:val="22"/>
         </w:rPr>
       </w:pPr>
       <w:r>
         <w:rPr>
           <w:b/>
-          <w:i/>
           <w:szCs w:val="22"/>
         </w:rPr>
         <w:t>Advancing the Performance of WSD Systems through More Consistent Criteria for Sense Distinctions</w:t>
@@ -3954,7 +4013,6 @@
       <w:r>
         <w:rPr>
           <w:b/>
-          <w:i/>
           <w:szCs w:val="22"/>
         </w:rPr>
         <w:tab/>

</xml_diff>

<commit_message>
added stuff about tim's leadership; some editing/cleaning up too
</commit_message>
<xml_diff>
--- a/nih-biosketch-unsup-r01.docx
+++ b/nih-biosketch-unsup-r01.docx
@@ -681,8 +681,6 @@
       <w:pPr>
         <w:pStyle w:val="Heading1"/>
       </w:pPr>
-      <w:bookmarkStart w:id="0" w:name="_GoBack"/>
-      <w:bookmarkEnd w:id="0"/>
       <w:r>
         <w:t>A.</w:t>
       </w:r>
@@ -706,7 +704,7 @@
           <w:b w:val="0"/>
           <w:szCs w:val="22"/>
         </w:rPr>
-        <w:t>My graduate and post-graduate research spans machine learning, natural language processing (NLP), and medical informatics. My thesis work focused on developing new methods for resolution of semantic ambiguities and applications of language modeling to this problem. For my Ph.D. dissertation, I developed and implemented new approaches for representing textual data leading to highly accurate and robust machine learning models. As a researcher at Boston Children’s Hospital and Harvard Medical School I work</w:t>
+        <w:t>My graduate and post-graduate research spans machine learning, natural language processing (NLP), and medical informatics. My thesis work focused on developing new methods for resolution of semantic ambiguities. For my Ph.D. dissertation, I developed and implemented new approaches for representing textual data leading to highly accurate and robust machine learning models. As a researcher at Boston Children’s Hospital and Harvard Medical School I work</w:t>
       </w:r>
       <w:r>
         <w:rPr>
@@ -754,15 +752,63 @@
           <w:b w:val="0"/>
           <w:szCs w:val="22"/>
         </w:rPr>
-        <w:t xml:space="preserve"> on deep semantic analysis of clinical texts including relation extraction between medical entities, phenotype creation, and other types of data mining. I lead the development of the methods and software for relation extraction; our best performing methods were released open-source as a part of the clinical Text Analysis and Knowledge Extraction System (cTAKES) – the most widely adopted software for clinical text processing. The relation extractor later became the basis for the temporal relation extraction software developed for the THYME (Temporal Histories of Your Medical Event) project. In addition to my extensive research expertise in NLP and machine learning, I bring years of software development experience that is crucial for creating well-designed, reliable, and interoperable software that we plan</w:t>
-      </w:r>
-      <w:r>
-        <w:rPr>
-          <w:rFonts w:cs="Arial"/>
-          <w:b w:val="0"/>
-          <w:szCs w:val="22"/>
-        </w:rPr>
-        <w:t xml:space="preserve"> to implement for this project.</w:t>
+        <w:t xml:space="preserve"> on deep semantic analysis of clinical texts including relation extraction between medical entities, </w:t>
+      </w:r>
+      <w:r>
+        <w:rPr>
+          <w:rFonts w:cs="Arial"/>
+          <w:b w:val="0"/>
+          <w:szCs w:val="22"/>
+        </w:rPr>
+        <w:t>phenotyping</w:t>
+      </w:r>
+      <w:r>
+        <w:rPr>
+          <w:rFonts w:cs="Arial"/>
+          <w:b w:val="0"/>
+          <w:szCs w:val="22"/>
+        </w:rPr>
+        <w:t xml:space="preserve">, and other types of data mining. I lead the development of the methods and software for relation extraction; our best performing methods were </w:t>
+      </w:r>
+      <w:r>
+        <w:rPr>
+          <w:rFonts w:cs="Arial"/>
+          <w:b w:val="0"/>
+          <w:szCs w:val="22"/>
+        </w:rPr>
+        <w:t xml:space="preserve">implemented and </w:t>
+      </w:r>
+      <w:r>
+        <w:rPr>
+          <w:rFonts w:cs="Arial"/>
+          <w:b w:val="0"/>
+          <w:szCs w:val="22"/>
+        </w:rPr>
+        <w:t>released open-source as a part of the clinical Text Analysis and Knowledge Extraction System (cTAKES) – the most widely adopted software for clinical text processing. The relation extractor later became the basis for the temporal relation extraction software developed for the THYME (Temporal Histories of Your Medical Event) project. In addition to my extensive research expertise in NLP and machine learning, I bring years of software development experience that is crucial for creating well-designed, reliable, and interoperable software that we plan</w:t>
+      </w:r>
+      <w:r>
+        <w:rPr>
+          <w:rFonts w:cs="Arial"/>
+          <w:b w:val="0"/>
+          <w:szCs w:val="22"/>
+        </w:rPr>
+        <w:t xml:space="preserve"> </w:t>
+      </w:r>
+      <w:r>
+        <w:rPr>
+          <w:rFonts w:cs="Arial"/>
+          <w:b w:val="0"/>
+          <w:szCs w:val="22"/>
+        </w:rPr>
+        <w:t>to deliver</w:t>
+      </w:r>
+      <w:r>
+        <w:rPr>
+          <w:rFonts w:cs="Arial"/>
+          <w:b w:val="0"/>
+          <w:szCs w:val="22"/>
+        </w:rPr>
+        <w:t xml:space="preserve"> for this project.</w:t>
       </w:r>
       <w:r>
         <w:rPr>
@@ -890,23 +936,119 @@
           <w:b w:val="0"/>
           <w:szCs w:val="22"/>
         </w:rPr>
-        <w:t xml:space="preserve">I have a joint appointment at Loyola Stritch School of Medicine. </w:t>
-      </w:r>
-      <w:r>
-        <w:rPr>
-          <w:rFonts w:cs="Arial"/>
-          <w:b w:val="0"/>
-          <w:szCs w:val="22"/>
-        </w:rPr>
-        <w:t xml:space="preserve">My general research interest and a strong publication record in semi-supervised methods and information extraction will allow me to contribute </w:t>
-      </w:r>
-      <w:r>
-        <w:rPr>
-          <w:rFonts w:cs="Arial"/>
-          <w:b w:val="0"/>
-          <w:szCs w:val="22"/>
-        </w:rPr>
-        <w:t xml:space="preserve">to </w:t>
+        <w:t>I</w:t>
+      </w:r>
+      <w:r>
+        <w:rPr>
+          <w:rFonts w:cs="Arial"/>
+          <w:b w:val="0"/>
+          <w:szCs w:val="22"/>
+        </w:rPr>
+        <w:t xml:space="preserve"> currently also</w:t>
+      </w:r>
+      <w:r>
+        <w:rPr>
+          <w:rFonts w:cs="Arial"/>
+          <w:b w:val="0"/>
+          <w:szCs w:val="22"/>
+        </w:rPr>
+        <w:t xml:space="preserve"> have a </w:t>
+      </w:r>
+      <w:r>
+        <w:rPr>
+          <w:rFonts w:cs="Arial"/>
+          <w:b w:val="0"/>
+          <w:szCs w:val="22"/>
+        </w:rPr>
+        <w:t>secondary</w:t>
+      </w:r>
+      <w:r>
+        <w:rPr>
+          <w:rFonts w:cs="Arial"/>
+          <w:b w:val="0"/>
+          <w:szCs w:val="22"/>
+        </w:rPr>
+        <w:t xml:space="preserve"> appointment at Loyola Stritch School of Medicine. </w:t>
+      </w:r>
+      <w:r>
+        <w:rPr>
+          <w:rFonts w:cs="Arial"/>
+          <w:b w:val="0"/>
+          <w:szCs w:val="22"/>
+        </w:rPr>
+        <w:t xml:space="preserve">My </w:t>
+      </w:r>
+      <w:r>
+        <w:rPr>
+          <w:rFonts w:cs="Arial"/>
+          <w:b w:val="0"/>
+          <w:szCs w:val="22"/>
+        </w:rPr>
+        <w:t xml:space="preserve">expertise </w:t>
+      </w:r>
+      <w:r>
+        <w:rPr>
+          <w:rFonts w:cs="Arial"/>
+          <w:b w:val="0"/>
+          <w:szCs w:val="22"/>
+        </w:rPr>
+        <w:t>in semi-supervised methods and</w:t>
+      </w:r>
+      <w:r>
+        <w:rPr>
+          <w:rFonts w:cs="Arial"/>
+          <w:b w:val="0"/>
+          <w:szCs w:val="22"/>
+        </w:rPr>
+        <w:t xml:space="preserve"> clinical</w:t>
+      </w:r>
+      <w:r>
+        <w:rPr>
+          <w:rFonts w:cs="Arial"/>
+          <w:b w:val="0"/>
+          <w:szCs w:val="22"/>
+        </w:rPr>
+        <w:t xml:space="preserve"> information extraction </w:t>
+      </w:r>
+      <w:r>
+        <w:rPr>
+          <w:rFonts w:cs="Arial"/>
+          <w:b w:val="0"/>
+          <w:szCs w:val="22"/>
+        </w:rPr>
+        <w:t xml:space="preserve">(as indicated by my publication record) </w:t>
+      </w:r>
+      <w:r>
+        <w:rPr>
+          <w:rFonts w:cs="Arial"/>
+          <w:b w:val="0"/>
+          <w:szCs w:val="22"/>
+        </w:rPr>
+        <w:t>build a</w:t>
+      </w:r>
+      <w:r>
+        <w:rPr>
+          <w:rFonts w:cs="Arial"/>
+          <w:b w:val="0"/>
+          <w:szCs w:val="22"/>
+        </w:rPr>
+        <w:t xml:space="preserve"> solid</w:t>
+      </w:r>
+      <w:r>
+        <w:rPr>
+          <w:rFonts w:cs="Arial"/>
+          <w:b w:val="0"/>
+          <w:szCs w:val="22"/>
+        </w:rPr>
+        <w:t xml:space="preserve"> foundation for my contribution to</w:t>
+      </w:r>
+      <w:r>
+        <w:rPr>
+          <w:rFonts w:cs="Arial"/>
+          <w:b w:val="0"/>
+          <w:szCs w:val="22"/>
+        </w:rPr>
+        <w:t xml:space="preserve"> </w:t>
       </w:r>
       <w:r>
         <w:rPr>
@@ -930,15 +1072,79 @@
           <w:b w:val="0"/>
           <w:szCs w:val="22"/>
         </w:rPr>
-        <w:t>Dr. Miller and I have an extensive history of collaboration that began in 2011 when we both joined the NLP lab at Boston Children’s Hospital and Harvard Medical School.</w:t>
-      </w:r>
-      <w:r>
-        <w:rPr>
-          <w:rFonts w:cs="Arial"/>
-          <w:b w:val="0"/>
-          <w:szCs w:val="22"/>
-        </w:rPr>
-        <w:t xml:space="preserve"> Our time at BCH has been extremely productive and resulted in a number of joint publications.</w:t>
+        <w:t>Dr. Miller</w:t>
+      </w:r>
+      <w:r>
+        <w:rPr>
+          <w:rFonts w:cs="Arial"/>
+          <w:b w:val="0"/>
+          <w:szCs w:val="22"/>
+        </w:rPr>
+        <w:t xml:space="preserve"> (PI)</w:t>
+      </w:r>
+      <w:r>
+        <w:rPr>
+          <w:rFonts w:cs="Arial"/>
+          <w:b w:val="0"/>
+          <w:szCs w:val="22"/>
+        </w:rPr>
+        <w:t xml:space="preserve"> and I have an extensive history of collaboration that began in 2011 when </w:t>
+      </w:r>
+      <w:r>
+        <w:rPr>
+          <w:rFonts w:cs="Arial"/>
+          <w:b w:val="0"/>
+          <w:szCs w:val="22"/>
+        </w:rPr>
+        <w:t>I</w:t>
+      </w:r>
+      <w:r>
+        <w:rPr>
+          <w:rFonts w:cs="Arial"/>
+          <w:b w:val="0"/>
+          <w:szCs w:val="22"/>
+        </w:rPr>
+        <w:t xml:space="preserve"> joined the NLP lab at Boston Children’s Hospital</w:t>
+      </w:r>
+      <w:r>
+        <w:rPr>
+          <w:rFonts w:cs="Arial"/>
+          <w:b w:val="0"/>
+          <w:szCs w:val="22"/>
+        </w:rPr>
+        <w:t xml:space="preserve"> (BCH)</w:t>
+      </w:r>
+      <w:r>
+        <w:rPr>
+          <w:rFonts w:cs="Arial"/>
+          <w:b w:val="0"/>
+          <w:szCs w:val="22"/>
+        </w:rPr>
+        <w:t xml:space="preserve"> and Harvard Medical School.</w:t>
+      </w:r>
+      <w:r>
+        <w:rPr>
+          <w:rFonts w:cs="Arial"/>
+          <w:b w:val="0"/>
+          <w:szCs w:val="22"/>
+        </w:rPr>
+        <w:t xml:space="preserve"> Our time at BCH ha</w:t>
+      </w:r>
+      <w:r>
+        <w:rPr>
+          <w:rFonts w:cs="Arial"/>
+          <w:b w:val="0"/>
+          <w:szCs w:val="22"/>
+        </w:rPr>
+        <w:t>d</w:t>
+      </w:r>
+      <w:r>
+        <w:rPr>
+          <w:rFonts w:cs="Arial"/>
+          <w:b w:val="0"/>
+          <w:szCs w:val="22"/>
+        </w:rPr>
+        <w:t xml:space="preserve"> been extremely productive and resulted in a number of joint publications.</w:t>
       </w:r>
       <w:r>
         <w:rPr>
@@ -954,62 +1160,256 @@
           <w:b w:val="0"/>
           <w:szCs w:val="22"/>
         </w:rPr>
-        <w:t xml:space="preserve">Dr. Miller </w:t>
-      </w:r>
-      <w:r>
-        <w:rPr>
-          <w:rFonts w:cs="Arial"/>
-          <w:b w:val="0"/>
-          <w:szCs w:val="22"/>
-        </w:rPr>
-        <w:t xml:space="preserve">led </w:t>
-      </w:r>
-      <w:r>
-        <w:rPr>
-          <w:rFonts w:cs="Arial"/>
-          <w:b w:val="0"/>
-          <w:szCs w:val="22"/>
-        </w:rPr>
-        <w:t xml:space="preserve">the work on several NIH funded projects that involved building a coreference system tailed for medical texts, </w:t>
-      </w:r>
-      <w:r>
-        <w:rPr>
-          <w:rFonts w:cs="Arial"/>
-          <w:b w:val="0"/>
-          <w:szCs w:val="22"/>
-        </w:rPr>
-        <w:t>a state-of-the art negation and uncertainty system</w:t>
-      </w:r>
-      <w:r>
-        <w:rPr>
-          <w:rFonts w:cs="Arial"/>
-          <w:b w:val="0"/>
-          <w:szCs w:val="22"/>
-        </w:rPr>
-        <w:t>, and several systems for temporal relation extraction. In addition, Dr. Miller led the development of several open source projects</w:t>
-      </w:r>
-      <w:r>
-        <w:rPr>
-          <w:rFonts w:cs="Arial"/>
-          <w:b w:val="0"/>
-          <w:szCs w:val="22"/>
-        </w:rPr>
-        <w:t xml:space="preserve"> such as cTAKES temporal relation system, ClearTK, and libsvm Java Kernel.</w:t>
-      </w:r>
-      <w:r>
-        <w:rPr>
-          <w:rFonts w:cs="Arial"/>
-          <w:b w:val="0"/>
-          <w:szCs w:val="22"/>
-        </w:rPr>
-        <w:t xml:space="preserve"> My years of experience of working with and under the direction of Dr. Miller leave no doubt in my mind that he is ready to transition to the role of a PI.</w:t>
-      </w:r>
-    </w:p>
+        <w:t xml:space="preserve">In the five years that I have known Dr. Miller, I have witnessed </w:t>
+      </w:r>
+      <w:r>
+        <w:rPr>
+          <w:rFonts w:cs="Arial"/>
+          <w:b w:val="0"/>
+          <w:szCs w:val="22"/>
+        </w:rPr>
+        <w:t xml:space="preserve">on numerous occasions </w:t>
+      </w:r>
+      <w:r>
+        <w:rPr>
+          <w:rFonts w:cs="Arial"/>
+          <w:b w:val="0"/>
+          <w:szCs w:val="22"/>
+        </w:rPr>
+        <w:t xml:space="preserve">his remarkable leadership </w:t>
+      </w:r>
+      <w:r>
+        <w:rPr>
+          <w:rFonts w:cs="Arial"/>
+          <w:b w:val="0"/>
+          <w:szCs w:val="22"/>
+        </w:rPr>
+        <w:t>abilities</w:t>
+      </w:r>
+      <w:r>
+        <w:rPr>
+          <w:rFonts w:cs="Arial"/>
+          <w:b w:val="0"/>
+          <w:szCs w:val="22"/>
+        </w:rPr>
+        <w:t>:</w:t>
+      </w:r>
+      <w:r>
+        <w:rPr>
+          <w:rFonts w:cs="Arial"/>
+          <w:b w:val="0"/>
+          <w:szCs w:val="22"/>
+        </w:rPr>
+        <w:t xml:space="preserve"> Dr. Miller le</w:t>
+      </w:r>
+      <w:r>
+        <w:rPr>
+          <w:rFonts w:cs="Arial"/>
+          <w:b w:val="0"/>
+          <w:szCs w:val="22"/>
+        </w:rPr>
+        <w:t xml:space="preserve">d a team of researchers </w:t>
+      </w:r>
+      <w:r>
+        <w:rPr>
+          <w:rFonts w:cs="Arial"/>
+          <w:b w:val="0"/>
+          <w:szCs w:val="22"/>
+        </w:rPr>
+        <w:t xml:space="preserve">who under his guidance built several state-of-the art </w:t>
+      </w:r>
+      <w:r>
+        <w:rPr>
+          <w:rFonts w:cs="Arial"/>
+          <w:b w:val="0"/>
+          <w:szCs w:val="22"/>
+        </w:rPr>
+        <w:t xml:space="preserve">NLP systems such as the cTAKES coreference system, </w:t>
+      </w:r>
+      <w:r>
+        <w:rPr>
+          <w:rFonts w:cs="Arial"/>
+          <w:b w:val="0"/>
+          <w:szCs w:val="22"/>
+        </w:rPr>
+        <w:t xml:space="preserve">the </w:t>
+      </w:r>
+      <w:r>
+        <w:rPr>
+          <w:rFonts w:cs="Arial"/>
+          <w:b w:val="0"/>
+          <w:szCs w:val="22"/>
+        </w:rPr>
+        <w:t xml:space="preserve">negation and uncertainty system, and several components of the THYME temporal </w:t>
+      </w:r>
+      <w:r>
+        <w:rPr>
+          <w:rFonts w:cs="Arial"/>
+          <w:b w:val="0"/>
+          <w:szCs w:val="22"/>
+        </w:rPr>
+        <w:t>information extraction system</w:t>
+      </w:r>
+      <w:r>
+        <w:rPr>
+          <w:rFonts w:cs="Arial"/>
+          <w:b w:val="0"/>
+          <w:szCs w:val="22"/>
+        </w:rPr>
+        <w:t xml:space="preserve">. </w:t>
+      </w:r>
+      <w:r>
+        <w:rPr>
+          <w:rFonts w:cs="Arial"/>
+          <w:b w:val="0"/>
+          <w:szCs w:val="22"/>
+        </w:rPr>
+        <w:t>In addition, Dr. Miller led the development of several open source projects</w:t>
+      </w:r>
+      <w:r>
+        <w:rPr>
+          <w:rFonts w:cs="Arial"/>
+          <w:b w:val="0"/>
+          <w:szCs w:val="22"/>
+        </w:rPr>
+        <w:t xml:space="preserve"> such as ClearTK and libsvm</w:t>
+      </w:r>
+      <w:r>
+        <w:rPr>
+          <w:rFonts w:cs="Arial"/>
+          <w:b w:val="0"/>
+          <w:szCs w:val="22"/>
+        </w:rPr>
+        <w:t>-j</w:t>
+      </w:r>
+      <w:r>
+        <w:rPr>
+          <w:rFonts w:cs="Arial"/>
+          <w:b w:val="0"/>
+          <w:szCs w:val="22"/>
+        </w:rPr>
+        <w:t>ava</w:t>
+      </w:r>
+      <w:r>
+        <w:rPr>
+          <w:rFonts w:cs="Arial"/>
+          <w:b w:val="0"/>
+          <w:szCs w:val="22"/>
+        </w:rPr>
+        <w:t>-k</w:t>
+      </w:r>
+      <w:r>
+        <w:rPr>
+          <w:rFonts w:cs="Arial"/>
+          <w:b w:val="0"/>
+          <w:szCs w:val="22"/>
+        </w:rPr>
+        <w:t>ernel.</w:t>
+      </w:r>
+      <w:r>
+        <w:rPr>
+          <w:rFonts w:cs="Arial"/>
+          <w:b w:val="0"/>
+          <w:szCs w:val="22"/>
+        </w:rPr>
+        <w:t xml:space="preserve"> </w:t>
+      </w:r>
+      <w:r>
+        <w:rPr>
+          <w:rFonts w:cs="Arial"/>
+          <w:b w:val="0"/>
+          <w:szCs w:val="22"/>
+        </w:rPr>
+        <w:t xml:space="preserve">His efficient leadership and </w:t>
+      </w:r>
+      <w:r>
+        <w:rPr>
+          <w:rFonts w:cs="Arial"/>
+          <w:b w:val="0"/>
+          <w:szCs w:val="22"/>
+        </w:rPr>
+        <w:t>massive</w:t>
+      </w:r>
+      <w:r>
+        <w:rPr>
+          <w:rFonts w:cs="Arial"/>
+          <w:b w:val="0"/>
+          <w:szCs w:val="22"/>
+        </w:rPr>
+        <w:t xml:space="preserve"> </w:t>
+      </w:r>
+      <w:r>
+        <w:rPr>
+          <w:rFonts w:cs="Arial"/>
+          <w:b w:val="0"/>
+          <w:szCs w:val="22"/>
+        </w:rPr>
+        <w:t>technical</w:t>
+      </w:r>
+      <w:r>
+        <w:rPr>
+          <w:rFonts w:cs="Arial"/>
+          <w:b w:val="0"/>
+          <w:szCs w:val="22"/>
+        </w:rPr>
+        <w:t xml:space="preserve"> competence</w:t>
+      </w:r>
+      <w:r>
+        <w:rPr>
+          <w:rFonts w:cs="Arial"/>
+          <w:b w:val="0"/>
+          <w:szCs w:val="22"/>
+        </w:rPr>
+        <w:t xml:space="preserve"> </w:t>
+      </w:r>
+      <w:r>
+        <w:rPr>
+          <w:rFonts w:cs="Arial"/>
+          <w:b w:val="0"/>
+          <w:szCs w:val="22"/>
+        </w:rPr>
+        <w:t xml:space="preserve">leave no doubt in my mind that </w:t>
+      </w:r>
+      <w:r>
+        <w:rPr>
+          <w:rFonts w:cs="Arial"/>
+          <w:b w:val="0"/>
+          <w:szCs w:val="22"/>
+        </w:rPr>
+        <w:t>the time has come for him</w:t>
+      </w:r>
+      <w:r>
+        <w:rPr>
+          <w:rFonts w:cs="Arial"/>
+          <w:b w:val="0"/>
+          <w:szCs w:val="22"/>
+        </w:rPr>
+        <w:t xml:space="preserve"> to transition to the role of a PI</w:t>
+      </w:r>
+      <w:r>
+        <w:rPr>
+          <w:rFonts w:cs="Arial"/>
+          <w:b w:val="0"/>
+          <w:szCs w:val="22"/>
+        </w:rPr>
+        <w:t xml:space="preserve"> of a major NIH-funded grant</w:t>
+      </w:r>
+      <w:r>
+        <w:rPr>
+          <w:rFonts w:cs="Arial"/>
+          <w:b w:val="0"/>
+          <w:szCs w:val="22"/>
+        </w:rPr>
+        <w:t>.</w:t>
+      </w:r>
+    </w:p>
+    <w:p/>
     <w:p>
       <w:pPr>
         <w:pStyle w:val="Heading1"/>
       </w:pPr>
       <w:r>
+        <w:lastRenderedPageBreak/>
         <w:t>B.</w:t>
       </w:r>
       <w:r>
@@ -1464,6 +1864,9 @@
         <w:t xml:space="preserve">1        </w:t>
       </w:r>
       <w:r>
+        <w:rPr>
+          <w:b/>
+        </w:rPr>
         <w:t>Dligach D</w:t>
       </w:r>
       <w:r>
@@ -1534,7 +1937,19 @@
           <w:noProof/>
         </w:rPr>
         <w:tab/>
-        <w:t xml:space="preserve">Dligach D, Palmer M. Good seed makes a good crop: accelerating active learning using language modeling. In: </w:t>
+      </w:r>
+      <w:r>
+        <w:rPr>
+          <w:b/>
+          <w:noProof/>
+        </w:rPr>
+        <w:t>Dligach D</w:t>
+      </w:r>
+      <w:r>
+        <w:rPr>
+          <w:noProof/>
+        </w:rPr>
+        <w:t xml:space="preserve">, Palmer M. Good seed makes a good crop: accelerating active learning using language modeling. In: </w:t>
       </w:r>
       <w:r>
         <w:rPr>
@@ -1563,6 +1978,7 @@
         <w:rPr>
           <w:noProof/>
         </w:rPr>
+        <w:lastRenderedPageBreak/>
         <w:t>3</w:t>
       </w:r>
       <w:r>
@@ -1576,7 +1992,19 @@
           <w:noProof/>
         </w:rPr>
         <w:tab/>
-        <w:t xml:space="preserve">Dligach D, Miller TA, Savova GK. Active Learning for Phenotyping Tasks. In: </w:t>
+      </w:r>
+      <w:r>
+        <w:rPr>
+          <w:b/>
+          <w:noProof/>
+        </w:rPr>
+        <w:t>Dligach D</w:t>
+      </w:r>
+      <w:r>
+        <w:rPr>
+          <w:noProof/>
+        </w:rPr>
+        <w:t xml:space="preserve">, Miller TA, Savova GK. Active Learning for Phenotyping Tasks. In: </w:t>
       </w:r>
       <w:r>
         <w:rPr>
@@ -1605,7 +2033,6 @@
         <w:rPr>
           <w:noProof/>
         </w:rPr>
-        <w:lastRenderedPageBreak/>
         <w:t>4</w:t>
       </w:r>
       <w:r>
@@ -1619,7 +2046,19 @@
           <w:noProof/>
         </w:rPr>
         <w:tab/>
-        <w:t xml:space="preserve">Dligach D, Palmer M. Reducing the need for double annotation. In: </w:t>
+      </w:r>
+      <w:r>
+        <w:rPr>
+          <w:b/>
+          <w:noProof/>
+        </w:rPr>
+        <w:t>Dligach D</w:t>
+      </w:r>
+      <w:r>
+        <w:rPr>
+          <w:noProof/>
+        </w:rPr>
+        <w:t xml:space="preserve">, Palmer M. Reducing the need for double annotation. In: </w:t>
       </w:r>
       <w:r>
         <w:rPr>
@@ -1827,7 +2266,19 @@
           <w:noProof/>
         </w:rPr>
         <w:tab/>
-        <w:t xml:space="preserve">Dligach D, Bethard S, Becker L, </w:t>
+      </w:r>
+      <w:r>
+        <w:rPr>
+          <w:b/>
+          <w:noProof/>
+        </w:rPr>
+        <w:t>Dligach D</w:t>
+      </w:r>
+      <w:r>
+        <w:rPr>
+          <w:noProof/>
+        </w:rPr>
+        <w:t xml:space="preserve">, Bethard S, Becker L, </w:t>
       </w:r>
       <w:r>
         <w:rPr>
@@ -1998,9 +2449,18 @@
         <w:t>Lin C</w:t>
       </w:r>
       <w:r>
-        <w:t>, *Dligach</w:t>
-      </w:r>
-      <w:r>
+        <w:t>, *</w:t>
+      </w:r>
+      <w:r>
+        <w:rPr>
+          <w:b/>
+        </w:rPr>
+        <w:t>Dligach</w:t>
+      </w:r>
+      <w:r>
+        <w:rPr>
+          <w:b/>
+        </w:rPr>
         <w:t xml:space="preserve"> D</w:t>
       </w:r>
       <w:r>
@@ -2095,14 +2555,44 @@
         <w:rPr>
           <w:noProof/>
         </w:rPr>
-        <w:t xml:space="preserve"> </w:t>
-      </w:r>
-      <w:r>
-        <w:rPr>
-          <w:noProof/>
-        </w:rPr>
-        <w:tab/>
-        <w:t xml:space="preserve">Lin C, Karlson EW, Dligach D, </w:t>
+        <w:t xml:space="preserve">       *</w:t>
+      </w:r>
+      <w:r>
+        <w:rPr>
+          <w:noProof/>
+        </w:rPr>
+        <w:t xml:space="preserve">Lin C, </w:t>
+      </w:r>
+      <w:r>
+        <w:rPr>
+          <w:noProof/>
+        </w:rPr>
+        <w:t>*</w:t>
+      </w:r>
+      <w:r>
+        <w:rPr>
+          <w:noProof/>
+        </w:rPr>
+        <w:t xml:space="preserve">Karlson EW, </w:t>
+      </w:r>
+      <w:r>
+        <w:rPr>
+          <w:noProof/>
+        </w:rPr>
+        <w:t>*</w:t>
+      </w:r>
+      <w:r>
+        <w:rPr>
+          <w:b/>
+          <w:noProof/>
+        </w:rPr>
+        <w:t>Dligach D</w:t>
+      </w:r>
+      <w:r>
+        <w:rPr>
+          <w:noProof/>
+        </w:rPr>
+        <w:t xml:space="preserve">, </w:t>
       </w:r>
       <w:r>
         <w:rPr>
@@ -2132,6 +2622,21 @@
         </w:rPr>
         <w:t xml:space="preserve"> 2014;:amiajnl – 2014.</w:t>
       </w:r>
+      <w:r>
+        <w:rPr>
+          <w:noProof/>
+        </w:rPr>
+        <w:t xml:space="preserve"> </w:t>
+      </w:r>
+      <w:r>
+        <w:t>*</w:t>
+      </w:r>
+      <w:r>
+        <w:rPr>
+          <w:u w:val="single"/>
+        </w:rPr>
+        <w:t>Indicates co-first authors</w:t>
+      </w:r>
     </w:p>
     <w:p>
       <w:pPr>
@@ -2158,7 +2663,20 @@
           <w:noProof/>
         </w:rPr>
         <w:tab/>
-        <w:t xml:space="preserve">Miller TA, Bethard S, Dligach D, </w:t>
+        <w:t xml:space="preserve">Miller TA, Bethard S, </w:t>
+      </w:r>
+      <w:r>
+        <w:rPr>
+          <w:b/>
+          <w:noProof/>
+        </w:rPr>
+        <w:t>Dligach D</w:t>
+      </w:r>
+      <w:r>
+        <w:rPr>
+          <w:noProof/>
+        </w:rPr>
+        <w:t xml:space="preserve">, </w:t>
       </w:r>
       <w:r>
         <w:rPr>
@@ -2218,11 +2736,41 @@
       </w:r>
       <w:r>
         <w:rPr>
+          <w:iCs/>
+          <w:noProof/>
+        </w:rPr>
+        <w:t xml:space="preserve">Bethard S, </w:t>
+      </w:r>
+      <w:r>
+        <w:rPr>
+          <w:b/>
+          <w:iCs/>
+          <w:noProof/>
+        </w:rPr>
+        <w:t>Dligach D</w:t>
+      </w:r>
+      <w:r>
+        <w:rPr>
+          <w:iCs/>
+          <w:noProof/>
+        </w:rPr>
+        <w:t xml:space="preserve">, </w:t>
+      </w:r>
+      <w:r>
+        <w:rPr>
           <w:i/>
           <w:iCs/>
           <w:noProof/>
         </w:rPr>
-        <w:t>et al.</w:t>
+        <w:t>et al</w:t>
+      </w:r>
+      <w:r>
+        <w:rPr>
+          <w:i/>
+          <w:iCs/>
+          <w:noProof/>
+        </w:rPr>
+        <w:t>.</w:t>
       </w:r>
       <w:r>
         <w:rPr>
@@ -2392,7 +2940,19 @@
           <w:noProof/>
         </w:rPr>
         <w:tab/>
-        <w:t xml:space="preserve">Dligach D, Palmer M. Novel semantic features for verb sense disambiguation. In: </w:t>
+      </w:r>
+      <w:r>
+        <w:rPr>
+          <w:b/>
+          <w:noProof/>
+        </w:rPr>
+        <w:t>Dligach D</w:t>
+      </w:r>
+      <w:r>
+        <w:rPr>
+          <w:noProof/>
+        </w:rPr>
+        <w:t xml:space="preserve">, Palmer M. Novel semantic features for verb sense disambiguation. In: </w:t>
       </w:r>
       <w:r>
         <w:rPr>
@@ -2422,6 +2982,7 @@
         <w:rPr>
           <w:noProof/>
         </w:rPr>
+        <w:lastRenderedPageBreak/>
         <w:t>2</w:t>
       </w:r>
       <w:r>
@@ -2435,7 +2996,20 @@
           <w:noProof/>
         </w:rPr>
         <w:tab/>
-        <w:t xml:space="preserve">Brown SW, Dligach D, Palmer M. VerbNet Class Assignment As a WSD Task. In: </w:t>
+        <w:t xml:space="preserve">Brown SW, </w:t>
+      </w:r>
+      <w:r>
+        <w:rPr>
+          <w:b/>
+          <w:noProof/>
+        </w:rPr>
+        <w:t>Dligach D</w:t>
+      </w:r>
+      <w:r>
+        <w:rPr>
+          <w:noProof/>
+        </w:rPr>
+        <w:t xml:space="preserve">, Palmer M. VerbNet Class Assignment As a WSD Task. In: </w:t>
       </w:r>
       <w:r>
         <w:rPr>
@@ -2465,7 +3039,6 @@
         <w:rPr>
           <w:noProof/>
         </w:rPr>
-        <w:lastRenderedPageBreak/>
         <w:t>3</w:t>
       </w:r>
       <w:r>
@@ -2479,7 +3052,20 @@
           <w:noProof/>
         </w:rPr>
         <w:tab/>
-        <w:t xml:space="preserve">Brown SW, Dligach D, Palmer M. VerbNet class assignment as a WSD task. In: </w:t>
+        <w:t xml:space="preserve">Brown SW, </w:t>
+      </w:r>
+      <w:r>
+        <w:rPr>
+          <w:b/>
+          <w:noProof/>
+        </w:rPr>
+        <w:t>Dligach D</w:t>
+      </w:r>
+      <w:r>
+        <w:rPr>
+          <w:noProof/>
+        </w:rPr>
+        <w:t xml:space="preserve">, Palmer M. VerbNet class assignment as a WSD task. In: </w:t>
       </w:r>
       <w:r>
         <w:rPr>
@@ -2544,6 +3130,15 @@
           <w:b/>
         </w:rPr>
       </w:pPr>
+    </w:p>
+    <w:p>
+      <w:pPr>
+        <w:rPr>
+          <w:b/>
+        </w:rPr>
+      </w:pPr>
+      <w:bookmarkStart w:id="0" w:name="_GoBack"/>
+      <w:bookmarkEnd w:id="0"/>
       <w:r>
         <w:rPr>
           <w:b/>
@@ -3338,6 +3933,7 @@
     </w:p>
     <w:p>
       <w:r>
+        <w:lastRenderedPageBreak/>
         <w:t>The goal of this consortium grant is to advance clinical Research in the genomic era. The NLP component focuses on a portable, extensible and modular framework for processing the clinical narrative and extracting a variety of key information from it. The toolset will be released as part of the i2b2 open source framework.</w:t>
       </w:r>
     </w:p>
@@ -3354,7 +3950,6 @@
           <w:sz w:val="22"/>
           <w:szCs w:val="22"/>
         </w:rPr>
-        <w:lastRenderedPageBreak/>
         <w:t>R01GM090187</w:t>
       </w:r>
       <w:r>
@@ -4056,12 +4651,6 @@
       </w:r>
     </w:p>
     <w:sectPr>
-      <w:headerReference w:type="even" r:id="rId12"/>
-      <w:headerReference w:type="default" r:id="rId13"/>
-      <w:footerReference w:type="even" r:id="rId14"/>
-      <w:footerReference w:type="default" r:id="rId15"/>
-      <w:headerReference w:type="first" r:id="rId16"/>
-      <w:footerReference w:type="first" r:id="rId17"/>
       <w:type w:val="continuous"/>
       <w:pgSz w:w="12240" w:h="15840" w:code="1"/>
       <w:pgMar w:top="720" w:right="720" w:bottom="720" w:left="720" w:header="0" w:footer="0" w:gutter="0"/>
@@ -4092,36 +4681,6 @@
 </w:endnotes>
 </file>
 
-<file path=word/footer1.xml><?xml version="1.0" encoding="utf-8"?>
-<w:ftr xmlns:wpc="http://schemas.microsoft.com/office/word/2010/wordprocessingCanvas" xmlns:mo="http://schemas.microsoft.com/office/mac/office/2008/main" xmlns:mc="http://schemas.openxmlformats.org/markup-compatibility/2006" xmlns:mv="urn:schemas-microsoft-com:mac:vml" xmlns:o="urn:schemas-microsoft-com:office:office" xmlns:r="http://schemas.openxmlformats.org/officeDocument/2006/relationships" xmlns:m="http://schemas.openxmlformats.org/officeDocument/2006/math" xmlns:v="urn:schemas-microsoft-com:vml" xmlns:wp14="http://schemas.microsoft.com/office/word/2010/wordprocessingDrawing" xmlns:wp="http://schemas.openxmlformats.org/drawingml/2006/wordprocessingDrawing" xmlns:w10="urn:schemas-microsoft-com:office:word" xmlns:w="http://schemas.openxmlformats.org/wordprocessingml/2006/main" xmlns:w14="http://schemas.microsoft.com/office/word/2010/wordml" xmlns:w15="http://schemas.microsoft.com/office/word/2012/wordml" xmlns:wpg="http://schemas.microsoft.com/office/word/2010/wordprocessingGroup" xmlns:wpi="http://schemas.microsoft.com/office/word/2010/wordprocessingInk" xmlns:wne="http://schemas.microsoft.com/office/word/2006/wordml" xmlns:wps="http://schemas.microsoft.com/office/word/2010/wordprocessingShape" mc:Ignorable="w14 w15 wp14">
-  <w:p>
-    <w:pPr>
-      <w:pStyle w:val="Footer"/>
-    </w:pPr>
-  </w:p>
-</w:ftr>
-</file>
-
-<file path=word/footer2.xml><?xml version="1.0" encoding="utf-8"?>
-<w:ftr xmlns:wpc="http://schemas.microsoft.com/office/word/2010/wordprocessingCanvas" xmlns:mo="http://schemas.microsoft.com/office/mac/office/2008/main" xmlns:mc="http://schemas.openxmlformats.org/markup-compatibility/2006" xmlns:mv="urn:schemas-microsoft-com:mac:vml" xmlns:o="urn:schemas-microsoft-com:office:office" xmlns:r="http://schemas.openxmlformats.org/officeDocument/2006/relationships" xmlns:m="http://schemas.openxmlformats.org/officeDocument/2006/math" xmlns:v="urn:schemas-microsoft-com:vml" xmlns:wp14="http://schemas.microsoft.com/office/word/2010/wordprocessingDrawing" xmlns:wp="http://schemas.openxmlformats.org/drawingml/2006/wordprocessingDrawing" xmlns:w10="urn:schemas-microsoft-com:office:word" xmlns:w="http://schemas.openxmlformats.org/wordprocessingml/2006/main" xmlns:w14="http://schemas.microsoft.com/office/word/2010/wordml" xmlns:w15="http://schemas.microsoft.com/office/word/2012/wordml" xmlns:wpg="http://schemas.microsoft.com/office/word/2010/wordprocessingGroup" xmlns:wpi="http://schemas.microsoft.com/office/word/2010/wordprocessingInk" xmlns:wne="http://schemas.microsoft.com/office/word/2006/wordml" xmlns:wps="http://schemas.microsoft.com/office/word/2010/wordprocessingShape" mc:Ignorable="w14 w15 wp14">
-  <w:p>
-    <w:pPr>
-      <w:pStyle w:val="Footer"/>
-    </w:pPr>
-  </w:p>
-</w:ftr>
-</file>
-
-<file path=word/footer3.xml><?xml version="1.0" encoding="utf-8"?>
-<w:ftr xmlns:wpc="http://schemas.microsoft.com/office/word/2010/wordprocessingCanvas" xmlns:mo="http://schemas.microsoft.com/office/mac/office/2008/main" xmlns:mc="http://schemas.openxmlformats.org/markup-compatibility/2006" xmlns:mv="urn:schemas-microsoft-com:mac:vml" xmlns:o="urn:schemas-microsoft-com:office:office" xmlns:r="http://schemas.openxmlformats.org/officeDocument/2006/relationships" xmlns:m="http://schemas.openxmlformats.org/officeDocument/2006/math" xmlns:v="urn:schemas-microsoft-com:vml" xmlns:wp14="http://schemas.microsoft.com/office/word/2010/wordprocessingDrawing" xmlns:wp="http://schemas.openxmlformats.org/drawingml/2006/wordprocessingDrawing" xmlns:w10="urn:schemas-microsoft-com:office:word" xmlns:w="http://schemas.openxmlformats.org/wordprocessingml/2006/main" xmlns:w14="http://schemas.microsoft.com/office/word/2010/wordml" xmlns:w15="http://schemas.microsoft.com/office/word/2012/wordml" xmlns:wpg="http://schemas.microsoft.com/office/word/2010/wordprocessingGroup" xmlns:wpi="http://schemas.microsoft.com/office/word/2010/wordprocessingInk" xmlns:wne="http://schemas.microsoft.com/office/word/2006/wordml" xmlns:wps="http://schemas.microsoft.com/office/word/2010/wordprocessingShape" mc:Ignorable="w14 w15 wp14">
-  <w:p>
-    <w:pPr>
-      <w:pStyle w:val="Footer"/>
-    </w:pPr>
-  </w:p>
-</w:ftr>
-</file>
-
 <file path=word/footnotes.xml><?xml version="1.0" encoding="utf-8"?>
 <w:footnotes xmlns:wpc="http://schemas.microsoft.com/office/word/2010/wordprocessingCanvas" xmlns:mo="http://schemas.microsoft.com/office/mac/office/2008/main" xmlns:mc="http://schemas.openxmlformats.org/markup-compatibility/2006" xmlns:mv="urn:schemas-microsoft-com:mac:vml" xmlns:o="urn:schemas-microsoft-com:office:office" xmlns:r="http://schemas.openxmlformats.org/officeDocument/2006/relationships" xmlns:m="http://schemas.openxmlformats.org/officeDocument/2006/math" xmlns:v="urn:schemas-microsoft-com:vml" xmlns:wp14="http://schemas.microsoft.com/office/word/2010/wordprocessingDrawing" xmlns:wp="http://schemas.openxmlformats.org/drawingml/2006/wordprocessingDrawing" xmlns:w10="urn:schemas-microsoft-com:office:word" xmlns:w="http://schemas.openxmlformats.org/wordprocessingml/2006/main" xmlns:w14="http://schemas.microsoft.com/office/word/2010/wordml" xmlns:w15="http://schemas.microsoft.com/office/word/2012/wordml" xmlns:wpg="http://schemas.microsoft.com/office/word/2010/wordprocessingGroup" xmlns:wpi="http://schemas.microsoft.com/office/word/2010/wordprocessingInk" xmlns:wne="http://schemas.microsoft.com/office/word/2006/wordml" xmlns:wps="http://schemas.microsoft.com/office/word/2010/wordprocessingShape" mc:Ignorable="w14 w15 wp14">
   <w:footnote w:type="separator" w:id="-1">
@@ -4139,36 +4698,6 @@
     </w:p>
   </w:footnote>
 </w:footnotes>
-</file>
-
-<file path=word/header1.xml><?xml version="1.0" encoding="utf-8"?>
-<w:hdr xmlns:wpc="http://schemas.microsoft.com/office/word/2010/wordprocessingCanvas" xmlns:mo="http://schemas.microsoft.com/office/mac/office/2008/main" xmlns:mc="http://schemas.openxmlformats.org/markup-compatibility/2006" xmlns:mv="urn:schemas-microsoft-com:mac:vml" xmlns:o="urn:schemas-microsoft-com:office:office" xmlns:r="http://schemas.openxmlformats.org/officeDocument/2006/relationships" xmlns:m="http://schemas.openxmlformats.org/officeDocument/2006/math" xmlns:v="urn:schemas-microsoft-com:vml" xmlns:wp14="http://schemas.microsoft.com/office/word/2010/wordprocessingDrawing" xmlns:wp="http://schemas.openxmlformats.org/drawingml/2006/wordprocessingDrawing" xmlns:w10="urn:schemas-microsoft-com:office:word" xmlns:w="http://schemas.openxmlformats.org/wordprocessingml/2006/main" xmlns:w14="http://schemas.microsoft.com/office/word/2010/wordml" xmlns:w15="http://schemas.microsoft.com/office/word/2012/wordml" xmlns:wpg="http://schemas.microsoft.com/office/word/2010/wordprocessingGroup" xmlns:wpi="http://schemas.microsoft.com/office/word/2010/wordprocessingInk" xmlns:wne="http://schemas.microsoft.com/office/word/2006/wordml" xmlns:wps="http://schemas.microsoft.com/office/word/2010/wordprocessingShape" mc:Ignorable="w14 w15 wp14">
-  <w:p>
-    <w:pPr>
-      <w:pStyle w:val="Header"/>
-    </w:pPr>
-  </w:p>
-</w:hdr>
-</file>
-
-<file path=word/header2.xml><?xml version="1.0" encoding="utf-8"?>
-<w:hdr xmlns:wpc="http://schemas.microsoft.com/office/word/2010/wordprocessingCanvas" xmlns:mo="http://schemas.microsoft.com/office/mac/office/2008/main" xmlns:mc="http://schemas.openxmlformats.org/markup-compatibility/2006" xmlns:mv="urn:schemas-microsoft-com:mac:vml" xmlns:o="urn:schemas-microsoft-com:office:office" xmlns:r="http://schemas.openxmlformats.org/officeDocument/2006/relationships" xmlns:m="http://schemas.openxmlformats.org/officeDocument/2006/math" xmlns:v="urn:schemas-microsoft-com:vml" xmlns:wp14="http://schemas.microsoft.com/office/word/2010/wordprocessingDrawing" xmlns:wp="http://schemas.openxmlformats.org/drawingml/2006/wordprocessingDrawing" xmlns:w10="urn:schemas-microsoft-com:office:word" xmlns:w="http://schemas.openxmlformats.org/wordprocessingml/2006/main" xmlns:w14="http://schemas.microsoft.com/office/word/2010/wordml" xmlns:w15="http://schemas.microsoft.com/office/word/2012/wordml" xmlns:wpg="http://schemas.microsoft.com/office/word/2010/wordprocessingGroup" xmlns:wpi="http://schemas.microsoft.com/office/word/2010/wordprocessingInk" xmlns:wne="http://schemas.microsoft.com/office/word/2006/wordml" xmlns:wps="http://schemas.microsoft.com/office/word/2010/wordprocessingShape" mc:Ignorable="w14 w15 wp14">
-  <w:p>
-    <w:pPr>
-      <w:pStyle w:val="Header"/>
-    </w:pPr>
-  </w:p>
-</w:hdr>
-</file>
-
-<file path=word/header3.xml><?xml version="1.0" encoding="utf-8"?>
-<w:hdr xmlns:wpc="http://schemas.microsoft.com/office/word/2010/wordprocessingCanvas" xmlns:mo="http://schemas.microsoft.com/office/mac/office/2008/main" xmlns:mc="http://schemas.openxmlformats.org/markup-compatibility/2006" xmlns:mv="urn:schemas-microsoft-com:mac:vml" xmlns:o="urn:schemas-microsoft-com:office:office" xmlns:r="http://schemas.openxmlformats.org/officeDocument/2006/relationships" xmlns:m="http://schemas.openxmlformats.org/officeDocument/2006/math" xmlns:v="urn:schemas-microsoft-com:vml" xmlns:wp14="http://schemas.microsoft.com/office/word/2010/wordprocessingDrawing" xmlns:wp="http://schemas.openxmlformats.org/drawingml/2006/wordprocessingDrawing" xmlns:w10="urn:schemas-microsoft-com:office:word" xmlns:w="http://schemas.openxmlformats.org/wordprocessingml/2006/main" xmlns:w14="http://schemas.microsoft.com/office/word/2010/wordml" xmlns:w15="http://schemas.microsoft.com/office/word/2012/wordml" xmlns:wpg="http://schemas.microsoft.com/office/word/2010/wordprocessingGroup" xmlns:wpi="http://schemas.microsoft.com/office/word/2010/wordprocessingInk" xmlns:wne="http://schemas.microsoft.com/office/word/2006/wordml" xmlns:wps="http://schemas.microsoft.com/office/word/2010/wordprocessingShape" mc:Ignorable="w14 w15 wp14">
-  <w:p>
-    <w:pPr>
-      <w:pStyle w:val="Header"/>
-    </w:pPr>
-  </w:p>
-</w:hdr>
 </file>
 
 <file path=word/numbering.xml><?xml version="1.0" encoding="utf-8"?>

</xml_diff>

<commit_message>
synced research support with tim's biosketch
</commit_message>
<xml_diff>
--- a/nih-biosketch-unsup-r01.docx
+++ b/nih-biosketch-unsup-r01.docx
@@ -133,14 +133,26 @@
         <w:rPr>
           <w:sz w:val="22"/>
         </w:rPr>
-        <w:t>Loyola University Chicago, Chicago, IL</w:t>
+        <w:t>Loyola University Chicago</w:t>
       </w:r>
       <w:r>
         <w:rPr>
           <w:sz w:val="22"/>
         </w:rPr>
+        <w:t xml:space="preserve"> </w:t>
+      </w:r>
+      <w:r>
+        <w:rPr>
+          <w:sz w:val="22"/>
+        </w:rPr>
         <w:br/>
-        <w:t xml:space="preserve">                              Assistant Professor, Public Health Sciences, Loyola University Medical School, Chicago, IL</w:t>
+        <w:t xml:space="preserve">                              Assistant Professor, Public Health Sciences, Loyola University </w:t>
+      </w:r>
+      <w:r>
+        <w:rPr>
+          <w:sz w:val="22"/>
+        </w:rPr>
+        <w:t>School of Medicine</w:t>
       </w:r>
     </w:p>
     <w:p>
@@ -1256,6 +1268,38 @@
           <w:b w:val="0"/>
           <w:szCs w:val="22"/>
         </w:rPr>
+        <w:t xml:space="preserve">; the methods developed under his guidance </w:t>
+      </w:r>
+      <w:r>
+        <w:rPr>
+          <w:rFonts w:cs="Arial"/>
+          <w:b w:val="0"/>
+          <w:szCs w:val="22"/>
+        </w:rPr>
+        <w:t>resulted in</w:t>
+      </w:r>
+      <w:r>
+        <w:rPr>
+          <w:rFonts w:cs="Arial"/>
+          <w:b w:val="0"/>
+          <w:szCs w:val="22"/>
+        </w:rPr>
+        <w:t xml:space="preserve"> a number of</w:t>
+      </w:r>
+      <w:r>
+        <w:rPr>
+          <w:rFonts w:cs="Arial"/>
+          <w:b w:val="0"/>
+          <w:szCs w:val="22"/>
+        </w:rPr>
+        <w:t xml:space="preserve"> high-impact publications</w:t>
+      </w:r>
+      <w:r>
+        <w:rPr>
+          <w:rFonts w:cs="Arial"/>
+          <w:b w:val="0"/>
+          <w:szCs w:val="22"/>
+        </w:rPr>
         <w:t xml:space="preserve">. </w:t>
       </w:r>
       <w:r>
@@ -1360,15 +1404,7 @@
           <w:b w:val="0"/>
           <w:szCs w:val="22"/>
         </w:rPr>
-        <w:t xml:space="preserve"> </w:t>
-      </w:r>
-      <w:r>
-        <w:rPr>
-          <w:rFonts w:cs="Arial"/>
-          <w:b w:val="0"/>
-          <w:szCs w:val="22"/>
-        </w:rPr>
-        <w:t xml:space="preserve">leave no doubt in my mind that </w:t>
+        <w:t xml:space="preserve"> leave no doubt in my mind that </w:t>
       </w:r>
       <w:r>
         <w:rPr>
@@ -2253,7 +2289,7 @@
         <w:rPr>
           <w:noProof/>
         </w:rPr>
-        <w:t>5</w:t>
+        <w:t>1</w:t>
       </w:r>
       <w:r>
         <w:rPr>
@@ -3137,8 +3173,6 @@
           <w:b/>
         </w:rPr>
       </w:pPr>
-      <w:bookmarkStart w:id="0" w:name="_GoBack"/>
-      <w:bookmarkEnd w:id="0"/>
       <w:r>
         <w:rPr>
           <w:b/>
@@ -3211,6 +3245,12 @@
         <w:rPr>
           <w:lang w:val="pt-PT"/>
         </w:rPr>
+        <w:t xml:space="preserve">PI: </w:t>
+      </w:r>
+      <w:r>
+        <w:rPr>
+          <w:lang w:val="pt-PT"/>
+        </w:rPr>
         <w:t>Dligach</w:t>
       </w:r>
       <w:r>
@@ -3218,12 +3258,6 @@
           <w:lang w:val="pt-PT"/>
         </w:rPr>
         <w:t>, Miller</w:t>
-      </w:r>
-      <w:r>
-        <w:rPr>
-          <w:lang w:val="pt-PT"/>
-        </w:rPr>
-        <w:t xml:space="preserve"> (PI)</w:t>
       </w:r>
       <w:r>
         <w:rPr>
@@ -3390,226 +3424,65 @@
     </w:p>
     <w:p>
       <w:pPr>
-        <w:pStyle w:val="PlainText"/>
-        <w:spacing w:line="216" w:lineRule="auto"/>
-        <w:rPr>
-          <w:rStyle w:val="apple-style-span"/>
-          <w:rFonts w:ascii="Arial" w:hAnsi="Arial" w:cs="Arial"/>
-          <w:color w:val="000000"/>
-          <w:sz w:val="20"/>
-          <w:szCs w:val="20"/>
-        </w:rPr>
-      </w:pPr>
-      <w:r>
-        <w:rPr>
-          <w:rFonts w:ascii="Arial" w:hAnsi="Arial"/>
-          <w:sz w:val="22"/>
-          <w:szCs w:val="22"/>
-          <w:lang w:val="pt-PT"/>
-        </w:rPr>
-        <w:t xml:space="preserve">1U24CA184407-01 </w:t>
-      </w:r>
-      <w:r>
-        <w:rPr>
-          <w:sz w:val="22"/>
-          <w:szCs w:val="22"/>
-          <w:lang w:val="pt-PT"/>
-        </w:rPr>
-        <w:t xml:space="preserve"> </w:t>
-      </w:r>
-      <w:r>
-        <w:rPr>
-          <w:rFonts w:ascii="Arial" w:hAnsi="Arial"/>
-          <w:sz w:val="22"/>
-          <w:szCs w:val="22"/>
-          <w:lang w:val="pt-PT"/>
-        </w:rPr>
-        <w:t>Crowley, Savova (MPI)</w:t>
-      </w:r>
-      <w:r>
-        <w:rPr>
-          <w:rFonts w:ascii="Arial" w:hAnsi="Arial"/>
-          <w:sz w:val="22"/>
-          <w:szCs w:val="22"/>
-          <w:lang w:val="pt-PT"/>
+        <w:rPr>
+          <w:bCs/>
+        </w:rPr>
+      </w:pPr>
+      <w:r>
+        <w:rPr>
+          <w:bCs/>
+        </w:rPr>
+        <w:t>2R01LM010090-05</w:t>
+      </w:r>
+      <w:r>
+        <w:rPr>
+          <w:bCs/>
         </w:rPr>
         <w:tab/>
       </w:r>
       <w:r>
         <w:rPr>
-          <w:rFonts w:ascii="Arial" w:hAnsi="Arial"/>
-          <w:sz w:val="22"/>
-          <w:szCs w:val="22"/>
-          <w:lang w:val="pt-PT"/>
+          <w:bCs/>
+        </w:rPr>
+        <w:t xml:space="preserve">PI: </w:t>
+      </w:r>
+      <w:r>
+        <w:rPr>
+          <w:bCs/>
+        </w:rPr>
+        <w:t>Savova</w:t>
+      </w:r>
+      <w:r>
+        <w:rPr>
+          <w:bCs/>
+        </w:rPr>
+        <w:t xml:space="preserve">   </w:t>
+      </w:r>
+      <w:r>
+        <w:rPr>
+          <w:bCs/>
         </w:rPr>
         <w:tab/>
       </w:r>
       <w:r>
         <w:rPr>
-          <w:rFonts w:ascii="Arial" w:hAnsi="Arial"/>
-          <w:sz w:val="22"/>
-          <w:szCs w:val="22"/>
-          <w:lang w:val="pt-PT"/>
+          <w:bCs/>
         </w:rPr>
         <w:tab/>
-      </w:r>
-      <w:r>
-        <w:rPr>
-          <w:rFonts w:ascii="Arial" w:hAnsi="Arial"/>
-          <w:sz w:val="22"/>
-          <w:szCs w:val="22"/>
-          <w:lang w:val="pt-PT"/>
-        </w:rPr>
-        <w:tab/>
-      </w:r>
-      <w:r>
-        <w:rPr>
-          <w:rFonts w:ascii="Arial" w:hAnsi="Arial"/>
-          <w:sz w:val="22"/>
-          <w:szCs w:val="22"/>
-          <w:lang w:val="pt-PT"/>
-        </w:rPr>
-        <w:tab/>
-      </w:r>
-      <w:r>
-        <w:rPr>
-          <w:rFonts w:ascii="Arial" w:hAnsi="Arial"/>
-          <w:sz w:val="22"/>
-          <w:szCs w:val="22"/>
-          <w:lang w:val="pt-PT"/>
-        </w:rPr>
-        <w:tab/>
-      </w:r>
-      <w:r>
-        <w:rPr>
-          <w:rFonts w:ascii="Arial" w:hAnsi="Arial"/>
-          <w:sz w:val="22"/>
-          <w:szCs w:val="22"/>
-          <w:lang w:val="pt-PT"/>
-        </w:rPr>
-        <w:tab/>
-      </w:r>
-      <w:r>
-        <w:rPr>
-          <w:rFonts w:ascii="Arial" w:hAnsi="Arial"/>
-          <w:sz w:val="22"/>
-          <w:szCs w:val="22"/>
-          <w:lang w:val="pt-PT"/>
-        </w:rPr>
-        <w:tab/>
-      </w:r>
-      <w:r>
-        <w:rPr>
-          <w:rFonts w:ascii="Arial" w:hAnsi="Arial"/>
-          <w:sz w:val="22"/>
-          <w:szCs w:val="22"/>
-          <w:lang w:val="pt-PT"/>
-        </w:rPr>
-        <w:tab/>
-      </w:r>
-      <w:r>
-        <w:rPr>
-          <w:rFonts w:ascii="Arial" w:hAnsi="Arial"/>
-          <w:sz w:val="22"/>
-          <w:szCs w:val="22"/>
-          <w:lang w:val="pt-PT"/>
-        </w:rPr>
-        <w:tab/>
-      </w:r>
-      <w:r>
-        <w:rPr>
-          <w:rFonts w:ascii="Arial" w:hAnsi="Arial"/>
-          <w:sz w:val="22"/>
-          <w:szCs w:val="22"/>
-          <w:lang w:val="pt-PT"/>
-        </w:rPr>
-        <w:t>0</w:t>
-      </w:r>
-      <w:r>
-        <w:rPr>
-          <w:rFonts w:ascii="Arial" w:hAnsi="Arial"/>
-          <w:sz w:val="22"/>
-          <w:szCs w:val="22"/>
-          <w:lang w:val="pt-PT"/>
-        </w:rPr>
-        <w:t>6</w:t>
-      </w:r>
-      <w:r>
-        <w:rPr>
-          <w:rFonts w:ascii="Arial" w:hAnsi="Arial"/>
-          <w:sz w:val="22"/>
-          <w:szCs w:val="22"/>
-          <w:lang w:val="pt-PT"/>
-        </w:rPr>
-        <w:t>/2014 - 05/2019</w:t>
-      </w:r>
-      <w:r>
-        <w:rPr>
-          <w:sz w:val="22"/>
-          <w:szCs w:val="22"/>
-          <w:lang w:val="pt-PT"/>
-        </w:rPr>
-        <w:tab/>
-        <w:t xml:space="preserve">           </w:t>
-      </w:r>
-      <w:r>
-        <w:rPr>
-          <w:rStyle w:val="apple-style-span"/>
-          <w:rFonts w:ascii="Arial" w:hAnsi="Arial" w:cs="Arial"/>
-          <w:color w:val="000000"/>
-          <w:sz w:val="20"/>
-          <w:szCs w:val="20"/>
-        </w:rPr>
-        <w:tab/>
-      </w:r>
-    </w:p>
-    <w:p>
-      <w:pPr>
-        <w:rPr>
-          <w:rFonts w:cs="Arial"/>
-          <w:color w:val="000000"/>
-          <w:szCs w:val="22"/>
-        </w:rPr>
-      </w:pPr>
-      <w:r>
-        <w:rPr>
-          <w:rFonts w:cs="Arial"/>
-          <w:color w:val="000000"/>
-          <w:szCs w:val="22"/>
-        </w:rPr>
-        <w:t>NCI, NIH</w:t>
-      </w:r>
-      <w:r>
-        <w:rPr>
-          <w:rFonts w:cs="Arial"/>
-          <w:color w:val="000000"/>
-          <w:szCs w:val="22"/>
-        </w:rPr>
-        <w:tab/>
-      </w:r>
-      <w:r>
-        <w:rPr>
-          <w:rFonts w:cs="Arial"/>
-          <w:color w:val="000000"/>
-          <w:szCs w:val="22"/>
-        </w:rPr>
-        <w:tab/>
-      </w:r>
-      <w:r>
-        <w:rPr>
-          <w:rFonts w:cs="Arial"/>
-          <w:color w:val="000000"/>
-          <w:szCs w:val="22"/>
-        </w:rPr>
-        <w:tab/>
-      </w:r>
-      <w:r>
-        <w:rPr>
-          <w:rFonts w:cs="Arial"/>
-          <w:color w:val="000000"/>
-          <w:szCs w:val="22"/>
-        </w:rPr>
-        <w:tab/>
+        <w:t>09/30/15 – 09/29/18</w:t>
+      </w:r>
+    </w:p>
+    <w:p>
+      <w:pPr>
+        <w:rPr>
+          <w:bCs/>
+        </w:rPr>
+      </w:pPr>
+      <w:r>
+        <w:rPr>
+          <w:bCs/>
+        </w:rPr>
+        <w:t>NLM, NIH</w:t>
       </w:r>
     </w:p>
     <w:p>
@@ -3619,28 +3492,175 @@
           <w:tab w:val="left" w:pos="6750"/>
           <w:tab w:val="left" w:pos="9270"/>
         </w:tabs>
+        <w:rPr>
+          <w:rFonts w:cs="Arial"/>
+          <w:b/>
+          <w:szCs w:val="22"/>
+        </w:rPr>
+      </w:pPr>
+      <w:r>
+        <w:rPr>
+          <w:rFonts w:cs="Arial"/>
+          <w:b/>
+          <w:szCs w:val="22"/>
+        </w:rPr>
+        <w:t>Temporal Relation Discovery for Clinical Text (Renewal)</w:t>
+      </w:r>
+    </w:p>
+    <w:p>
+      <w:pPr>
+        <w:pStyle w:val="DataField11pt-Single"/>
+        <w:rPr>
+          <w:szCs w:val="22"/>
+        </w:rPr>
+      </w:pPr>
+      <w:r>
+        <w:rPr>
+          <w:szCs w:val="22"/>
+        </w:rPr>
+        <w:t xml:space="preserve">Renewal: </w:t>
+      </w:r>
+      <w:r>
+        <w:rPr>
+          <w:szCs w:val="22"/>
+        </w:rPr>
+        <w:t xml:space="preserve">The goal of </w:t>
+      </w:r>
+      <w:r>
+        <w:rPr>
+          <w:szCs w:val="22"/>
+        </w:rPr>
+        <w:t>this</w:t>
+      </w:r>
+      <w:r>
+        <w:rPr>
+          <w:szCs w:val="22"/>
+        </w:rPr>
+        <w:t xml:space="preserve"> proposal is to automatically discover temporal relations from clinical fr</w:t>
+      </w:r>
+      <w:r>
+        <w:rPr>
+          <w:szCs w:val="22"/>
+        </w:rPr>
+        <w:t xml:space="preserve">ee text and create a timeline. </w:t>
+      </w:r>
+      <w:r>
+        <w:rPr>
+          <w:szCs w:val="22"/>
+        </w:rPr>
+        <w:t xml:space="preserve">Temporal relations are of prime importance in biomedicine as they are intrinsically linked to diseases, signs and symptoms, and treatments. </w:t>
+      </w:r>
+      <w:r>
+        <w:rPr>
+          <w:szCs w:val="22"/>
+        </w:rPr>
+        <w:t>Methods are machine learning.</w:t>
+      </w:r>
+    </w:p>
+    <w:p>
+      <w:pPr>
+        <w:pStyle w:val="DataField11pt-Single"/>
+      </w:pPr>
+      <w:r>
+        <w:t>Role: Co-Investigator</w:t>
+      </w:r>
+    </w:p>
+    <w:p>
+      <w:pPr>
+        <w:rPr>
+          <w:lang w:val="pt-PT"/>
+        </w:rPr>
+      </w:pPr>
+    </w:p>
+    <w:p>
+      <w:pPr>
         <w:spacing w:line="216" w:lineRule="auto"/>
         <w:rPr>
           <w:rFonts w:cs="Arial"/>
+          <w:color w:val="000000"/>
+          <w:szCs w:val="22"/>
+        </w:rPr>
+      </w:pPr>
+      <w:r>
+        <w:rPr>
+          <w:szCs w:val="22"/>
+          <w:lang w:val="pt-PT"/>
+        </w:rPr>
+        <w:t>5U24CA184407-02</w:t>
+      </w:r>
+      <w:r>
+        <w:tab/>
+      </w:r>
+      <w:r>
+        <w:tab/>
+      </w:r>
+      <w:r>
+        <w:tab/>
+      </w:r>
+      <w:r>
+        <w:tab/>
+        <w:t>Crowley, Savova (MPI)</w:t>
+      </w:r>
+      <w:r>
+        <w:tab/>
+      </w:r>
+      <w:r>
+        <w:tab/>
+      </w:r>
+      <w:r>
+        <w:rPr>
+          <w:szCs w:val="22"/>
+          <w:lang w:val="pt-PT"/>
+        </w:rPr>
+        <w:t>0</w:t>
+      </w:r>
+      <w:r>
+        <w:rPr>
+          <w:szCs w:val="22"/>
+          <w:lang w:val="pt-PT"/>
+        </w:rPr>
+        <w:t>5/01/2014 – 04/30</w:t>
+      </w:r>
+      <w:r>
+        <w:rPr>
+          <w:szCs w:val="22"/>
+          <w:lang w:val="pt-PT"/>
+        </w:rPr>
+        <w:t>/2019</w:t>
+      </w:r>
+    </w:p>
+    <w:p>
+      <w:pPr>
+        <w:pStyle w:val="DataField11pt-Single"/>
+      </w:pPr>
+      <w:r>
+        <w:t>NCI, NIH</w:t>
+      </w:r>
+      <w:r>
+        <w:tab/>
+      </w:r>
+      <w:r>
+        <w:tab/>
+      </w:r>
+      <w:r>
+        <w:tab/>
+      </w:r>
+      <w:r>
+        <w:tab/>
+      </w:r>
+    </w:p>
+    <w:p>
+      <w:pPr>
+        <w:pStyle w:val="DataField11pt-Single"/>
+        <w:rPr>
           <w:b/>
-          <w:szCs w:val="22"/>
-        </w:rPr>
-      </w:pPr>
-      <w:r>
-        <w:rPr>
-          <w:rFonts w:cs="Arial"/>
+        </w:rPr>
+      </w:pPr>
+      <w:r>
+        <w:rPr>
           <w:b/>
-          <w:szCs w:val="22"/>
-        </w:rPr>
-        <w:t>Cancer Deep Phenotype Extraction from Electronic Medical Records</w:t>
-      </w:r>
-      <w:r>
-        <w:rPr>
-          <w:rFonts w:cs="Arial"/>
-          <w:b/>
-          <w:szCs w:val="22"/>
-        </w:rPr>
-        <w:t xml:space="preserve"> (DeepPhe)</w:t>
+        </w:rPr>
+        <w:t>Cancer Deep Phenotype Extraction from Electronic Medical Records (DeepPhe)</w:t>
       </w:r>
     </w:p>
     <w:p>
@@ -3659,7 +3679,44 @@
           <w:sz w:val="22"/>
           <w:szCs w:val="22"/>
         </w:rPr>
-        <w:t>Precise phenotype information is needed to advance translational cancer research, particularly to unravel the effects of genetic, epigenetic, and systems changes on tumor behavior and responsiveness. Examples of phenotypic variables in cancer include: tumor morphology (e.g. histopathologic diagnosis), co-morbid conditions (e.g. associated immune disease), laboratory findings (e.g. gene amplification status), specific tumor behaviors (e.g. metastasis) and response to treatment (e.g. effect of a chemotherapeutic agent on tumor). Current models for correlating EMR data with –omics data largely ignore the clinical text, which remains one of the most important sources of phenotype information for cancer patients. Unlocking the value of clinical text has the potential to enable new insights about cancer initiation, progression, metastasis, and response to treatment. We propose further collaboration of two mature informatics groups with long histories of developing open-source natural language processing (NLP) software (Apache cTAKES, caTIES and ODIE) to extend existing software with new methods for cancer deep phenotyping.</w:t>
+        <w:t>Precise phenotype information is needed to advance translational cancer research, particularly to unravel the effects of genetic, epigenetic, and systems changes on tumor behavior and responsiveness</w:t>
+      </w:r>
+      <w:r>
+        <w:rPr>
+          <w:rFonts w:ascii="Arial" w:hAnsi="Arial"/>
+          <w:sz w:val="22"/>
+          <w:szCs w:val="22"/>
+        </w:rPr>
+        <w:t xml:space="preserve"> </w:t>
+      </w:r>
+      <w:r>
+        <w:rPr>
+          <w:rFonts w:ascii="Arial" w:hAnsi="Arial"/>
+          <w:sz w:val="22"/>
+          <w:szCs w:val="22"/>
+        </w:rPr>
+        <w:t>Current models for correlating EMR data with –omics data la</w:t>
+      </w:r>
+      <w:r>
+        <w:rPr>
+          <w:rFonts w:ascii="Arial" w:hAnsi="Arial"/>
+          <w:sz w:val="22"/>
+          <w:szCs w:val="22"/>
+        </w:rPr>
+        <w:t xml:space="preserve">rgely ignore the clinical text. </w:t>
+      </w:r>
+      <w:r>
+        <w:rPr>
+          <w:rFonts w:ascii="Arial" w:hAnsi="Arial"/>
+          <w:sz w:val="22"/>
+          <w:szCs w:val="22"/>
+        </w:rPr>
+        <w:t>Unlocking the value of clinical text has the potential to enable new insights about cancer initiation, progression, metastasis, and response to treatment. We propose to extend existing software with new methods for cancer deep phenotyping.</w:t>
+      </w:r>
+    </w:p>
+    <w:p>
+      <w:r>
+        <w:t>Role: Co-Investigator</w:t>
       </w:r>
     </w:p>
     <w:p>
@@ -3668,390 +3725,6 @@
           <w:lang w:val="pt-PT"/>
         </w:rPr>
       </w:pPr>
-    </w:p>
-    <w:p>
-      <w:pPr>
-        <w:rPr>
-          <w:lang w:val="pt-PT"/>
-        </w:rPr>
-      </w:pPr>
-      <w:r>
-        <w:rPr>
-          <w:lang w:val="pt-PT"/>
-        </w:rPr>
-        <w:t xml:space="preserve">1R01LM010090-01    </w:t>
-      </w:r>
-      <w:r>
-        <w:rPr>
-          <w:lang w:val="pt-PT"/>
-        </w:rPr>
-        <w:tab/>
-      </w:r>
-      <w:r>
-        <w:rPr>
-          <w:lang w:val="pt-PT"/>
-        </w:rPr>
-        <w:tab/>
-      </w:r>
-      <w:r>
-        <w:rPr>
-          <w:lang w:val="pt-PT"/>
-        </w:rPr>
-        <w:tab/>
-      </w:r>
-      <w:r>
-        <w:rPr>
-          <w:lang w:val="pt-PT"/>
-        </w:rPr>
-        <w:tab/>
-      </w:r>
-      <w:r>
-        <w:rPr>
-          <w:lang w:val="pt-PT"/>
-        </w:rPr>
-        <w:tab/>
-      </w:r>
-      <w:r>
-        <w:rPr>
-          <w:lang w:val="pt-PT"/>
-        </w:rPr>
-        <w:tab/>
-      </w:r>
-      <w:r>
-        <w:rPr>
-          <w:lang w:val="pt-PT"/>
-        </w:rPr>
-        <w:t xml:space="preserve">Savova, Palmer (PI)             </w:t>
-      </w:r>
-      <w:r>
-        <w:rPr>
-          <w:lang w:val="pt-PT"/>
-        </w:rPr>
-        <w:tab/>
-      </w:r>
-      <w:r>
-        <w:rPr>
-          <w:lang w:val="pt-PT"/>
-        </w:rPr>
-        <w:tab/>
-      </w:r>
-      <w:r>
-        <w:rPr>
-          <w:lang w:val="pt-PT"/>
-        </w:rPr>
-        <w:tab/>
-        <w:t>07/2010-09</w:t>
-      </w:r>
-      <w:r>
-        <w:rPr>
-          <w:lang w:val="pt-PT"/>
-        </w:rPr>
-        <w:t>/</w:t>
-      </w:r>
-      <w:r>
-        <w:rPr>
-          <w:lang w:val="pt-PT"/>
-        </w:rPr>
-        <w:t>20</w:t>
-      </w:r>
-      <w:r>
-        <w:rPr>
-          <w:lang w:val="pt-PT"/>
-        </w:rPr>
-        <w:t xml:space="preserve">14    </w:t>
-      </w:r>
-    </w:p>
-    <w:p>
-      <w:r>
-        <w:t>N</w:t>
-      </w:r>
-      <w:r>
-        <w:t xml:space="preserve">ational </w:t>
-      </w:r>
-      <w:r>
-        <w:t>I</w:t>
-      </w:r>
-      <w:r>
-        <w:t xml:space="preserve">nstitutes of </w:t>
-      </w:r>
-      <w:r>
-        <w:t>H</w:t>
-      </w:r>
-      <w:r>
-        <w:t>ealth</w:t>
-      </w:r>
-      <w:r>
-        <w:t>/N</w:t>
-      </w:r>
-      <w:r>
-        <w:t xml:space="preserve">ational </w:t>
-      </w:r>
-      <w:r>
-        <w:t>L</w:t>
-      </w:r>
-      <w:r>
-        <w:t xml:space="preserve">ibrary of </w:t>
-      </w:r>
-      <w:r>
-        <w:t>M</w:t>
-      </w:r>
-      <w:r>
-        <w:t>edicine</w:t>
-      </w:r>
-      <w:r>
-        <w:tab/>
-      </w:r>
-      <w:r>
-        <w:tab/>
-      </w:r>
-    </w:p>
-    <w:p>
-      <w:pPr>
-        <w:rPr>
-          <w:b/>
-        </w:rPr>
-      </w:pPr>
-      <w:r>
-        <w:rPr>
-          <w:b/>
-        </w:rPr>
-        <w:t>Temporal Relation Discovery for Clinical Text</w:t>
-      </w:r>
-      <w:r>
-        <w:rPr>
-          <w:b/>
-        </w:rPr>
-        <w:t xml:space="preserve"> (THYME)</w:t>
-      </w:r>
-    </w:p>
-    <w:p>
-      <w:r>
-        <w:t>The goal of our current proposal is to automatically discover temporal relations from clinical free text and create a timeline.  Temporal relations are of prime importance in biomedicine as they are intrinsically linked to diseases, signs and symptoms, and treatments. Understanding the timeline of clinically relevant events is key to the next generation of translational research where the importance of generalizing over large amounts of data holds the promise of deciphering biomedical puzzles. The project is a collaborative effort between Mayo Clinic and University of Colorado (Profs. Martha Palmer, James Martin and Wayne Ward).</w:t>
-      </w:r>
-    </w:p>
-    <w:p>
-      <w:r>
-        <w:t>Role: Co Investigator</w:t>
-      </w:r>
-    </w:p>
-    <w:p/>
-    <w:p>
-      <w:r>
-        <w:t xml:space="preserve">U54LM008748         </w:t>
-      </w:r>
-      <w:r>
-        <w:tab/>
-      </w:r>
-      <w:r>
-        <w:tab/>
-      </w:r>
-      <w:r>
-        <w:tab/>
-      </w:r>
-      <w:r>
-        <w:tab/>
-      </w:r>
-      <w:r>
-        <w:tab/>
-      </w:r>
-      <w:r>
-        <w:tab/>
-      </w:r>
-      <w:r>
-        <w:t xml:space="preserve">Kohane (PI)                    </w:t>
-      </w:r>
-      <w:r>
-        <w:tab/>
-      </w:r>
-      <w:r>
-        <w:tab/>
-      </w:r>
-      <w:r>
-        <w:tab/>
-      </w:r>
-      <w:r>
-        <w:tab/>
-        <w:t>09/2010-09/</w:t>
-      </w:r>
-      <w:r>
-        <w:t xml:space="preserve">2014      </w:t>
-      </w:r>
-    </w:p>
-    <w:p>
-      <w:r>
-        <w:t>National Library of Medicine</w:t>
-      </w:r>
-      <w:r>
-        <w:tab/>
-      </w:r>
-      <w:r>
-        <w:tab/>
-      </w:r>
-      <w:r>
-        <w:tab/>
-      </w:r>
-      <w:r>
-        <w:tab/>
-      </w:r>
-    </w:p>
-    <w:p>
-      <w:pPr>
-        <w:rPr>
-          <w:b/>
-        </w:rPr>
-      </w:pPr>
-      <w:r>
-        <w:rPr>
-          <w:b/>
-        </w:rPr>
-        <w:t>Informatics for Integrating Biology and the Bedside</w:t>
-      </w:r>
-      <w:r>
-        <w:rPr>
-          <w:b/>
-        </w:rPr>
-        <w:tab/>
-      </w:r>
-      <w:r>
-        <w:rPr>
-          <w:b/>
-        </w:rPr>
-        <w:t xml:space="preserve"> (i2b2)</w:t>
-      </w:r>
-      <w:r>
-        <w:rPr>
-          <w:b/>
-        </w:rPr>
-        <w:tab/>
-      </w:r>
-      <w:r>
-        <w:rPr>
-          <w:b/>
-        </w:rPr>
-        <w:tab/>
-      </w:r>
-    </w:p>
-    <w:p>
-      <w:r>
-        <w:lastRenderedPageBreak/>
-        <w:t>The goal of this consortium grant is to advance clinical Research in the genomic era. The NLP component focuses on a portable, extensible and modular framework for processing the clinical narrative and extracting a variety of key information from it. The toolset will be released as part of the i2b2 open source framework.</w:t>
-      </w:r>
-    </w:p>
-    <w:p>
-      <w:r>
-        <w:t>Role: Co Investigator</w:t>
-      </w:r>
-    </w:p>
-    <w:p/>
-    <w:p>
-      <w:r>
-        <w:rPr>
-          <w:rStyle w:val="clsstaticdata1"/>
-          <w:sz w:val="22"/>
-          <w:szCs w:val="22"/>
-        </w:rPr>
-        <w:t>R01GM090187</w:t>
-      </w:r>
-      <w:r>
-        <w:t xml:space="preserve"> </w:t>
-      </w:r>
-      <w:r>
-        <w:tab/>
-      </w:r>
-      <w:r>
-        <w:tab/>
-      </w:r>
-      <w:r>
-        <w:tab/>
-      </w:r>
-      <w:r>
-        <w:t xml:space="preserve">Chapman, Elhadad, Savova (PI) </w:t>
-      </w:r>
-      <w:r>
-        <w:tab/>
-      </w:r>
-      <w:r>
-        <w:tab/>
-      </w:r>
-      <w:r>
-        <w:tab/>
-      </w:r>
-      <w:r>
-        <w:tab/>
-      </w:r>
-      <w:r>
-        <w:tab/>
-      </w:r>
-      <w:r>
-        <w:tab/>
-        <w:t>7/2010–6</w:t>
-      </w:r>
-      <w:r>
-        <w:t xml:space="preserve">/2014   </w:t>
-      </w:r>
-    </w:p>
-    <w:p>
-      <w:r>
-        <w:t>N</w:t>
-      </w:r>
-      <w:r>
-        <w:t xml:space="preserve">ational </w:t>
-      </w:r>
-      <w:r>
-        <w:t>I</w:t>
-      </w:r>
-      <w:r>
-        <w:t xml:space="preserve">nstitutes of </w:t>
-      </w:r>
-      <w:r>
-        <w:t>H</w:t>
-      </w:r>
-      <w:r>
-        <w:t>ealth</w:t>
-      </w:r>
-      <w:r>
-        <w:tab/>
-      </w:r>
-      <w:r>
-        <w:tab/>
-      </w:r>
-      <w:r>
-        <w:tab/>
-      </w:r>
-      <w:r>
-        <w:br/>
-      </w:r>
-      <w:r>
-        <w:rPr>
-          <w:b/>
-        </w:rPr>
-        <w:t>Annotation, development, and evaluation for clinical information extraction</w:t>
-      </w:r>
-      <w:r>
-        <w:rPr>
-          <w:b/>
-        </w:rPr>
-        <w:t xml:space="preserve"> (ShARe)</w:t>
-      </w:r>
-      <w:r>
-        <w:rPr>
-          <w:b/>
-        </w:rPr>
-        <w:br/>
-      </w:r>
-      <w:r>
-        <w:t>Over the last two decades, several research groups have developed NLP tools for clinical notes, but a major bottleneck preventing progress in clinical NLP is the lack of standard, annotated data sets for training and evaluating NLP applications. Without these standards, individual NLP applications abound without the ability to train different algorithms on standard annotations, share and integrate NLP modules, or compare performance. We propose to develop standards and infrastructure that can enable technology to extract scientific information from textual medical records, and we propose the research as a collaborative effort involving NLP experts across the U.S.</w:t>
-      </w:r>
-    </w:p>
-    <w:p>
-      <w:pPr>
-        <w:rPr>
-          <w:rStyle w:val="printanswer2"/>
-        </w:rPr>
-      </w:pPr>
-      <w:r>
-        <w:t>Role: Co Investigator</w:t>
-      </w:r>
     </w:p>
     <w:p>
       <w:pPr>
@@ -4061,9 +3734,98 @@
           <w:tab w:val="left" w:pos="9270"/>
         </w:tabs>
         <w:rPr>
-          <w:rStyle w:val="printanswer2"/>
-        </w:rPr>
-      </w:pPr>
+          <w:rFonts w:cs="Arial"/>
+          <w:szCs w:val="22"/>
+          <w:lang w:val="pt-PT"/>
+        </w:rPr>
+      </w:pPr>
+      <w:r>
+        <w:rPr>
+          <w:rFonts w:cs="Arial"/>
+          <w:szCs w:val="22"/>
+          <w:lang w:val="pt-PT"/>
+        </w:rPr>
+        <w:t>1</w:t>
+      </w:r>
+      <w:r>
+        <w:rPr>
+          <w:rFonts w:cs="Arial"/>
+          <w:szCs w:val="22"/>
+          <w:lang w:val="pt-PT"/>
+        </w:rPr>
+        <w:t xml:space="preserve"> </w:t>
+      </w:r>
+      <w:r>
+        <w:rPr>
+          <w:rFonts w:cs="Arial"/>
+          <w:szCs w:val="22"/>
+          <w:lang w:val="pt-PT"/>
+        </w:rPr>
+        <w:t>R01</w:t>
+      </w:r>
+      <w:r>
+        <w:rPr>
+          <w:rFonts w:cs="Arial"/>
+          <w:szCs w:val="22"/>
+          <w:lang w:val="pt-PT"/>
+        </w:rPr>
+        <w:t xml:space="preserve"> </w:t>
+      </w:r>
+      <w:r>
+        <w:rPr>
+          <w:rFonts w:cs="Arial"/>
+          <w:szCs w:val="22"/>
+          <w:lang w:val="pt-PT"/>
+        </w:rPr>
+        <w:t>LM010090</w:t>
+      </w:r>
+      <w:r>
+        <w:rPr>
+          <w:rFonts w:cs="Arial"/>
+          <w:szCs w:val="22"/>
+          <w:lang w:val="pt-PT"/>
+        </w:rPr>
+        <w:t xml:space="preserve">     </w:t>
+      </w:r>
+      <w:r>
+        <w:rPr>
+          <w:rFonts w:cs="Arial"/>
+          <w:szCs w:val="22"/>
+          <w:lang w:val="pt-PT"/>
+        </w:rPr>
+        <w:t>PI: Savova, Palmer</w:t>
+      </w:r>
+      <w:r>
+        <w:rPr>
+          <w:rFonts w:cs="Arial"/>
+          <w:szCs w:val="22"/>
+          <w:lang w:val="pt-PT"/>
+        </w:rPr>
+        <w:t xml:space="preserve">          </w:t>
+      </w:r>
+      <w:r>
+        <w:rPr>
+          <w:rFonts w:cs="Arial"/>
+          <w:szCs w:val="22"/>
+          <w:lang w:val="pt-PT"/>
+        </w:rPr>
+        <w:t xml:space="preserve">                7/01/2010</w:t>
+      </w:r>
+      <w:r>
+        <w:rPr>
+          <w:rFonts w:cs="Arial"/>
+          <w:szCs w:val="22"/>
+        </w:rPr>
+        <w:t xml:space="preserve"> – </w:t>
+      </w:r>
+      <w:r>
+        <w:rPr>
+          <w:rFonts w:cs="Arial"/>
+          <w:szCs w:val="22"/>
+          <w:lang w:val="pt-PT"/>
+        </w:rPr>
+        <w:t>9/29/2014</w:t>
+      </w:r>
     </w:p>
     <w:p>
       <w:pPr>
@@ -4079,22 +3841,10 @@
       </w:pPr>
       <w:r>
         <w:rPr>
-          <w:rStyle w:val="printanswer2"/>
-        </w:rPr>
-        <w:t>90TR0002</w:t>
-      </w:r>
-      <w:r>
-        <w:rPr>
-          <w:rStyle w:val="printanswer2"/>
-        </w:rPr>
-        <w:t xml:space="preserve"> </w:t>
-      </w:r>
-      <w:r>
-        <w:rPr>
-          <w:rFonts w:cs="Arial"/>
-          <w:szCs w:val="22"/>
-        </w:rPr>
-        <w:t>(PI: Chute)</w:t>
+          <w:rFonts w:cs="Arial"/>
+          <w:szCs w:val="22"/>
+        </w:rPr>
+        <w:t>HHS</w:t>
       </w:r>
       <w:r>
         <w:rPr>
@@ -4102,15 +3852,6 @@
           <w:szCs w:val="22"/>
         </w:rPr>
         <w:tab/>
-        <w:t xml:space="preserve">            </w:t>
-      </w:r>
-      <w:r>
-        <w:rPr>
-          <w:rFonts w:cs="Arial"/>
-          <w:szCs w:val="22"/>
-        </w:rPr>
-        <w:tab/>
-        <w:t xml:space="preserve"> 4/01/2010 – 9/30/2013</w:t>
       </w:r>
     </w:p>
     <w:p>
@@ -4122,22 +3863,17 @@
         </w:tabs>
         <w:rPr>
           <w:rFonts w:cs="Arial"/>
-          <w:szCs w:val="22"/>
-        </w:rPr>
-      </w:pPr>
-      <w:r>
-        <w:rPr>
-          <w:rFonts w:cs="Arial"/>
-          <w:szCs w:val="22"/>
-        </w:rPr>
-        <w:t>ONC</w:t>
-      </w:r>
-      <w:r>
-        <w:rPr>
-          <w:rFonts w:cs="Arial"/>
-          <w:szCs w:val="22"/>
-        </w:rPr>
-        <w:tab/>
+          <w:b/>
+          <w:szCs w:val="22"/>
+        </w:rPr>
+      </w:pPr>
+      <w:r>
+        <w:rPr>
+          <w:rFonts w:cs="Arial"/>
+          <w:b/>
+          <w:szCs w:val="22"/>
+        </w:rPr>
+        <w:t>Temporal Relation Discovery for Clinical Text</w:t>
       </w:r>
     </w:p>
     <w:p>
@@ -4148,18 +3884,44 @@
           <w:tab w:val="left" w:pos="9270"/>
         </w:tabs>
         <w:rPr>
-          <w:rFonts w:cs="Arial"/>
-          <w:b/>
-          <w:szCs w:val="22"/>
-        </w:rPr>
-      </w:pPr>
-      <w:r>
-        <w:rPr>
-          <w:rFonts w:cs="Arial"/>
-          <w:b/>
-          <w:szCs w:val="22"/>
-        </w:rPr>
-        <w:t>SHARP Area 4: Secondary Use of EHR Data</w:t>
+          <w:szCs w:val="22"/>
+        </w:rPr>
+      </w:pPr>
+      <w:r>
+        <w:rPr>
+          <w:szCs w:val="22"/>
+        </w:rPr>
+        <w:t xml:space="preserve">The goal of </w:t>
+      </w:r>
+      <w:r>
+        <w:rPr>
+          <w:szCs w:val="22"/>
+        </w:rPr>
+        <w:t>this</w:t>
+      </w:r>
+      <w:r>
+        <w:rPr>
+          <w:szCs w:val="22"/>
+        </w:rPr>
+        <w:t xml:space="preserve"> proposal is to automatically discover temporal relations from clinical fr</w:t>
+      </w:r>
+      <w:r>
+        <w:rPr>
+          <w:szCs w:val="22"/>
+        </w:rPr>
+        <w:t xml:space="preserve">ee text and create a timeline. </w:t>
+      </w:r>
+      <w:r>
+        <w:rPr>
+          <w:szCs w:val="22"/>
+        </w:rPr>
+        <w:t xml:space="preserve">Temporal relations are of prime importance in biomedicine as they are intrinsically linked to diseases, signs and symptoms, and treatments. </w:t>
+      </w:r>
+      <w:r>
+        <w:rPr>
+          <w:szCs w:val="22"/>
+        </w:rPr>
+        <w:t>Methods are machine learning.</w:t>
       </w:r>
     </w:p>
     <w:p>
@@ -4179,7 +3941,242 @@
           <w:rFonts w:cs="Arial"/>
           <w:szCs w:val="22"/>
         </w:rPr>
-        <w:t>This project focuses on building a framework of open-source services that can be dynamically configured to transform EHR data into standards-conforming, comparable information suitable for large-scale analyses, inferencing, and integration of disparate health data. The clinical narrative and NLP methods for its processing are a central piece towards data normalization.</w:t>
+        <w:t>Role:  Postdoctoral Research Fellow</w:t>
+      </w:r>
+    </w:p>
+    <w:p/>
+    <w:p>
+      <w:r>
+        <w:t xml:space="preserve">U54LM008748         </w:t>
+      </w:r>
+      <w:r>
+        <w:tab/>
+      </w:r>
+      <w:r>
+        <w:tab/>
+      </w:r>
+      <w:r>
+        <w:tab/>
+      </w:r>
+      <w:r>
+        <w:tab/>
+      </w:r>
+      <w:r>
+        <w:tab/>
+      </w:r>
+      <w:r>
+        <w:tab/>
+      </w:r>
+      <w:r>
+        <w:t xml:space="preserve">Kohane (PI)                    </w:t>
+      </w:r>
+      <w:r>
+        <w:tab/>
+      </w:r>
+      <w:r>
+        <w:tab/>
+      </w:r>
+      <w:r>
+        <w:tab/>
+      </w:r>
+      <w:r>
+        <w:tab/>
+        <w:t>09/2010-09/</w:t>
+      </w:r>
+      <w:r>
+        <w:t xml:space="preserve">2014      </w:t>
+      </w:r>
+    </w:p>
+    <w:p>
+      <w:r>
+        <w:t>National Library of Medicine</w:t>
+      </w:r>
+      <w:r>
+        <w:tab/>
+      </w:r>
+      <w:r>
+        <w:tab/>
+      </w:r>
+      <w:r>
+        <w:tab/>
+      </w:r>
+      <w:r>
+        <w:tab/>
+      </w:r>
+    </w:p>
+    <w:p>
+      <w:pPr>
+        <w:rPr>
+          <w:b/>
+        </w:rPr>
+      </w:pPr>
+      <w:r>
+        <w:rPr>
+          <w:b/>
+        </w:rPr>
+        <w:lastRenderedPageBreak/>
+        <w:t>Informatics for Integrating Biology and the Bedside</w:t>
+      </w:r>
+      <w:r>
+        <w:rPr>
+          <w:b/>
+        </w:rPr>
+        <w:tab/>
+      </w:r>
+      <w:r>
+        <w:rPr>
+          <w:b/>
+        </w:rPr>
+        <w:t xml:space="preserve"> (i2b2)</w:t>
+      </w:r>
+      <w:r>
+        <w:rPr>
+          <w:b/>
+        </w:rPr>
+        <w:tab/>
+      </w:r>
+      <w:r>
+        <w:rPr>
+          <w:b/>
+        </w:rPr>
+        <w:tab/>
+      </w:r>
+    </w:p>
+    <w:p>
+      <w:r>
+        <w:t>The goal of this consortium grant is to advance clinical Research in the genomic era. The NLP component focuses on a portable, extensible and modular framework for processing the clinical narrative and extracting a variety of key information from it. The toolset will be released as part of the i2b2 open source framework.</w:t>
+      </w:r>
+    </w:p>
+    <w:p>
+      <w:pPr>
+        <w:rPr>
+          <w:rFonts w:cs="Arial"/>
+          <w:szCs w:val="22"/>
+        </w:rPr>
+      </w:pPr>
+      <w:r>
+        <w:rPr>
+          <w:rFonts w:cs="Arial"/>
+          <w:szCs w:val="22"/>
+        </w:rPr>
+        <w:t>Role:  Postdoctoral Research Fellow</w:t>
+      </w:r>
+    </w:p>
+    <w:p/>
+    <w:p>
+      <w:r>
+        <w:rPr>
+          <w:rStyle w:val="clsstaticdata1"/>
+          <w:sz w:val="22"/>
+          <w:szCs w:val="22"/>
+        </w:rPr>
+        <w:t>R01GM090187</w:t>
+      </w:r>
+      <w:r>
+        <w:t xml:space="preserve"> </w:t>
+      </w:r>
+      <w:r>
+        <w:tab/>
+      </w:r>
+      <w:r>
+        <w:tab/>
+      </w:r>
+      <w:r>
+        <w:tab/>
+      </w:r>
+      <w:r>
+        <w:t xml:space="preserve">Chapman, Elhadad, Savova (PI) </w:t>
+      </w:r>
+      <w:r>
+        <w:tab/>
+      </w:r>
+      <w:r>
+        <w:tab/>
+      </w:r>
+      <w:r>
+        <w:tab/>
+      </w:r>
+      <w:r>
+        <w:tab/>
+      </w:r>
+      <w:r>
+        <w:tab/>
+      </w:r>
+      <w:r>
+        <w:tab/>
+        <w:t>7/2010–6</w:t>
+      </w:r>
+      <w:r>
+        <w:t xml:space="preserve">/2014   </w:t>
+      </w:r>
+    </w:p>
+    <w:p>
+      <w:r>
+        <w:t>N</w:t>
+      </w:r>
+      <w:r>
+        <w:t xml:space="preserve">ational </w:t>
+      </w:r>
+      <w:r>
+        <w:t>I</w:t>
+      </w:r>
+      <w:r>
+        <w:t xml:space="preserve">nstitutes of </w:t>
+      </w:r>
+      <w:r>
+        <w:t>H</w:t>
+      </w:r>
+      <w:r>
+        <w:t>ealth</w:t>
+      </w:r>
+      <w:r>
+        <w:tab/>
+      </w:r>
+      <w:r>
+        <w:tab/>
+      </w:r>
+      <w:r>
+        <w:tab/>
+      </w:r>
+      <w:r>
+        <w:br/>
+      </w:r>
+      <w:r>
+        <w:rPr>
+          <w:b/>
+        </w:rPr>
+        <w:t>Annotation, development, and evaluation for clinical information extraction</w:t>
+      </w:r>
+      <w:r>
+        <w:rPr>
+          <w:b/>
+        </w:rPr>
+        <w:t xml:space="preserve"> (ShARe)</w:t>
+      </w:r>
+      <w:r>
+        <w:rPr>
+          <w:b/>
+        </w:rPr>
+        <w:br/>
+      </w:r>
+      <w:r>
+        <w:t>Over the last two decades, several research groups have developed NLP tools for clinical notes, but a major bottleneck preventing progress in clinical NLP is the lack of standard, annotated data sets for training and evaluating NLP applications. Without these standards, individual NLP applications abound without the ability to train different algorithms on standard annotations, share and integrate NLP modules, or compare performance. We propose to develop standards and infrastructure that can enable technology to extract scientific information from textual medical records, and we propose the research as a collaborative effort involving NLP experts across the U.S.</w:t>
+      </w:r>
+    </w:p>
+    <w:p>
+      <w:pPr>
+        <w:rPr>
+          <w:rStyle w:val="printanswer2"/>
+        </w:rPr>
+      </w:pPr>
+      <w:r>
+        <w:t>Role: Co</w:t>
+      </w:r>
+      <w:r>
+        <w:t>-</w:t>
+      </w:r>
+      <w:r>
+        <w:t>Investigator</w:t>
       </w:r>
     </w:p>
     <w:p>
@@ -4190,17 +4187,9 @@
           <w:tab w:val="left" w:pos="9270"/>
         </w:tabs>
         <w:rPr>
-          <w:rFonts w:cs="Arial"/>
-          <w:szCs w:val="22"/>
-        </w:rPr>
-      </w:pPr>
-      <w:r>
-        <w:rPr>
-          <w:rFonts w:cs="Arial"/>
-          <w:szCs w:val="22"/>
-        </w:rPr>
-        <w:t>Role:  Postdoctoral Research Fellow</w:t>
-      </w:r>
+          <w:rStyle w:val="printanswer2"/>
+        </w:rPr>
+      </w:pPr>
     </w:p>
     <w:p>
       <w:pPr>
@@ -4210,10 +4199,45 @@
           <w:tab w:val="left" w:pos="9270"/>
         </w:tabs>
         <w:rPr>
-          <w:rStyle w:val="clsstaticdata1"/>
-          <w:szCs w:val="22"/>
-        </w:rPr>
-      </w:pPr>
+          <w:rFonts w:cs="Arial"/>
+          <w:szCs w:val="22"/>
+        </w:rPr>
+      </w:pPr>
+      <w:r>
+        <w:rPr>
+          <w:rStyle w:val="printanswer2"/>
+        </w:rPr>
+        <w:t>90TR0002</w:t>
+      </w:r>
+      <w:r>
+        <w:rPr>
+          <w:rStyle w:val="printanswer2"/>
+        </w:rPr>
+        <w:t xml:space="preserve"> </w:t>
+      </w:r>
+      <w:r>
+        <w:rPr>
+          <w:rFonts w:cs="Arial"/>
+          <w:szCs w:val="22"/>
+        </w:rPr>
+        <w:t>(PI: Chute)</w:t>
+      </w:r>
+      <w:r>
+        <w:rPr>
+          <w:rFonts w:cs="Arial"/>
+          <w:szCs w:val="22"/>
+        </w:rPr>
+        <w:tab/>
+        <w:t xml:space="preserve">            </w:t>
+      </w:r>
+      <w:r>
+        <w:rPr>
+          <w:rFonts w:cs="Arial"/>
+          <w:szCs w:val="22"/>
+        </w:rPr>
+        <w:tab/>
+        <w:t xml:space="preserve"> 4/01/2010 – 9/30/2013</w:t>
+      </w:r>
     </w:p>
     <w:p>
       <w:pPr>
@@ -4223,95 +4247,141 @@
           <w:tab w:val="left" w:pos="9270"/>
         </w:tabs>
         <w:rPr>
+          <w:rFonts w:cs="Arial"/>
+          <w:szCs w:val="22"/>
+        </w:rPr>
+      </w:pPr>
+      <w:r>
+        <w:rPr>
+          <w:rFonts w:cs="Arial"/>
+          <w:szCs w:val="22"/>
+        </w:rPr>
+        <w:t>ONC</w:t>
+      </w:r>
+      <w:r>
+        <w:rPr>
+          <w:rFonts w:cs="Arial"/>
+          <w:szCs w:val="22"/>
+        </w:rPr>
+        <w:tab/>
+      </w:r>
+    </w:p>
+    <w:p>
+      <w:pPr>
+        <w:tabs>
+          <w:tab w:val="left" w:pos="3420"/>
+          <w:tab w:val="left" w:pos="6750"/>
+          <w:tab w:val="left" w:pos="9270"/>
+        </w:tabs>
+        <w:rPr>
+          <w:rFonts w:cs="Arial"/>
+          <w:b/>
+          <w:szCs w:val="22"/>
+        </w:rPr>
+      </w:pPr>
+      <w:r>
+        <w:rPr>
+          <w:rFonts w:cs="Arial"/>
+          <w:b/>
+          <w:szCs w:val="22"/>
+        </w:rPr>
+        <w:t>SHARP Area 4: Secondary Use of EHR Data</w:t>
+      </w:r>
+    </w:p>
+    <w:p>
+      <w:pPr>
+        <w:tabs>
+          <w:tab w:val="left" w:pos="3420"/>
+          <w:tab w:val="left" w:pos="6750"/>
+          <w:tab w:val="left" w:pos="9270"/>
+        </w:tabs>
+        <w:rPr>
+          <w:rFonts w:cs="Arial"/>
+          <w:szCs w:val="22"/>
+        </w:rPr>
+      </w:pPr>
+      <w:r>
+        <w:rPr>
+          <w:rFonts w:cs="Arial"/>
+          <w:szCs w:val="22"/>
+        </w:rPr>
+        <w:t>This project focuses on building a framework of open-source services that can be dynamically configured to transform EHR data into standards-conforming, comparable information suitable for large-scale analyses, inferencing, and integration of disparate health data. The clinical narrative and NLP methods for its processing are a central piece towards data normalization.</w:t>
+      </w:r>
+    </w:p>
+    <w:p>
+      <w:pPr>
+        <w:tabs>
+          <w:tab w:val="left" w:pos="3420"/>
+          <w:tab w:val="left" w:pos="6750"/>
+          <w:tab w:val="left" w:pos="9270"/>
+        </w:tabs>
+        <w:rPr>
+          <w:rFonts w:cs="Arial"/>
+          <w:szCs w:val="22"/>
+        </w:rPr>
+      </w:pPr>
+      <w:r>
+        <w:rPr>
+          <w:rFonts w:cs="Arial"/>
+          <w:szCs w:val="22"/>
+        </w:rPr>
+        <w:t>Role:  Postdoctoral Research Fellow</w:t>
+      </w:r>
+    </w:p>
+    <w:p>
+      <w:pPr>
+        <w:tabs>
+          <w:tab w:val="left" w:pos="3420"/>
+          <w:tab w:val="left" w:pos="6750"/>
+          <w:tab w:val="left" w:pos="9270"/>
+        </w:tabs>
+        <w:rPr>
           <w:rStyle w:val="clsstaticdata1"/>
           <w:szCs w:val="22"/>
         </w:rPr>
       </w:pPr>
-      <w:r>
+    </w:p>
+    <w:p>
+      <w:pPr>
+        <w:tabs>
+          <w:tab w:val="left" w:pos="3420"/>
+          <w:tab w:val="left" w:pos="6750"/>
+          <w:tab w:val="left" w:pos="9270"/>
+        </w:tabs>
         <w:rPr>
           <w:rStyle w:val="clsstaticdata1"/>
-          <w:szCs w:val="22"/>
-        </w:rPr>
-        <w:t>1 RC1</w:t>
-      </w:r>
+          <w:sz w:val="22"/>
+          <w:szCs w:val="22"/>
+        </w:rPr>
+      </w:pPr>
+      <w:bookmarkStart w:id="0" w:name="_GoBack"/>
       <w:r>
         <w:rPr>
           <w:rStyle w:val="clsstaticdata1"/>
-          <w:szCs w:val="22"/>
-        </w:rPr>
-        <w:t xml:space="preserve"> </w:t>
+          <w:sz w:val="22"/>
+          <w:szCs w:val="22"/>
+        </w:rPr>
+        <w:t>1 RC1 LM010608 (PI: Martin)</w:t>
       </w:r>
       <w:r>
         <w:rPr>
           <w:rStyle w:val="clsstaticdata1"/>
-          <w:szCs w:val="22"/>
-        </w:rPr>
-        <w:t>LM010608 (PI: Martin)</w:t>
+          <w:sz w:val="22"/>
+          <w:szCs w:val="22"/>
+        </w:rPr>
+        <w:tab/>
       </w:r>
       <w:r>
         <w:rPr>
           <w:rStyle w:val="clsstaticdata1"/>
+          <w:sz w:val="22"/>
           <w:szCs w:val="22"/>
         </w:rPr>
         <w:tab/>
-      </w:r>
-      <w:r>
-        <w:rPr>
-          <w:rStyle w:val="clsstaticdata1"/>
-          <w:szCs w:val="22"/>
-        </w:rPr>
-        <w:tab/>
-      </w:r>
-      <w:r>
-        <w:rPr>
-          <w:rStyle w:val="clsstaticdata1"/>
-          <w:szCs w:val="22"/>
-        </w:rPr>
-        <w:t>9/30/</w:t>
-      </w:r>
-      <w:r>
-        <w:rPr>
-          <w:rStyle w:val="clsstaticdata1"/>
-          <w:szCs w:val="22"/>
-        </w:rPr>
-        <w:t>20</w:t>
-      </w:r>
-      <w:r>
-        <w:rPr>
-          <w:rStyle w:val="clsstaticdata1"/>
-          <w:szCs w:val="22"/>
-        </w:rPr>
-        <w:t xml:space="preserve">09 – </w:t>
-      </w:r>
-      <w:r>
-        <w:rPr>
-          <w:rStyle w:val="clsstaticdata1"/>
-          <w:szCs w:val="22"/>
-        </w:rPr>
-        <w:t>9</w:t>
-      </w:r>
-      <w:r>
-        <w:rPr>
-          <w:rStyle w:val="clsstaticdata1"/>
-          <w:szCs w:val="22"/>
-        </w:rPr>
-        <w:t>/29/</w:t>
-      </w:r>
-      <w:r>
-        <w:rPr>
-          <w:rStyle w:val="clsstaticdata1"/>
-          <w:szCs w:val="22"/>
-        </w:rPr>
-        <w:t>20</w:t>
-      </w:r>
-      <w:r>
-        <w:rPr>
-          <w:rStyle w:val="clsstaticdata1"/>
-          <w:szCs w:val="22"/>
-        </w:rPr>
-        <w:t>11</w:t>
-      </w:r>
-    </w:p>
+        <w:t>9/30/2009 – 9/29/2011</w:t>
+      </w:r>
+    </w:p>
+    <w:bookmarkEnd w:id="0"/>
     <w:p>
       <w:pPr>
         <w:pStyle w:val="DataField11pt-Single"/>
@@ -7020,6 +7090,21 @@
 </file>
 
 <file path=customXml/item1.xml><?xml version="1.0" encoding="utf-8"?>
+<p:properties xmlns:p="http://schemas.microsoft.com/office/2006/metadata/properties" xmlns:xsi="http://www.w3.org/2001/XMLSchema-instance" xmlns:pc="http://schemas.microsoft.com/office/infopath/2007/PartnerControls">
+  <documentManagement>
+    <File_x0020_Status xmlns="97b54082-1e85-426d-afc6-16ad99d216c1">Final</File_x0020_Status>
+    <Category xmlns="97b54082-1e85-426d-afc6-16ad99d216c1">Master</Category>
+    <CR_ID xmlns="97b54082-1e85-426d-afc6-16ad99d216c1" xsi:nil="true"/>
+    <Form_x0020_Set xmlns="97b54082-1e85-426d-afc6-16ad99d216c1">SF424</Form_x0020_Set>
+    <Test_x0020_Comment xmlns="97b54082-1e85-426d-afc6-16ad99d216c1">Posted 11/25/2014
+12/2/2014 Brian updated default font sizes to Arial 11 in data entry areas.
+12/4/2014 Brian updated formatting to client's selection of everything as Arial 11</Test_x0020_Comment>
+    <OMB_x0020_No_x002e_ xmlns="97b54082-1e85-426d-afc6-16ad99d216c1">0925-0001/0002</OMB_x0020_No_x002e_>
+  </documentManagement>
+</p:properties>
+</file>
+
+<file path=customXml/item2.xml><?xml version="1.0" encoding="utf-8"?>
 <ct:contentTypeSchema xmlns:ct="http://schemas.microsoft.com/office/2006/metadata/contentType" xmlns:ma="http://schemas.microsoft.com/office/2006/metadata/properties/metaAttributes" ct:_="" ma:_="" ma:contentTypeName="Document" ma:contentTypeID="0x010100055B51225CD12F448FAA5C7D33BC6823" ma:contentTypeVersion="16" ma:contentTypeDescription="Create a new document." ma:contentTypeScope="" ma:versionID="506a11ca443827ebc9d18150f24c54c9">
   <xsd:schema xmlns:xsd="http://www.w3.org/2001/XMLSchema" xmlns:xs="http://www.w3.org/2001/XMLSchema" xmlns:p="http://schemas.microsoft.com/office/2006/metadata/properties" xmlns:ns2="97b54082-1e85-426d-afc6-16ad99d216c1" xmlns:ns3="450e8ad3-2190-4242-9251-c742d282393d" targetNamespace="http://schemas.microsoft.com/office/2006/metadata/properties" ma:root="true" ma:fieldsID="61d42764574d42cc2e7083a34db7f91f" ns2:_="" ns3:_="">
     <xsd:import namespace="97b54082-1e85-426d-afc6-16ad99d216c1"/>
@@ -7251,7 +7336,7 @@
 </ct:contentTypeSchema>
 </file>
 
-<file path=customXml/item2.xml><?xml version="1.0" encoding="utf-8"?>
+<file path=customXml/item3.xml><?xml version="1.0" encoding="utf-8"?>
 <?mso-contentType ?>
 <FormTemplates xmlns="http://schemas.microsoft.com/sharepoint/v3/contenttype/forms">
   <Display>DocumentLibraryForm</Display>
@@ -7260,22 +7345,17 @@
 </FormTemplates>
 </file>
 
-<file path=customXml/item3.xml><?xml version="1.0" encoding="utf-8"?>
-<p:properties xmlns:p="http://schemas.microsoft.com/office/2006/metadata/properties" xmlns:xsi="http://www.w3.org/2001/XMLSchema-instance" xmlns:pc="http://schemas.microsoft.com/office/infopath/2007/PartnerControls">
-  <documentManagement>
-    <File_x0020_Status xmlns="97b54082-1e85-426d-afc6-16ad99d216c1">Final</File_x0020_Status>
-    <Category xmlns="97b54082-1e85-426d-afc6-16ad99d216c1">Master</Category>
-    <CR_ID xmlns="97b54082-1e85-426d-afc6-16ad99d216c1" xsi:nil="true"/>
-    <Form_x0020_Set xmlns="97b54082-1e85-426d-afc6-16ad99d216c1">SF424</Form_x0020_Set>
-    <Test_x0020_Comment xmlns="97b54082-1e85-426d-afc6-16ad99d216c1">Posted 11/25/2014
-12/2/2014 Brian updated default font sizes to Arial 11 in data entry areas.
-12/4/2014 Brian updated formatting to client's selection of everything as Arial 11</Test_x0020_Comment>
-    <OMB_x0020_No_x002e_ xmlns="97b54082-1e85-426d-afc6-16ad99d216c1">0925-0001/0002</OMB_x0020_No_x002e_>
-  </documentManagement>
-</p:properties>
+<file path=customXml/itemProps1.xml><?xml version="1.0" encoding="utf-8"?>
+<ds:datastoreItem xmlns:ds="http://schemas.openxmlformats.org/officeDocument/2006/customXml" ds:itemID="{2A76CE26-06FF-4835-817C-1A5CD3E7E1B8}">
+  <ds:schemaRefs>
+    <ds:schemaRef ds:uri="http://schemas.microsoft.com/office/2006/metadata/properties"/>
+    <ds:schemaRef ds:uri="http://schemas.microsoft.com/office/infopath/2007/PartnerControls"/>
+    <ds:schemaRef ds:uri="97b54082-1e85-426d-afc6-16ad99d216c1"/>
+  </ds:schemaRefs>
+</ds:datastoreItem>
 </file>
 
-<file path=customXml/itemProps1.xml><?xml version="1.0" encoding="utf-8"?>
+<file path=customXml/itemProps2.xml><?xml version="1.0" encoding="utf-8"?>
 <ds:datastoreItem xmlns:ds="http://schemas.openxmlformats.org/officeDocument/2006/customXml" ds:itemID="{BF42F3B0-98E2-4D75-B105-3E82B56B8477}">
   <ds:schemaRefs>
     <ds:schemaRef ds:uri="http://schemas.microsoft.com/office/2006/metadata/contentType"/>
@@ -7294,20 +7374,10 @@
 </ds:datastoreItem>
 </file>
 
-<file path=customXml/itemProps2.xml><?xml version="1.0" encoding="utf-8"?>
+<file path=customXml/itemProps3.xml><?xml version="1.0" encoding="utf-8"?>
 <ds:datastoreItem xmlns:ds="http://schemas.openxmlformats.org/officeDocument/2006/customXml" ds:itemID="{3A4A9A40-AA55-4CBA-93F5-B14C65A49478}">
   <ds:schemaRefs>
     <ds:schemaRef ds:uri="http://schemas.microsoft.com/sharepoint/v3/contenttype/forms"/>
   </ds:schemaRefs>
 </ds:datastoreItem>
-</file>
-
-<file path=customXml/itemProps3.xml><?xml version="1.0" encoding="utf-8"?>
-<ds:datastoreItem xmlns:ds="http://schemas.openxmlformats.org/officeDocument/2006/customXml" ds:itemID="{2A76CE26-06FF-4835-817C-1A5CD3E7E1B8}">
-  <ds:schemaRefs>
-    <ds:schemaRef ds:uri="http://schemas.microsoft.com/office/2006/metadata/properties"/>
-    <ds:schemaRef ds:uri="http://schemas.microsoft.com/office/infopath/2007/PartnerControls"/>
-    <ds:schemaRef ds:uri="97b54082-1e85-426d-afc6-16ad99d216c1"/>
-  </ds:schemaRefs>
-</ds:datastoreItem>
 </file>
</xml_diff>

<commit_message>
added appt at bch
</commit_message>
<xml_diff>
--- a/nih-biosketch-unsup-r01.docx
+++ b/nih-biosketch-unsup-r01.docx
@@ -1,6 +1,6 @@
 
 <file path=word/document.xml><?xml version="1.0" encoding="utf-8"?>
-<w:document xmlns:wpc="http://schemas.microsoft.com/office/word/2010/wordprocessingCanvas" xmlns:mo="http://schemas.microsoft.com/office/mac/office/2008/main" xmlns:mc="http://schemas.openxmlformats.org/markup-compatibility/2006" xmlns:mv="urn:schemas-microsoft-com:mac:vml" xmlns:o="urn:schemas-microsoft-com:office:office" xmlns:r="http://schemas.openxmlformats.org/officeDocument/2006/relationships" xmlns:m="http://schemas.openxmlformats.org/officeDocument/2006/math" xmlns:v="urn:schemas-microsoft-com:vml" xmlns:wp14="http://schemas.microsoft.com/office/word/2010/wordprocessingDrawing" xmlns:wp="http://schemas.openxmlformats.org/drawingml/2006/wordprocessingDrawing" xmlns:w10="urn:schemas-microsoft-com:office:word" xmlns:w="http://schemas.openxmlformats.org/wordprocessingml/2006/main" xmlns:w14="http://schemas.microsoft.com/office/word/2010/wordml" xmlns:wpg="http://schemas.microsoft.com/office/word/2010/wordprocessingGroup" xmlns:wpi="http://schemas.microsoft.com/office/word/2010/wordprocessingInk" xmlns:wne="http://schemas.microsoft.com/office/word/2006/wordml" xmlns:wps="http://schemas.microsoft.com/office/word/2010/wordprocessingShape" mc:Ignorable="w14 wp14">
+<w:document xmlns:wpc="http://schemas.microsoft.com/office/word/2010/wordprocessingCanvas" xmlns:mo="http://schemas.microsoft.com/office/mac/office/2008/main" xmlns:mc="http://schemas.openxmlformats.org/markup-compatibility/2006" xmlns:mv="urn:schemas-microsoft-com:mac:vml" xmlns:o="urn:schemas-microsoft-com:office:office" xmlns:r="http://schemas.openxmlformats.org/officeDocument/2006/relationships" xmlns:m="http://schemas.openxmlformats.org/officeDocument/2006/math" xmlns:v="urn:schemas-microsoft-com:vml" xmlns:wp14="http://schemas.microsoft.com/office/word/2010/wordprocessingDrawing" xmlns:wp="http://schemas.openxmlformats.org/drawingml/2006/wordprocessingDrawing" xmlns:w10="urn:schemas-microsoft-com:office:word" xmlns:w="http://schemas.openxmlformats.org/wordprocessingml/2006/main" xmlns:w14="http://schemas.microsoft.com/office/word/2010/wordml" xmlns:w15="http://schemas.microsoft.com/office/word/2012/wordml" xmlns:wpg="http://schemas.microsoft.com/office/word/2010/wordprocessingGroup" xmlns:wpi="http://schemas.microsoft.com/office/word/2010/wordprocessingInk" xmlns:wne="http://schemas.microsoft.com/office/word/2006/wordml" xmlns:wps="http://schemas.microsoft.com/office/word/2010/wordprocessingShape" mc:Ignorable="w14 w15 wp14">
   <w:body>
     <w:p>
       <w:pPr>
@@ -63,30 +63,8 @@
         <w:rPr>
           <w:sz w:val="22"/>
         </w:rPr>
-        <w:t xml:space="preserve"> </w:t>
-      </w:r>
-      <w:proofErr w:type="spellStart"/>
-      <w:r>
-        <w:rPr>
-          <w:sz w:val="22"/>
-        </w:rPr>
-        <w:t>Dmitriy</w:t>
-      </w:r>
-      <w:proofErr w:type="spellEnd"/>
-      <w:r>
-        <w:rPr>
-          <w:sz w:val="22"/>
-        </w:rPr>
-        <w:t xml:space="preserve"> </w:t>
-      </w:r>
-      <w:proofErr w:type="spellStart"/>
-      <w:r>
-        <w:rPr>
-          <w:sz w:val="22"/>
-        </w:rPr>
-        <w:t>Dligach</w:t>
-      </w:r>
-      <w:proofErr w:type="spellEnd"/>
+        <w:t xml:space="preserve"> Dmitriy Dligach</w:t>
+      </w:r>
     </w:p>
     <w:p>
       <w:pPr>
@@ -98,36 +76,18 @@
           <w:sz w:val="32"/>
         </w:rPr>
       </w:pPr>
-      <w:proofErr w:type="spellStart"/>
-      <w:proofErr w:type="gramStart"/>
       <w:r>
         <w:rPr>
           <w:sz w:val="22"/>
         </w:rPr>
-        <w:t>eRA</w:t>
-      </w:r>
-      <w:proofErr w:type="spellEnd"/>
-      <w:proofErr w:type="gramEnd"/>
+        <w:t>eRA COMMONS USER NAME (credential, e.g., agency login):</w:t>
+      </w:r>
       <w:r>
         <w:rPr>
           <w:sz w:val="22"/>
         </w:rPr>
-        <w:t xml:space="preserve"> COMMONS USER NAME (credential, e.g., agency login):</w:t>
-      </w:r>
-      <w:r>
-        <w:rPr>
-          <w:sz w:val="22"/>
-        </w:rPr>
-        <w:t xml:space="preserve"> </w:t>
-      </w:r>
-      <w:proofErr w:type="spellStart"/>
-      <w:r>
-        <w:rPr>
-          <w:sz w:val="22"/>
-        </w:rPr>
-        <w:t>dmitriydligach</w:t>
-      </w:r>
-      <w:proofErr w:type="spellEnd"/>
+        <w:t xml:space="preserve"> dmitriydligach</w:t>
+      </w:r>
       <w:r>
         <w:rPr>
           <w:sz w:val="22"/>
@@ -186,20 +146,7 @@
           <w:sz w:val="22"/>
         </w:rPr>
         <w:br/>
-      </w:r>
-      <w:proofErr w:type="gramStart"/>
-      <w:r>
-        <w:rPr>
-          <w:sz w:val="22"/>
-        </w:rPr>
-        <w:t xml:space="preserve">                              Assistant</w:t>
-      </w:r>
-      <w:proofErr w:type="gramEnd"/>
-      <w:r>
-        <w:rPr>
-          <w:sz w:val="22"/>
-        </w:rPr>
-        <w:t xml:space="preserve"> Professor, Public Health Sciences, Loyola University </w:t>
+        <w:t xml:space="preserve">                              Assistant Professor, Public Health Sciences, Loyola University </w:t>
       </w:r>
       <w:r>
         <w:rPr>
@@ -335,23 +282,7 @@
                 <w:rStyle w:val="Emphasis"/>
                 <w:sz w:val="22"/>
               </w:rPr>
-              <w:t>(</w:t>
-            </w:r>
-            <w:proofErr w:type="gramStart"/>
-            <w:r>
-              <w:rPr>
-                <w:rStyle w:val="Emphasis"/>
-                <w:sz w:val="22"/>
-              </w:rPr>
-              <w:t>if</w:t>
-            </w:r>
-            <w:proofErr w:type="gramEnd"/>
-            <w:r>
-              <w:rPr>
-                <w:rStyle w:val="Emphasis"/>
-                <w:sz w:val="22"/>
-              </w:rPr>
-              <w:t xml:space="preserve"> applicable)</w:t>
+              <w:t>(if applicable)</w:t>
             </w:r>
           </w:p>
           <w:p>
@@ -868,25 +799,7 @@
           <w:b w:val="0"/>
           <w:szCs w:val="22"/>
         </w:rPr>
-        <w:t>released open-source as a part of the clinical Text Analysis and Knowledge Extraction System (</w:t>
-      </w:r>
-      <w:proofErr w:type="spellStart"/>
-      <w:r>
-        <w:rPr>
-          <w:rFonts w:cs="Arial"/>
-          <w:b w:val="0"/>
-          <w:szCs w:val="22"/>
-        </w:rPr>
-        <w:t>cTAKES</w:t>
-      </w:r>
-      <w:proofErr w:type="spellEnd"/>
-      <w:r>
-        <w:rPr>
-          <w:rFonts w:cs="Arial"/>
-          <w:b w:val="0"/>
-          <w:szCs w:val="22"/>
-        </w:rPr>
-        <w:t>) – the most widely adopted software for clinical text processing. The relation extractor later became the basis for the temporal relation extraction software developed for the THYME (Temporal Histories of Your Medical Event</w:t>
+        <w:t>released open-source as a part of the clinical Text Analysis and Knowledge Extraction System (cTAKES) – the most widely adopted software for clinical text processing. The relation extractor later became the basis for the temporal relation extraction software developed for the THYME (Temporal Histories of Your Medical Event</w:t>
       </w:r>
       <w:r>
         <w:rPr>
@@ -902,25 +815,7 @@
           <w:b w:val="0"/>
           <w:szCs w:val="22"/>
         </w:rPr>
-        <w:t xml:space="preserve">) project. In addition to my extensive research expertise in NLP and machine learning, I bring years of software development experience that is crucial for creating </w:t>
-      </w:r>
-      <w:proofErr w:type="gramStart"/>
-      <w:r>
-        <w:rPr>
-          <w:rFonts w:cs="Arial"/>
-          <w:b w:val="0"/>
-          <w:szCs w:val="22"/>
-        </w:rPr>
-        <w:t>well-designed</w:t>
-      </w:r>
-      <w:proofErr w:type="gramEnd"/>
-      <w:r>
-        <w:rPr>
-          <w:rFonts w:cs="Arial"/>
-          <w:b w:val="0"/>
-          <w:szCs w:val="22"/>
-        </w:rPr>
-        <w:t>, reliable, and interoperable software that we plan</w:t>
+        <w:t>) project. In addition to my extensive research expertise in NLP and machine learning, I bring years of software development experience that is crucial for creating well-designed, reliable, and interoperable software that we plan</w:t>
       </w:r>
       <w:r>
         <w:rPr>
@@ -952,25 +847,7 @@
           <w:b w:val="0"/>
           <w:szCs w:val="22"/>
         </w:rPr>
-        <w:t xml:space="preserve"> In </w:t>
-      </w:r>
-      <w:proofErr w:type="gramStart"/>
-      <w:r>
-        <w:rPr>
-          <w:rFonts w:cs="Arial"/>
-          <w:b w:val="0"/>
-          <w:szCs w:val="22"/>
-        </w:rPr>
-        <w:t>January,</w:t>
-      </w:r>
-      <w:proofErr w:type="gramEnd"/>
-      <w:r>
-        <w:rPr>
-          <w:rFonts w:cs="Arial"/>
-          <w:b w:val="0"/>
-          <w:szCs w:val="22"/>
-        </w:rPr>
-        <w:t xml:space="preserve"> 2016 </w:t>
+        <w:t xml:space="preserve"> In January, 2016 </w:t>
       </w:r>
       <w:r>
         <w:rPr>
@@ -1122,25 +999,25 @@
           <w:b w:val="0"/>
           <w:szCs w:val="22"/>
         </w:rPr>
-        <w:t xml:space="preserve"> appointment at Loyola </w:t>
-      </w:r>
-      <w:proofErr w:type="spellStart"/>
-      <w:r>
-        <w:rPr>
-          <w:rFonts w:cs="Arial"/>
-          <w:b w:val="0"/>
-          <w:szCs w:val="22"/>
-        </w:rPr>
-        <w:t>Stritch</w:t>
-      </w:r>
-      <w:proofErr w:type="spellEnd"/>
-      <w:r>
-        <w:rPr>
-          <w:rFonts w:cs="Arial"/>
-          <w:b w:val="0"/>
-          <w:szCs w:val="22"/>
-        </w:rPr>
-        <w:t xml:space="preserve"> School of Medicine. </w:t>
+        <w:t xml:space="preserve"> appointment at Loyola Stritch School of Medicine</w:t>
+      </w:r>
+      <w:r>
+        <w:rPr>
+          <w:rFonts w:cs="Arial"/>
+          <w:b w:val="0"/>
+          <w:szCs w:val="22"/>
+        </w:rPr>
+        <w:t xml:space="preserve"> and Boston Children’s Hospital</w:t>
+      </w:r>
+      <w:bookmarkStart w:id="0" w:name="_GoBack"/>
+      <w:bookmarkEnd w:id="0"/>
+      <w:r>
+        <w:rPr>
+          <w:rFonts w:cs="Arial"/>
+          <w:b w:val="0"/>
+          <w:szCs w:val="22"/>
+        </w:rPr>
+        <w:t xml:space="preserve">. </w:t>
       </w:r>
       <w:r>
         <w:rPr>
@@ -1328,34 +1205,16 @@
           <w:b w:val="0"/>
           <w:szCs w:val="22"/>
         </w:rPr>
+        <w:t xml:space="preserve"> been extremely productive and resulted in a number of joint publications.</w:t>
+      </w:r>
+      <w:r>
+        <w:rPr>
+          <w:rFonts w:cs="Arial"/>
+          <w:b w:val="0"/>
+          <w:szCs w:val="22"/>
+        </w:rPr>
         <w:t xml:space="preserve"> </w:t>
       </w:r>
-      <w:proofErr w:type="gramStart"/>
-      <w:r>
-        <w:rPr>
-          <w:rFonts w:cs="Arial"/>
-          <w:b w:val="0"/>
-          <w:szCs w:val="22"/>
-        </w:rPr>
-        <w:t>been</w:t>
-      </w:r>
-      <w:proofErr w:type="gramEnd"/>
-      <w:r>
-        <w:rPr>
-          <w:rFonts w:cs="Arial"/>
-          <w:b w:val="0"/>
-          <w:szCs w:val="22"/>
-        </w:rPr>
-        <w:t xml:space="preserve"> extremely productive and resulted in a number of joint publications.</w:t>
-      </w:r>
-      <w:r>
-        <w:rPr>
-          <w:rFonts w:cs="Arial"/>
-          <w:b w:val="0"/>
-          <w:szCs w:val="22"/>
-        </w:rPr>
-        <w:t xml:space="preserve"> </w:t>
-      </w:r>
       <w:r>
         <w:rPr>
           <w:rFonts w:cs="Arial"/>
@@ -1426,25 +1285,7 @@
           <w:b w:val="0"/>
           <w:szCs w:val="22"/>
         </w:rPr>
-        <w:t xml:space="preserve">NLP systems such as the </w:t>
-      </w:r>
-      <w:proofErr w:type="spellStart"/>
-      <w:r>
-        <w:rPr>
-          <w:rFonts w:cs="Arial"/>
-          <w:b w:val="0"/>
-          <w:szCs w:val="22"/>
-        </w:rPr>
-        <w:t>cTAKES</w:t>
-      </w:r>
-      <w:proofErr w:type="spellEnd"/>
-      <w:r>
-        <w:rPr>
-          <w:rFonts w:cs="Arial"/>
-          <w:b w:val="0"/>
-          <w:szCs w:val="22"/>
-        </w:rPr>
-        <w:t xml:space="preserve"> coreference system, </w:t>
+        <w:t xml:space="preserve">NLP systems such as the cTAKES coreference system, </w:t>
       </w:r>
       <w:r>
         <w:rPr>
@@ -1524,36 +1365,8 @@
           <w:b w:val="0"/>
           <w:szCs w:val="22"/>
         </w:rPr>
-        <w:t xml:space="preserve"> such as </w:t>
-      </w:r>
-      <w:proofErr w:type="spellStart"/>
-      <w:r>
-        <w:rPr>
-          <w:rFonts w:cs="Arial"/>
-          <w:b w:val="0"/>
-          <w:szCs w:val="22"/>
-        </w:rPr>
-        <w:t>ClearTK</w:t>
-      </w:r>
-      <w:proofErr w:type="spellEnd"/>
-      <w:r>
-        <w:rPr>
-          <w:rFonts w:cs="Arial"/>
-          <w:b w:val="0"/>
-          <w:szCs w:val="22"/>
-        </w:rPr>
-        <w:t xml:space="preserve"> and </w:t>
-      </w:r>
-      <w:proofErr w:type="spellStart"/>
-      <w:r>
-        <w:rPr>
-          <w:rFonts w:cs="Arial"/>
-          <w:b w:val="0"/>
-          <w:szCs w:val="22"/>
-        </w:rPr>
-        <w:t>libsvm</w:t>
-      </w:r>
-      <w:proofErr w:type="spellEnd"/>
+        <w:t xml:space="preserve"> such as ClearTK and libsvm</w:t>
+      </w:r>
       <w:r>
         <w:rPr>
           <w:rFonts w:cs="Arial"/>
@@ -1732,11 +1545,9 @@
       </w:r>
     </w:p>
     <w:p>
-      <w:proofErr w:type="gramStart"/>
       <w:r>
         <w:t>2010-2011 Postdoctoral Research Associate, University of Colorado, Boulder, CO.</w:t>
       </w:r>
-      <w:proofErr w:type="gramEnd"/>
     </w:p>
     <w:p>
       <w:r>
@@ -1757,7 +1568,6 @@
       <w:r>
         <w:t>2016</w:t>
       </w:r>
-      <w:proofErr w:type="gramStart"/>
       <w:r>
         <w:t>-</w:t>
       </w:r>
@@ -1767,7 +1577,6 @@
       <w:r>
         <w:t>Assistant</w:t>
       </w:r>
-      <w:proofErr w:type="gramEnd"/>
       <w:r>
         <w:t xml:space="preserve"> Professor, Loyola U</w:t>
       </w:r>
@@ -1793,525 +1602,398 @@
     </w:p>
     <w:p/>
     <w:p>
-      <w:proofErr w:type="gramStart"/>
       <w:r>
         <w:t xml:space="preserve">2015 </w:t>
       </w:r>
       <w:r>
-        <w:t>American Medical Informatics Association (AMIA) Symposium.</w:t>
-      </w:r>
-      <w:proofErr w:type="gramEnd"/>
-      <w:r>
-        <w:t xml:space="preserve"> Paper Reviewer. </w:t>
-      </w:r>
-    </w:p>
-    <w:p>
-      <w:proofErr w:type="gramStart"/>
+        <w:t xml:space="preserve">American Medical Informatics Association (AMIA) Symposium. Paper Reviewer. </w:t>
+      </w:r>
+    </w:p>
+    <w:p>
       <w:r>
         <w:t xml:space="preserve">2015 </w:t>
       </w:r>
       <w:r>
-        <w:t>Association for Computational Linguistics (ACL) conference.</w:t>
-      </w:r>
-      <w:proofErr w:type="gramEnd"/>
-      <w:r>
-        <w:t xml:space="preserve"> Program Committee. </w:t>
-      </w:r>
-    </w:p>
-    <w:p>
-      <w:proofErr w:type="gramStart"/>
+        <w:t xml:space="preserve">Association for Computational Linguistics (ACL) conference. Program Committee. </w:t>
+      </w:r>
+    </w:p>
+    <w:p>
       <w:r>
         <w:t>2015</w:t>
       </w:r>
       <w:r>
-        <w:t xml:space="preserve"> Association for Computational Linguistics (ACL) conference.</w:t>
-      </w:r>
-      <w:proofErr w:type="gramEnd"/>
-      <w:r>
-        <w:t xml:space="preserve"> Paper Reviewer. </w:t>
-      </w:r>
-    </w:p>
-    <w:p>
-      <w:proofErr w:type="gramStart"/>
+        <w:t xml:space="preserve"> Association for Computational Linguistics (ACL) conference. Paper Reviewer. </w:t>
+      </w:r>
+    </w:p>
+    <w:p>
       <w:r>
         <w:t>2015</w:t>
       </w:r>
       <w:r>
+        <w:t xml:space="preserve"> SemEval 2015. Paper Reviewer. </w:t>
+      </w:r>
+    </w:p>
+    <w:p>
+      <w:r>
+        <w:t xml:space="preserve">2015 </w:t>
+      </w:r>
+      <w:r>
+        <w:t xml:space="preserve">International Conference on Computational Semantics (IWCS). Program Committee. </w:t>
+      </w:r>
+    </w:p>
+    <w:p>
+      <w:r>
+        <w:t xml:space="preserve">2015 </w:t>
+      </w:r>
+      <w:r>
+        <w:t xml:space="preserve">International Conference on Computational </w:t>
+      </w:r>
+      <w:r>
+        <w:t>Semantics (IWCS). Paper Reviewer</w:t>
+      </w:r>
+      <w:r>
+        <w:t xml:space="preserve">. </w:t>
+      </w:r>
+    </w:p>
+    <w:p>
+      <w:r>
+        <w:t xml:space="preserve">2013 </w:t>
+      </w:r>
+      <w:r>
+        <w:t xml:space="preserve">RANLP NLP for Medicine and Biology Workshop. Paper Reviewer. </w:t>
+      </w:r>
+    </w:p>
+    <w:p>
+      <w:r>
+        <w:t xml:space="preserve">2013 </w:t>
+      </w:r>
+      <w:r>
+        <w:t xml:space="preserve">American Medical Informatics Association (AMIA) Symposium. Paper Reviewer. </w:t>
+      </w:r>
+    </w:p>
+    <w:p>
+      <w:r>
+        <w:t xml:space="preserve">2013 </w:t>
+      </w:r>
+      <w:r>
+        <w:t xml:space="preserve">International Conference on Computational Semantics (IWCS). Program Committee. </w:t>
+      </w:r>
+    </w:p>
+    <w:p>
+      <w:r>
+        <w:t xml:space="preserve">2013 </w:t>
+      </w:r>
+      <w:r>
+        <w:t xml:space="preserve">International Conference on Computational Semantics (IWCS). Paper Reviewer. </w:t>
+      </w:r>
+    </w:p>
+    <w:p>
+      <w:r>
+        <w:t xml:space="preserve">2011 </w:t>
+      </w:r>
+      <w:r>
+        <w:t xml:space="preserve">i2b2/VA/Cincinnati 2011 Shared Task and Workshop. Paper Reviewer. </w:t>
+      </w:r>
+    </w:p>
+    <w:p>
+      <w:r>
+        <w:t xml:space="preserve">2011 </w:t>
+      </w:r>
+      <w:r>
+        <w:t>Computational Linguistics. Paper Reviewer.</w:t>
+      </w:r>
+    </w:p>
+    <w:p>
+      <w:r>
+        <w:t xml:space="preserve">2010 </w:t>
+      </w:r>
+      <w:r>
+        <w:t xml:space="preserve">SemEval 2010. Program Committee. </w:t>
+      </w:r>
+    </w:p>
+    <w:p>
+      <w:r>
+        <w:t xml:space="preserve">2010 </w:t>
+      </w:r>
+      <w:r>
+        <w:t>SemEval 2010. Paper Reviewer.</w:t>
+      </w:r>
+    </w:p>
+    <w:p>
+      <w:r>
+        <w:t xml:space="preserve">2010 </w:t>
+      </w:r>
+      <w:r>
+        <w:t xml:space="preserve">SemEval 2010 Tasks 14: Word Sense Induction &amp; Disambiguation Task. Organizing Committee. </w:t>
+      </w:r>
+    </w:p>
+    <w:p>
+      <w:pPr>
+        <w:pStyle w:val="Heading1"/>
+      </w:pPr>
+      <w:r>
+        <w:t>C.</w:t>
+      </w:r>
+      <w:r>
+        <w:tab/>
+      </w:r>
+      <w:r>
+        <w:t>Contribution to Science</w:t>
+      </w:r>
+    </w:p>
+    <w:p>
+      <w:r>
+        <w:rPr>
+          <w:b/>
+        </w:rPr>
+        <w:t xml:space="preserve">1. </w:t>
+      </w:r>
+      <w:r>
+        <w:rPr>
+          <w:b/>
+        </w:rPr>
+        <w:t>Efficient and c</w:t>
+      </w:r>
+      <w:r>
+        <w:rPr>
+          <w:b/>
+        </w:rPr>
+        <w:t>ost-effective</w:t>
+      </w:r>
+      <w:r>
+        <w:rPr>
+          <w:b/>
+        </w:rPr>
+        <w:t xml:space="preserve"> machine learning</w:t>
+      </w:r>
+      <w:r>
+        <w:rPr>
+          <w:b/>
+        </w:rPr>
+        <w:t xml:space="preserve"> model development</w:t>
+      </w:r>
+      <w:r>
+        <w:t>: S</w:t>
+      </w:r>
+      <w:r>
+        <w:t xml:space="preserve">upervised learning is widely used in </w:t>
+      </w:r>
+      <w:r>
+        <w:t>NLP</w:t>
+      </w:r>
+      <w:r>
+        <w:t>. However, it requires annotated training data, which is expensive to obtain. How does one choose the data for annotation? Random sampling is a common approach but not the most efficient one. Various types of selective sampling can be used to achieve the same level of performance as random sampling but with less data.</w:t>
+      </w:r>
+      <w:r>
         <w:t xml:space="preserve"> </w:t>
       </w:r>
-      <w:proofErr w:type="spellStart"/>
-      <w:r>
-        <w:t>SemEval</w:t>
-      </w:r>
-      <w:proofErr w:type="spellEnd"/>
-      <w:r>
-        <w:t xml:space="preserve"> 2015.</w:t>
-      </w:r>
-      <w:proofErr w:type="gramEnd"/>
-      <w:r>
-        <w:t xml:space="preserve"> Paper Reviewer. </w:t>
-      </w:r>
-    </w:p>
-    <w:p>
-      <w:proofErr w:type="gramStart"/>
-      <w:r>
-        <w:t xml:space="preserve">2015 </w:t>
-      </w:r>
-      <w:r>
-        <w:t>International Conference on Computational Semantics (IWCS).</w:t>
-      </w:r>
-      <w:proofErr w:type="gramEnd"/>
-      <w:r>
-        <w:t xml:space="preserve"> Program Committee. </w:t>
-      </w:r>
-    </w:p>
-    <w:p>
-      <w:proofErr w:type="gramStart"/>
-      <w:r>
-        <w:t xml:space="preserve">2015 </w:t>
-      </w:r>
-      <w:r>
-        <w:t xml:space="preserve">International Conference on Computational </w:t>
-      </w:r>
-      <w:r>
-        <w:t>Semantics (IWCS).</w:t>
-      </w:r>
-      <w:proofErr w:type="gramEnd"/>
-      <w:r>
-        <w:t xml:space="preserve"> Paper Reviewer</w:t>
+      <w:r>
+        <w:t xml:space="preserve">Active learning is one type of selective sampling, but in many situations it is not practical (e.g. in a multiple-annotator, double-annotation environment). I experimented with various more practical alternatives to the classic active learning, and showed that it can lead to a sizable reduction in the amount of annotation both in the newswire domain </w:t>
+      </w:r>
+      <w:r>
+        <w:fldChar w:fldCharType="begin" w:fldLock="1"/>
+      </w:r>
+      <w:r>
+        <w:instrText>ADDIN CSL_CITATION { "citationItems" : [ { "id" : "ITEM-1", "itemData" : { "author" : [ { "dropping-particle" : "", "family" : "Dligach", "given" : "Dmitriy", "non-dropping-particle" : "", "parse-names" : false, "suffix" : "" }, { "dropping-particle" : "", "family" : "Palmer", "given" : "Martha", "non-dropping-particle" : "", "parse-names" : false, "suffix" : "" } ], "container-title" : "Proceedings of the 49th Annual Meeting of the Association for Computational Linguistics: Human Language Technologies: short papers-Volume 2", "id" : "ITEM-1", "issued" : { "date-parts" : [ [ "2011" ] ] }, "page" : "6-10", "title" : "Good seed makes a good crop: accelerating active learning using language modeling", "type" : "paper-conference" }, "uris" : [ "http://www.mendeley.com/documents/?uuid=83cbbb7d-f423-489d-ad5f-fbbb4fff9013" ] } ], "mendeley" : { "formattedCitation" : "[1]", "plainTextFormattedCitation" : "[1]", "previouslyFormattedCitation" : "[1]" }, "properties" : { "noteIndex" : 0 }, "schema" : "https://github.com/citation-style-language/schema/raw/master/csl-citation.json" }</w:instrText>
+      </w:r>
+      <w:r>
+        <w:fldChar w:fldCharType="separate"/>
+      </w:r>
+      <w:r>
+        <w:rPr>
+          <w:noProof/>
+        </w:rPr>
+        <w:t>[</w:t>
+      </w:r>
+      <w:r>
+        <w:rPr>
+          <w:noProof/>
+        </w:rPr>
+        <w:t>2</w:t>
+      </w:r>
+      <w:r>
+        <w:rPr>
+          <w:noProof/>
+        </w:rPr>
+        <w:t>]</w:t>
+      </w:r>
+      <w:r>
+        <w:fldChar w:fldCharType="end"/>
+      </w:r>
+      <w:r>
+        <w:t xml:space="preserve"> </w:t>
+      </w:r>
+      <w:r>
+        <w:t>and in the clinical domain</w:t>
+      </w:r>
+      <w:r>
+        <w:t xml:space="preserve"> </w:t>
+      </w:r>
+      <w:r>
+        <w:fldChar w:fldCharType="begin" w:fldLock="1"/>
+      </w:r>
+      <w:r>
+        <w:instrText>ADDIN CSL_CITATION { "citationItems" : [ { "id" : "ITEM-1", "itemData" : { "author" : [ { "dropping-particle" : "", "family" : "Dligach", "given" : "Dmitriy", "non-dropping-particle" : "", "parse-names" : false, "suffix" : "" }, { "dropping-particle" : "", "family" : "Miller", "given" : "Timothy A", "non-dropping-particle" : "", "parse-names" : false, "suffix" : "" }, { "dropping-particle" : "", "family" : "Savova", "given" : "Guergana K", "non-dropping-particle" : "", "parse-names" : false, "suffix" : "" } ], "container-title" : "Proceedings of the Workshop on NLP for Medicine and Biology associated with RANLP", "id" : "ITEM-1", "issued" : { "date-parts" : [ [ "2013" ] ] }, "page" : "1-8", "title" : "Active Learning for Phenotyping Tasks", "type" : "paper-conference" }, "uris" : [ "http://www.mendeley.com/documents/?uuid=3cd4a085-25c0-4dc0-92a2-ebb9b174ac52" ] } ], "mendeley" : { "formattedCitation" : "[2]", "plainTextFormattedCitation" : "[2]", "previouslyFormattedCitation" : "[2]" }, "properties" : { "noteIndex" : 0 }, "schema" : "https://github.com/citation-style-language/schema/raw/master/csl-citation.json" }</w:instrText>
+      </w:r>
+      <w:r>
+        <w:fldChar w:fldCharType="separate"/>
+      </w:r>
+      <w:r>
+        <w:rPr>
+          <w:noProof/>
+        </w:rPr>
+        <w:t>[</w:t>
+      </w:r>
+      <w:r>
+        <w:rPr>
+          <w:noProof/>
+        </w:rPr>
+        <w:t>3</w:t>
+      </w:r>
+      <w:r>
+        <w:rPr>
+          <w:noProof/>
+        </w:rPr>
+        <w:t>]</w:t>
+      </w:r>
+      <w:r>
+        <w:fldChar w:fldCharType="end"/>
       </w:r>
       <w:r>
         <w:t xml:space="preserve">. </w:t>
       </w:r>
-    </w:p>
-    <w:p>
-      <w:proofErr w:type="gramStart"/>
-      <w:r>
-        <w:t xml:space="preserve">2013 </w:t>
-      </w:r>
-      <w:r>
-        <w:t>RANLP NLP for Medicine and Biology Workshop.</w:t>
-      </w:r>
-      <w:proofErr w:type="gramEnd"/>
-      <w:r>
-        <w:t xml:space="preserve"> Paper Reviewer. </w:t>
-      </w:r>
-    </w:p>
-    <w:p>
-      <w:proofErr w:type="gramStart"/>
-      <w:r>
-        <w:t xml:space="preserve">2013 </w:t>
-      </w:r>
-      <w:r>
-        <w:t>American Medical Informatics Association (AMIA) Symposium.</w:t>
-      </w:r>
-      <w:proofErr w:type="gramEnd"/>
-      <w:r>
-        <w:t xml:space="preserve"> Paper Reviewer. </w:t>
-      </w:r>
-    </w:p>
-    <w:p>
-      <w:proofErr w:type="gramStart"/>
-      <w:r>
-        <w:t xml:space="preserve">2013 </w:t>
-      </w:r>
-      <w:r>
-        <w:t>International Conference on Computational Semantics (IWCS).</w:t>
-      </w:r>
-      <w:proofErr w:type="gramEnd"/>
-      <w:r>
-        <w:t xml:space="preserve"> Program Committee. </w:t>
-      </w:r>
-    </w:p>
-    <w:p>
-      <w:proofErr w:type="gramStart"/>
-      <w:r>
-        <w:t xml:space="preserve">2013 </w:t>
-      </w:r>
-      <w:r>
-        <w:t>International Conference on Computational Semantics (IWCS).</w:t>
-      </w:r>
-      <w:proofErr w:type="gramEnd"/>
-      <w:r>
-        <w:t xml:space="preserve"> Paper Reviewer. </w:t>
-      </w:r>
-    </w:p>
-    <w:p>
-      <w:proofErr w:type="gramStart"/>
-      <w:r>
-        <w:t xml:space="preserve">2011 </w:t>
-      </w:r>
-      <w:r>
-        <w:t>i2b2/VA/Cincinnati 2011 Shared Task and Workshop.</w:t>
-      </w:r>
-      <w:proofErr w:type="gramEnd"/>
-      <w:r>
-        <w:t xml:space="preserve"> Paper Reviewer. </w:t>
-      </w:r>
-    </w:p>
-    <w:p>
-      <w:proofErr w:type="gramStart"/>
-      <w:r>
-        <w:t xml:space="preserve">2011 </w:t>
-      </w:r>
-      <w:r>
-        <w:t>Computational Linguistics.</w:t>
-      </w:r>
-      <w:proofErr w:type="gramEnd"/>
-      <w:r>
-        <w:t xml:space="preserve"> Paper Reviewer.</w:t>
-      </w:r>
-    </w:p>
-    <w:p>
-      <w:proofErr w:type="gramStart"/>
-      <w:r>
-        <w:t xml:space="preserve">2010 </w:t>
-      </w:r>
-      <w:proofErr w:type="spellStart"/>
-      <w:r>
-        <w:t>SemEval</w:t>
-      </w:r>
-      <w:proofErr w:type="spellEnd"/>
-      <w:r>
-        <w:t xml:space="preserve"> 2010.</w:t>
-      </w:r>
-      <w:proofErr w:type="gramEnd"/>
-      <w:r>
-        <w:t xml:space="preserve"> Program Committee. </w:t>
-      </w:r>
-    </w:p>
-    <w:p>
-      <w:proofErr w:type="gramStart"/>
-      <w:r>
-        <w:t xml:space="preserve">2010 </w:t>
-      </w:r>
-      <w:proofErr w:type="spellStart"/>
-      <w:r>
-        <w:t>SemEval</w:t>
-      </w:r>
-      <w:proofErr w:type="spellEnd"/>
-      <w:r>
-        <w:t xml:space="preserve"> 2010.</w:t>
-      </w:r>
-      <w:proofErr w:type="gramEnd"/>
-      <w:r>
-        <w:t xml:space="preserve"> Paper Reviewer.</w:t>
-      </w:r>
-    </w:p>
-    <w:p>
-      <w:r>
-        <w:t xml:space="preserve">2010 </w:t>
-      </w:r>
-      <w:proofErr w:type="spellStart"/>
-      <w:r>
-        <w:t>SemEval</w:t>
-      </w:r>
-      <w:proofErr w:type="spellEnd"/>
-      <w:r>
-        <w:t xml:space="preserve"> 2010 Tasks 14: Word Sense Induction &amp; Disambiguation Task. Organizing Committee. </w:t>
-      </w:r>
-    </w:p>
-    <w:p>
-      <w:pPr>
-        <w:pStyle w:val="Heading1"/>
-      </w:pPr>
-      <w:r>
-        <w:t>C.</w:t>
-      </w:r>
-      <w:r>
-        <w:tab/>
-      </w:r>
-      <w:r>
-        <w:t>Contribution to Science</w:t>
-      </w:r>
-    </w:p>
-    <w:p>
+      <w:r>
+        <w:t xml:space="preserve">I also </w:t>
+      </w:r>
+      <w:r>
+        <w:t>evaluated</w:t>
+      </w:r>
+      <w:r>
+        <w:t xml:space="preserve"> the relative benefits of various popular annotation practices such as single annotation and double annotation and ways of reducing their costs. I proposed several approaches to reducing the amount of the second round of annotation. By double annotating only a carefully selected subset of potentially erroneous and hard-to-annotate single annotated examples, the amount of the second round of annotation can be reduced by more than half without sacrificing the performance</w:t>
+      </w:r>
+      <w:r>
+        <w:t xml:space="preserve"> </w:t>
+      </w:r>
+      <w:r>
+        <w:fldChar w:fldCharType="begin" w:fldLock="1"/>
+      </w:r>
+      <w:r>
+        <w:instrText>ADDIN CSL_CITATION { "citationItems" : [ { "id" : "ITEM-1", "itemData" : { "author" : [ { "dropping-particle" : "", "family" : "Dligach", "given" : "Dmitriy", "non-dropping-particle" : "", "parse-names" : false, "suffix" : "" }, { "dropping-particle" : "", "family" : "Palmer", "given" : "Martha", "non-dropping-particle" : "", "parse-names" : false, "suffix" : "" } ], "container-title" : "Proceedings of the 5th Linguistic Annotation Workshop", "id" : "ITEM-1", "issued" : { "date-parts" : [ [ "2011" ] ] }, "page" : "65-73", "title" : "Reducing the need for double annotation", "type" : "paper-conference" }, "uris" : [ "http://www.mendeley.com/documents/?uuid=07c43798-82b8-4e6a-ac9d-f17e9c93ce55" ] } ], "mendeley" : { "formattedCitation" : "[3]", "plainTextFormattedCitation" : "[3]", "previouslyFormattedCitation" : "[3]" }, "properties" : { "noteIndex" : 0 }, "schema" : "https://github.com/citation-style-language/schema/raw/master/csl-citation.json" }</w:instrText>
+      </w:r>
+      <w:r>
+        <w:fldChar w:fldCharType="separate"/>
+      </w:r>
+      <w:r>
+        <w:rPr>
+          <w:noProof/>
+        </w:rPr>
+        <w:t>[4</w:t>
+      </w:r>
+      <w:r>
+        <w:rPr>
+          <w:noProof/>
+        </w:rPr>
+        <w:t>]</w:t>
+      </w:r>
+      <w:r>
+        <w:fldChar w:fldCharType="end"/>
+      </w:r>
+      <w:r>
+        <w:t>.</w:t>
+      </w:r>
+      <w:r>
+        <w:t xml:space="preserve"> </w:t>
+      </w:r>
+      <w:r>
+        <w:t xml:space="preserve">More recently, I </w:t>
+      </w:r>
+      <w:r>
+        <w:t xml:space="preserve">conducted a series of experiments with semi-supervised learning and </w:t>
+      </w:r>
+      <w:r>
+        <w:t>demonstrated that</w:t>
+      </w:r>
+      <w:r>
+        <w:t xml:space="preserve"> unlabeled data can help improve the performance of phenotyping mode</w:t>
+      </w:r>
+      <w:r>
+        <w:t xml:space="preserve">ls </w:t>
+      </w:r>
+      <w:r>
+        <w:t>while significantly cutting</w:t>
+      </w:r>
+      <w:r>
+        <w:t xml:space="preserve"> the cost of</w:t>
+      </w:r>
+      <w:r>
+        <w:t xml:space="preserve"> </w:t>
+      </w:r>
+      <w:r>
+        <w:t>annotation</w:t>
+      </w:r>
+      <w:r>
+        <w:t xml:space="preserve"> </w:t>
+      </w:r>
+      <w:r>
+        <w:t>[1].</w:t>
+      </w:r>
+    </w:p>
+    <w:p/>
+    <w:p>
+      <w:pPr>
+        <w:rPr>
+          <w:i/>
+        </w:rPr>
+      </w:pPr>
+      <w:r>
+        <w:t xml:space="preserve">1        </w:t>
+      </w:r>
       <w:r>
         <w:rPr>
           <w:b/>
         </w:rPr>
-        <w:t xml:space="preserve">1. </w:t>
-      </w:r>
-      <w:r>
-        <w:rPr>
-          <w:b/>
-        </w:rPr>
-        <w:t>Efficient and c</w:t>
-      </w:r>
-      <w:r>
-        <w:rPr>
-          <w:b/>
-        </w:rPr>
-        <w:t>ost-effective</w:t>
-      </w:r>
-      <w:r>
-        <w:rPr>
-          <w:b/>
-        </w:rPr>
-        <w:t xml:space="preserve"> machine learning</w:t>
-      </w:r>
-      <w:r>
-        <w:rPr>
-          <w:b/>
-        </w:rPr>
-        <w:t xml:space="preserve"> model development</w:t>
-      </w:r>
-      <w:r>
-        <w:t>: S</w:t>
-      </w:r>
-      <w:r>
-        <w:t xml:space="preserve">upervised learning is widely used in </w:t>
-      </w:r>
-      <w:r>
-        <w:t>NLP</w:t>
-      </w:r>
-      <w:r>
-        <w:t>. However, it requires annotated training data, which is expensive to obtain. How does one choose the data for annotation? Random sampling is a common approach but not the most efficient one. Various types of selective sampling can be used to achieve the same level of performance as random sampling but with less data.</w:t>
+        <w:t>Dligach D</w:t>
+      </w:r>
+      <w:r>
+        <w:t>, Miller</w:t>
+      </w:r>
+      <w:r>
+        <w:t xml:space="preserve"> TA</w:t>
+      </w:r>
+      <w:r>
+        <w:t>, Savova</w:t>
+      </w:r>
+      <w:r>
+        <w:t xml:space="preserve"> GK</w:t>
+      </w:r>
+      <w:r>
+        <w:t>. Semi-supervised Learning for Phenotyping Tasks. In</w:t>
+      </w:r>
+      <w:r>
+        <w:t xml:space="preserve">: </w:t>
+      </w:r>
+      <w:r>
+        <w:rPr>
+          <w:i/>
+        </w:rPr>
+        <w:t>Proceedings of</w:t>
+      </w:r>
+    </w:p>
+    <w:p>
+      <w:r>
+        <w:t xml:space="preserve">         </w:t>
       </w:r>
       <w:r>
         <w:t xml:space="preserve"> </w:t>
       </w:r>
       <w:r>
-        <w:t xml:space="preserve">Active learning is one type of selective sampling, but in many situations it is not practical (e.g. in a multiple-annotator, double-annotation environment). I experimented with various more practical alternatives to the classic active learning, and showed that it can lead to a sizable reduction in the amount of annotation both in the newswire domain </w:t>
-      </w:r>
-      <w:r>
-        <w:fldChar w:fldCharType="begin" w:fldLock="1"/>
-      </w:r>
-      <w:r>
-        <w:instrText>ADDIN CSL_CITATION { "citationItems" : [ { "id" : "ITEM-1", "itemData" : { "author" : [ { "dropping-particle" : "", "family" : "Dligach", "given" : "Dmitriy", "non-dropping-particle" : "", "parse-names" : false, "suffix" : "" }, { "dropping-particle" : "", "family" : "Palmer", "given" : "Martha", "non-dropping-particle" : "", "parse-names" : false, "suffix" : "" } ], "container-title" : "Proceedings of the 49th Annual Meeting of the Association for Computational Linguistics: Human Language Technologies: short papers-Volume 2", "id" : "ITEM-1", "issued" : { "date-parts" : [ [ "2011" ] ] }, "page" : "6-10", "title" : "Good seed makes a good crop: accelerating active learning using language modeling", "type" : "paper-conference" }, "uris" : [ "http://www.mendeley.com/documents/?uuid=83cbbb7d-f423-489d-ad5f-fbbb4fff9013" ] } ], "mendeley" : { "formattedCitation" : "[1]", "plainTextFormattedCitation" : "[1]", "previouslyFormattedCitation" : "[1]" }, "properties" : { "noteIndex" : 0 }, "schema" : "https://github.com/citation-style-language/schema/raw/master/csl-citation.json" }</w:instrText>
-      </w:r>
-      <w:r>
-        <w:fldChar w:fldCharType="separate"/>
-      </w:r>
-      <w:r>
-        <w:rPr>
-          <w:noProof/>
-        </w:rPr>
-        <w:t>[</w:t>
-      </w:r>
-      <w:r>
-        <w:rPr>
-          <w:noProof/>
-        </w:rPr>
-        <w:t>2</w:t>
-      </w:r>
-      <w:r>
-        <w:rPr>
-          <w:noProof/>
-        </w:rPr>
-        <w:t>]</w:t>
-      </w:r>
-      <w:r>
-        <w:fldChar w:fldCharType="end"/>
-      </w:r>
-      <w:r>
-        <w:t xml:space="preserve"> </w:t>
-      </w:r>
-      <w:r>
-        <w:t>and in the clinical domain</w:t>
-      </w:r>
-      <w:r>
-        <w:t xml:space="preserve"> </w:t>
-      </w:r>
-      <w:r>
-        <w:fldChar w:fldCharType="begin" w:fldLock="1"/>
-      </w:r>
-      <w:r>
-        <w:instrText>ADDIN CSL_CITATION { "citationItems" : [ { "id" : "ITEM-1", "itemData" : { "author" : [ { "dropping-particle" : "", "family" : "Dligach", "given" : "Dmitriy", "non-dropping-particle" : "", "parse-names" : false, "suffix" : "" }, { "dropping-particle" : "", "family" : "Miller", "given" : "Timothy A", "non-dropping-particle" : "", "parse-names" : false, "suffix" : "" }, { "dropping-particle" : "", "family" : "Savova", "given" : "Guergana K", "non-dropping-particle" : "", "parse-names" : false, "suffix" : "" } ], "container-title" : "Proceedings of the Workshop on NLP for Medicine and Biology associated with RANLP", "id" : "ITEM-1", "issued" : { "date-parts" : [ [ "2013" ] ] }, "page" : "1-8", "title" : "Active Learning for Phenotyping Tasks", "type" : "paper-conference" }, "uris" : [ "http://www.mendeley.com/documents/?uuid=3cd4a085-25c0-4dc0-92a2-ebb9b174ac52" ] } ], "mendeley" : { "formattedCitation" : "[2]", "plainTextFormattedCitation" : "[2]", "previouslyFormattedCitation" : "[2]" }, "properties" : { "noteIndex" : 0 }, "schema" : "https://github.com/citation-style-language/schema/raw/master/csl-citation.json" }</w:instrText>
-      </w:r>
-      <w:r>
-        <w:fldChar w:fldCharType="separate"/>
-      </w:r>
-      <w:r>
-        <w:rPr>
-          <w:noProof/>
-        </w:rPr>
-        <w:t>[</w:t>
-      </w:r>
-      <w:r>
-        <w:rPr>
-          <w:noProof/>
-        </w:rPr>
-        <w:t>3</w:t>
-      </w:r>
-      <w:r>
-        <w:rPr>
-          <w:noProof/>
-        </w:rPr>
-        <w:t>]</w:t>
-      </w:r>
-      <w:r>
-        <w:fldChar w:fldCharType="end"/>
-      </w:r>
-      <w:r>
-        <w:t xml:space="preserve">. </w:t>
-      </w:r>
-      <w:r>
-        <w:t xml:space="preserve">I also </w:t>
-      </w:r>
-      <w:r>
-        <w:t>evaluated</w:t>
-      </w:r>
-      <w:r>
-        <w:t xml:space="preserve"> the relative benefits of various popular annotation practices such as single annotation and double annotation and ways of reducing their costs. I proposed several approaches to reducing the amount of the second round of annotation. By double annotating only a carefully selected subset of potentially erroneous and hard-to-annotate single annotated examples, the amount of the second round of annotation can be reduced by more than half without sacrificing the performance</w:t>
-      </w:r>
-      <w:r>
-        <w:t xml:space="preserve"> </w:t>
-      </w:r>
-      <w:r>
-        <w:fldChar w:fldCharType="begin" w:fldLock="1"/>
-      </w:r>
-      <w:r>
-        <w:instrText>ADDIN CSL_CITATION { "citationItems" : [ { "id" : "ITEM-1", "itemData" : { "author" : [ { "dropping-particle" : "", "family" : "Dligach", "given" : "Dmitriy", "non-dropping-particle" : "", "parse-names" : false, "suffix" : "" }, { "dropping-particle" : "", "family" : "Palmer", "given" : "Martha", "non-dropping-particle" : "", "parse-names" : false, "suffix" : "" } ], "container-title" : "Proceedings of the 5th Linguistic Annotation Workshop", "id" : "ITEM-1", "issued" : { "date-parts" : [ [ "2011" ] ] }, "page" : "65-73", "title" : "Reducing the need for double annotation", "type" : "paper-conference" }, "uris" : [ "http://www.mendeley.com/documents/?uuid=07c43798-82b8-4e6a-ac9d-f17e9c93ce55" ] } ], "mendeley" : { "formattedCitation" : "[3]", "plainTextFormattedCitation" : "[3]", "previouslyFormattedCitation" : "[3]" }, "properties" : { "noteIndex" : 0 }, "schema" : "https://github.com/citation-style-language/schema/raw/master/csl-citation.json" }</w:instrText>
-      </w:r>
-      <w:r>
-        <w:fldChar w:fldCharType="separate"/>
-      </w:r>
-      <w:r>
-        <w:rPr>
-          <w:noProof/>
-        </w:rPr>
-        <w:t>[4</w:t>
-      </w:r>
-      <w:r>
-        <w:rPr>
-          <w:noProof/>
-        </w:rPr>
-        <w:t>]</w:t>
-      </w:r>
-      <w:r>
-        <w:fldChar w:fldCharType="end"/>
-      </w:r>
-      <w:r>
-        <w:t>.</w:t>
-      </w:r>
-      <w:r>
-        <w:t xml:space="preserve"> </w:t>
-      </w:r>
-      <w:r>
-        <w:t xml:space="preserve">More recently, I </w:t>
-      </w:r>
-      <w:r>
-        <w:t xml:space="preserve">conducted a series of experiments with semi-supervised learning and </w:t>
-      </w:r>
-      <w:r>
-        <w:t>demonstrated that</w:t>
-      </w:r>
-      <w:r>
-        <w:t xml:space="preserve"> unlabeled data can help improve the performance of phenotyping mode</w:t>
-      </w:r>
-      <w:r>
-        <w:t xml:space="preserve">ls </w:t>
-      </w:r>
-      <w:r>
-        <w:t>while significantly cutting</w:t>
-      </w:r>
-      <w:r>
-        <w:t xml:space="preserve"> the cost of</w:t>
-      </w:r>
-      <w:r>
-        <w:t xml:space="preserve"> </w:t>
-      </w:r>
-      <w:r>
-        <w:t>annotation</w:t>
-      </w:r>
-      <w:r>
-        <w:t xml:space="preserve"> </w:t>
-      </w:r>
-      <w:r>
-        <w:t>[1].</w:t>
-      </w:r>
-    </w:p>
-    <w:p/>
-    <w:p>
-      <w:pPr>
         <w:rPr>
           <w:i/>
         </w:rPr>
-      </w:pPr>
-      <w:r>
-        <w:t xml:space="preserve">1        </w:t>
-      </w:r>
-      <w:proofErr w:type="spellStart"/>
-      <w:r>
-        <w:rPr>
-          <w:b/>
-        </w:rPr>
-        <w:t>Dligach</w:t>
-      </w:r>
-      <w:proofErr w:type="spellEnd"/>
-      <w:r>
-        <w:rPr>
-          <w:b/>
-        </w:rPr>
-        <w:t xml:space="preserve"> D</w:t>
-      </w:r>
-      <w:r>
-        <w:t>, Miller</w:t>
-      </w:r>
-      <w:r>
-        <w:t xml:space="preserve"> TA</w:t>
-      </w:r>
-      <w:r>
-        <w:t xml:space="preserve">, </w:t>
-      </w:r>
-      <w:proofErr w:type="spellStart"/>
-      <w:r>
-        <w:t>Savova</w:t>
-      </w:r>
-      <w:proofErr w:type="spellEnd"/>
-      <w:r>
-        <w:t xml:space="preserve"> GK</w:t>
-      </w:r>
-      <w:r>
-        <w:t xml:space="preserve">. </w:t>
-      </w:r>
-      <w:proofErr w:type="gramStart"/>
-      <w:r>
-        <w:t>Semi-supervised Learning for Phenotyping Tasks.</w:t>
-      </w:r>
-      <w:proofErr w:type="gramEnd"/>
-      <w:r>
-        <w:t xml:space="preserve"> In</w:t>
-      </w:r>
-      <w:r>
-        <w:t xml:space="preserve">: </w:t>
-      </w:r>
-      <w:r>
-        <w:rPr>
-          <w:i/>
-        </w:rPr>
-        <w:t>Proceedings of</w:t>
-      </w:r>
-    </w:p>
-    <w:p>
-      <w:r>
-        <w:t xml:space="preserve">         </w:t>
-      </w:r>
-      <w:r>
-        <w:t xml:space="preserve"> </w:t>
-      </w:r>
-      <w:proofErr w:type="gramStart"/>
-      <w:r>
-        <w:rPr>
-          <w:i/>
-        </w:rPr>
         <w:t>American Medical Informatics Association Symposium 2015</w:t>
       </w:r>
       <w:r>
-        <w:t>.</w:t>
-      </w:r>
-      <w:proofErr w:type="gramEnd"/>
-      <w:r>
-        <w:t xml:space="preserve"> San Francisco, CA. </w:t>
-      </w:r>
-      <w:proofErr w:type="gramStart"/>
-      <w:r>
-        <w:t>November,</w:t>
-      </w:r>
-      <w:proofErr w:type="gramEnd"/>
-      <w:r>
-        <w:t xml:space="preserve"> 2015.</w:t>
+        <w:t>. San Francisco, CA. November, 2015.</w:t>
       </w:r>
     </w:p>
     <w:p>
@@ -2624,17 +2306,9 @@
         <w:t xml:space="preserve">The proposed methodology was implemented in software </w:t>
       </w:r>
       <w:r>
-        <w:t xml:space="preserve">as a part of Apache </w:t>
-      </w:r>
-      <w:proofErr w:type="spellStart"/>
-      <w:r>
-        <w:t>cTAKES</w:t>
-      </w:r>
-      <w:proofErr w:type="spellEnd"/>
-      <w:r>
-        <w:t xml:space="preserve"> (</w:t>
-      </w:r>
-      <w:hyperlink r:id="rId11" w:history="1">
+        <w:t>as a part of Apache cTAKES (</w:t>
+      </w:r>
+      <w:hyperlink r:id="rId10" w:history="1">
         <w:r>
           <w:rPr>
             <w:rStyle w:val="Hyperlink"/>
@@ -2649,15 +2323,7 @@
         <w:t>and re</w:t>
       </w:r>
       <w:r>
-        <w:t xml:space="preserve">leased open-source, creating </w:t>
-      </w:r>
-      <w:proofErr w:type="gramStart"/>
-      <w:r>
-        <w:t>an off</w:t>
-      </w:r>
-      <w:proofErr w:type="gramEnd"/>
-      <w:r>
-        <w:t>-the-shelf solution fine-grained text mining.</w:t>
+        <w:t>leased open-source, creating an off-the-shelf solution fine-grained text mining.</w:t>
       </w:r>
     </w:p>
     <w:p>
@@ -2854,7 +2520,6 @@
     </w:p>
     <w:p/>
     <w:p>
-      <w:proofErr w:type="gramStart"/>
       <w:r>
         <w:t>1</w:t>
       </w:r>
@@ -2871,14 +2536,12 @@
       <w:r>
         <w:t>, *</w:t>
       </w:r>
-      <w:proofErr w:type="spellStart"/>
       <w:r>
         <w:rPr>
           <w:b/>
         </w:rPr>
         <w:t>Dligach</w:t>
       </w:r>
-      <w:proofErr w:type="spellEnd"/>
       <w:r>
         <w:rPr>
           <w:b/>
@@ -2892,33 +2555,22 @@
         <w:t xml:space="preserve"> TA</w:t>
       </w:r>
       <w:r>
-        <w:t>, *</w:t>
-      </w:r>
-      <w:proofErr w:type="spellStart"/>
-      <w:r>
-        <w:t>Bethard</w:t>
-      </w:r>
-      <w:proofErr w:type="spellEnd"/>
+        <w:t>, *Bethard</w:t>
+      </w:r>
       <w:r>
         <w:t xml:space="preserve"> S</w:t>
       </w:r>
       <w:r>
         <w:t xml:space="preserve">, </w:t>
       </w:r>
-      <w:proofErr w:type="spellStart"/>
       <w:r>
         <w:t>Savova</w:t>
       </w:r>
-      <w:proofErr w:type="spellEnd"/>
       <w:r>
         <w:t xml:space="preserve"> GK</w:t>
       </w:r>
       <w:r>
-        <w:t>.</w:t>
-      </w:r>
-      <w:proofErr w:type="gramEnd"/>
-      <w:r>
-        <w:t xml:space="preserve"> Multilayered Tem</w:t>
+        <w:t>. Multilayered Tem</w:t>
       </w:r>
       <w:r>
         <w:t>poral</w:t>
@@ -2937,7 +2589,6 @@
       <w:r>
         <w:t xml:space="preserve">Domain. </w:t>
       </w:r>
-      <w:proofErr w:type="gramStart"/>
       <w:r>
         <w:rPr>
           <w:i/>
@@ -2945,21 +2596,7 @@
         <w:t>Journal of American Medical Informatics Association</w:t>
       </w:r>
       <w:r>
-        <w:t>.</w:t>
-      </w:r>
-      <w:proofErr w:type="gramEnd"/>
-      <w:r>
-        <w:t xml:space="preserve"> 2015. </w:t>
-      </w:r>
-      <w:proofErr w:type="spellStart"/>
-      <w:proofErr w:type="gramStart"/>
-      <w:r>
-        <w:t>doi</w:t>
-      </w:r>
-      <w:proofErr w:type="spellEnd"/>
-      <w:proofErr w:type="gramEnd"/>
-      <w:r>
-        <w:t xml:space="preserve">: </w:t>
+        <w:t xml:space="preserve">. 2015. doi: </w:t>
       </w:r>
     </w:p>
     <w:p>
@@ -2975,14 +2612,12 @@
       <w:r>
         <w:t>doi.org/10.1093/jamia/ocv113. *</w:t>
       </w:r>
-      <w:proofErr w:type="gramStart"/>
       <w:r>
         <w:rPr>
           <w:u w:val="single"/>
         </w:rPr>
         <w:t>Indicates co-first authors</w:t>
       </w:r>
-      <w:proofErr w:type="gramEnd"/>
       <w:r>
         <w:t xml:space="preserve"> </w:t>
       </w:r>
@@ -3081,14 +2716,12 @@
       <w:r>
         <w:t>*</w:t>
       </w:r>
-      <w:proofErr w:type="gramStart"/>
       <w:r>
         <w:rPr>
           <w:u w:val="single"/>
         </w:rPr>
         <w:t>Indicates co-first authors</w:t>
       </w:r>
-      <w:proofErr w:type="gramEnd"/>
     </w:p>
     <w:p>
       <w:pPr>
@@ -3285,15 +2918,7 @@
         <w:t xml:space="preserve">I proposed and evaluated </w:t>
       </w:r>
       <w:r>
-        <w:t xml:space="preserve">a novel type of semantic feature that can be extracted from unlabeled corpora. These features, known as Dynamic Dependency Neighbors (DDNs), represent the meaning of nouns by capturing co-occurrence statistics of verbs and their noun objects. One important characteristic of the DDNs is that they capture lexical semantic knowledge without relying on </w:t>
-      </w:r>
-      <w:proofErr w:type="gramStart"/>
-      <w:r>
-        <w:t>hand-crafted</w:t>
-      </w:r>
-      <w:proofErr w:type="gramEnd"/>
-      <w:r>
-        <w:t xml:space="preserve"> linguistic resources, the traditional source of this type of knowledge. This makes the DDNs potentially applicable to many resource-poor languages and domains. I showed that incorporating the DDNs into the classification framework leads to performance improvements both in the context of word sense disambiguation</w:t>
+        <w:t>a novel type of semantic feature that can be extracted from unlabeled corpora. These features, known as Dynamic Dependency Neighbors (DDNs), represent the meaning of nouns by capturing co-occurrence statistics of verbs and their noun objects. One important characteristic of the DDNs is that they capture lexical semantic knowledge without relying on hand-crafted linguistic resources, the traditional source of this type of knowledge. This makes the DDNs potentially applicable to many resource-poor languages and domains. I showed that incorporating the DDNs into the classification framework leads to performance improvements both in the context of word sense disambiguation</w:t>
       </w:r>
       <w:r>
         <w:t xml:space="preserve"> </w:t>
@@ -3329,15 +2954,7 @@
         <w:fldChar w:fldCharType="end"/>
       </w:r>
       <w:r>
-        <w:t xml:space="preserve"> and </w:t>
-      </w:r>
-      <w:proofErr w:type="spellStart"/>
-      <w:r>
-        <w:t>VerbNet</w:t>
-      </w:r>
-      <w:proofErr w:type="spellEnd"/>
-      <w:r>
-        <w:t xml:space="preserve"> class disambiguation </w:t>
+        <w:t xml:space="preserve"> and VerbNet class disambiguation </w:t>
       </w:r>
       <w:r>
         <w:fldChar w:fldCharType="begin" w:fldLock="1"/>
@@ -3582,7 +3199,7 @@
     </w:p>
     <w:p/>
     <w:p>
-      <w:hyperlink r:id="rId12" w:history="1">
+      <w:hyperlink r:id="rId11" w:history="1">
         <w:r>
           <w:rPr>
             <w:rStyle w:val="Hyperlink"/>
@@ -3662,11 +3279,9 @@
       <w:r>
         <w:t xml:space="preserve">PI: </w:t>
       </w:r>
-      <w:proofErr w:type="spellStart"/>
       <w:r>
         <w:t>Dligach</w:t>
       </w:r>
-      <w:proofErr w:type="spellEnd"/>
       <w:r>
         <w:t>, Miller</w:t>
       </w:r>
@@ -3738,8 +3353,6 @@
       <w:r>
         <w:t xml:space="preserve"> methods for computing quality measures.</w:t>
       </w:r>
-      <w:bookmarkStart w:id="0" w:name="_GoBack"/>
-      <w:bookmarkEnd w:id="0"/>
     </w:p>
     <w:p>
       <w:pPr>
@@ -3772,14 +3385,12 @@
         </w:rPr>
         <w:t xml:space="preserve">PI: </w:t>
       </w:r>
-      <w:proofErr w:type="spellStart"/>
       <w:r>
         <w:rPr>
           <w:bCs/>
         </w:rPr>
         <w:t>Savova</w:t>
       </w:r>
-      <w:proofErr w:type="spellEnd"/>
       <w:r>
         <w:rPr>
           <w:bCs/>
@@ -3927,15 +3538,7 @@
       </w:r>
       <w:r>
         <w:tab/>
-        <w:t xml:space="preserve">Crowley, </w:t>
-      </w:r>
-      <w:proofErr w:type="spellStart"/>
-      <w:r>
-        <w:t>Savova</w:t>
-      </w:r>
-      <w:proofErr w:type="spellEnd"/>
-      <w:r>
-        <w:t xml:space="preserve"> (MPI)</w:t>
+        <w:t>Crowley, Savova (MPI)</w:t>
       </w:r>
       <w:r>
         <w:tab/>
@@ -3996,21 +3599,7 @@
         <w:rPr>
           <w:b/>
         </w:rPr>
-        <w:t>Cancer Deep Phenotype Extraction from Electronic Medical Records (</w:t>
-      </w:r>
-      <w:proofErr w:type="spellStart"/>
-      <w:r>
-        <w:rPr>
-          <w:b/>
-        </w:rPr>
-        <w:t>DeepPhe</w:t>
-      </w:r>
-      <w:proofErr w:type="spellEnd"/>
-      <w:r>
-        <w:rPr>
-          <w:b/>
-        </w:rPr>
-        <w:t>)</w:t>
+        <w:t>Cancer Deep Phenotype Extraction from Electronic Medical Records (DeepPhe)</w:t>
       </w:r>
     </w:p>
     <w:p>
@@ -4143,25 +3732,7 @@
           <w:szCs w:val="22"/>
           <w:lang w:val="pt-PT"/>
         </w:rPr>
-        <w:t xml:space="preserve">PI: </w:t>
-      </w:r>
-      <w:proofErr w:type="spellStart"/>
-      <w:r>
-        <w:rPr>
-          <w:rFonts w:cs="Arial"/>
-          <w:szCs w:val="22"/>
-          <w:lang w:val="pt-PT"/>
-        </w:rPr>
-        <w:t>Savova</w:t>
-      </w:r>
-      <w:proofErr w:type="spellEnd"/>
-      <w:r>
-        <w:rPr>
-          <w:rFonts w:cs="Arial"/>
-          <w:szCs w:val="22"/>
-          <w:lang w:val="pt-PT"/>
-        </w:rPr>
-        <w:t>, Palmer</w:t>
+        <w:t>PI: Savova, Palmer</w:t>
       </w:r>
       <w:r>
         <w:rPr>
@@ -4335,13 +3906,8 @@
       <w:r>
         <w:tab/>
       </w:r>
-      <w:proofErr w:type="spellStart"/>
-      <w:r>
-        <w:t>Kohane</w:t>
-      </w:r>
-      <w:proofErr w:type="spellEnd"/>
-      <w:r>
-        <w:t xml:space="preserve"> (PI)                    </w:t>
+      <w:r>
+        <w:t xml:space="preserve">Kohane (PI)                    </w:t>
       </w:r>
       <w:r>
         <w:tab/>
@@ -4458,23 +4024,7 @@
         <w:tab/>
       </w:r>
       <w:r>
-        <w:t xml:space="preserve">Chapman, </w:t>
-      </w:r>
-      <w:proofErr w:type="spellStart"/>
-      <w:r>
-        <w:t>Elhadad</w:t>
-      </w:r>
-      <w:proofErr w:type="spellEnd"/>
-      <w:r>
-        <w:t xml:space="preserve">, </w:t>
-      </w:r>
-      <w:proofErr w:type="spellStart"/>
-      <w:r>
-        <w:t>Savova</w:t>
-      </w:r>
-      <w:proofErr w:type="spellEnd"/>
-      <w:r>
-        <w:t xml:space="preserve"> (PI) </w:t>
+        <w:t xml:space="preserve">Chapman, Elhadad, Savova (PI) </w:t>
       </w:r>
       <w:r>
         <w:tab/>
@@ -4540,21 +4090,7 @@
         <w:rPr>
           <w:b/>
         </w:rPr>
-        <w:t xml:space="preserve"> (</w:t>
-      </w:r>
-      <w:proofErr w:type="spellStart"/>
-      <w:r>
-        <w:rPr>
-          <w:b/>
-        </w:rPr>
-        <w:t>ShARe</w:t>
-      </w:r>
-      <w:proofErr w:type="spellEnd"/>
-      <w:r>
-        <w:rPr>
-          <w:b/>
-        </w:rPr>
-        <w:t>)</w:t>
+        <w:t xml:space="preserve"> (ShARe)</w:t>
       </w:r>
       <w:r>
         <w:rPr>
@@ -4708,39 +4244,7 @@
           <w:rFonts w:cs="Arial"/>
           <w:szCs w:val="22"/>
         </w:rPr>
-        <w:t xml:space="preserve">This project focuses on building a framework of open-source services that can be dynamically configured to transform EHR data into standards-conforming, comparable information suitable for large-scale analyses, </w:t>
-      </w:r>
-      <w:proofErr w:type="spellStart"/>
-      <w:r>
-        <w:rPr>
-          <w:rFonts w:cs="Arial"/>
-          <w:szCs w:val="22"/>
-        </w:rPr>
-        <w:t>inferencing</w:t>
-      </w:r>
-      <w:proofErr w:type="spellEnd"/>
-      <w:r>
-        <w:rPr>
-          <w:rFonts w:cs="Arial"/>
-          <w:szCs w:val="22"/>
-        </w:rPr>
-        <w:t xml:space="preserve">, and integration of disparate health data. The clinical narrative and NLP methods for </w:t>
-      </w:r>
-      <w:proofErr w:type="gramStart"/>
-      <w:r>
-        <w:rPr>
-          <w:rFonts w:cs="Arial"/>
-          <w:szCs w:val="22"/>
-        </w:rPr>
-        <w:t>its</w:t>
-      </w:r>
-      <w:proofErr w:type="gramEnd"/>
-      <w:r>
-        <w:rPr>
-          <w:rFonts w:cs="Arial"/>
-          <w:szCs w:val="22"/>
-        </w:rPr>
-        <w:t xml:space="preserve"> processing are a central piece towards data normalization.</w:t>
+        <w:t>This project focuses on building a framework of open-source services that can be dynamically configured to transform EHR data into standards-conforming, comparable information suitable for large-scale analyses, inferencing, and integration of disparate health data. The clinical narrative and NLP methods for its processing are a central piece towards data normalization.</w:t>
       </w:r>
     </w:p>
     <w:p>
@@ -4778,7 +4282,7 @@
 </file>
 
 <file path=word/endnotes.xml><?xml version="1.0" encoding="utf-8"?>
-<w:endnotes xmlns:wpc="http://schemas.microsoft.com/office/word/2010/wordprocessingCanvas" xmlns:mo="http://schemas.microsoft.com/office/mac/office/2008/main" xmlns:mc="http://schemas.openxmlformats.org/markup-compatibility/2006" xmlns:mv="urn:schemas-microsoft-com:mac:vml" xmlns:o="urn:schemas-microsoft-com:office:office" xmlns:r="http://schemas.openxmlformats.org/officeDocument/2006/relationships" xmlns:m="http://schemas.openxmlformats.org/officeDocument/2006/math" xmlns:v="urn:schemas-microsoft-com:vml" xmlns:wp14="http://schemas.microsoft.com/office/word/2010/wordprocessingDrawing" xmlns:wp="http://schemas.openxmlformats.org/drawingml/2006/wordprocessingDrawing" xmlns:w10="urn:schemas-microsoft-com:office:word" xmlns:w="http://schemas.openxmlformats.org/wordprocessingml/2006/main" xmlns:w14="http://schemas.microsoft.com/office/word/2010/wordml" xmlns:wpg="http://schemas.microsoft.com/office/word/2010/wordprocessingGroup" xmlns:wpi="http://schemas.microsoft.com/office/word/2010/wordprocessingInk" xmlns:wne="http://schemas.microsoft.com/office/word/2006/wordml" xmlns:wps="http://schemas.microsoft.com/office/word/2010/wordprocessingShape" mc:Ignorable="w14 wp14">
+<w:endnotes xmlns:wpc="http://schemas.microsoft.com/office/word/2010/wordprocessingCanvas" xmlns:mo="http://schemas.microsoft.com/office/mac/office/2008/main" xmlns:mc="http://schemas.openxmlformats.org/markup-compatibility/2006" xmlns:mv="urn:schemas-microsoft-com:mac:vml" xmlns:o="urn:schemas-microsoft-com:office:office" xmlns:r="http://schemas.openxmlformats.org/officeDocument/2006/relationships" xmlns:m="http://schemas.openxmlformats.org/officeDocument/2006/math" xmlns:v="urn:schemas-microsoft-com:vml" xmlns:wp14="http://schemas.microsoft.com/office/word/2010/wordprocessingDrawing" xmlns:wp="http://schemas.openxmlformats.org/drawingml/2006/wordprocessingDrawing" xmlns:w10="urn:schemas-microsoft-com:office:word" xmlns:w="http://schemas.openxmlformats.org/wordprocessingml/2006/main" xmlns:w14="http://schemas.microsoft.com/office/word/2010/wordml" xmlns:w15="http://schemas.microsoft.com/office/word/2012/wordml" xmlns:wpg="http://schemas.microsoft.com/office/word/2010/wordprocessingGroup" xmlns:wpi="http://schemas.microsoft.com/office/word/2010/wordprocessingInk" xmlns:wne="http://schemas.microsoft.com/office/word/2006/wordml" xmlns:wps="http://schemas.microsoft.com/office/word/2010/wordprocessingShape" mc:Ignorable="w14 w15 wp14">
   <w:endnote w:type="separator" w:id="-1">
     <w:p>
       <w:r>
@@ -4797,7 +4301,7 @@
 </file>
 
 <file path=word/footnotes.xml><?xml version="1.0" encoding="utf-8"?>
-<w:footnotes xmlns:wpc="http://schemas.microsoft.com/office/word/2010/wordprocessingCanvas" xmlns:mo="http://schemas.microsoft.com/office/mac/office/2008/main" xmlns:mc="http://schemas.openxmlformats.org/markup-compatibility/2006" xmlns:mv="urn:schemas-microsoft-com:mac:vml" xmlns:o="urn:schemas-microsoft-com:office:office" xmlns:r="http://schemas.openxmlformats.org/officeDocument/2006/relationships" xmlns:m="http://schemas.openxmlformats.org/officeDocument/2006/math" xmlns:v="urn:schemas-microsoft-com:vml" xmlns:wp14="http://schemas.microsoft.com/office/word/2010/wordprocessingDrawing" xmlns:wp="http://schemas.openxmlformats.org/drawingml/2006/wordprocessingDrawing" xmlns:w10="urn:schemas-microsoft-com:office:word" xmlns:w="http://schemas.openxmlformats.org/wordprocessingml/2006/main" xmlns:w14="http://schemas.microsoft.com/office/word/2010/wordml" xmlns:wpg="http://schemas.microsoft.com/office/word/2010/wordprocessingGroup" xmlns:wpi="http://schemas.microsoft.com/office/word/2010/wordprocessingInk" xmlns:wne="http://schemas.microsoft.com/office/word/2006/wordml" xmlns:wps="http://schemas.microsoft.com/office/word/2010/wordprocessingShape" mc:Ignorable="w14 wp14">
+<w:footnotes xmlns:wpc="http://schemas.microsoft.com/office/word/2010/wordprocessingCanvas" xmlns:mo="http://schemas.microsoft.com/office/mac/office/2008/main" xmlns:mc="http://schemas.openxmlformats.org/markup-compatibility/2006" xmlns:mv="urn:schemas-microsoft-com:mac:vml" xmlns:o="urn:schemas-microsoft-com:office:office" xmlns:r="http://schemas.openxmlformats.org/officeDocument/2006/relationships" xmlns:m="http://schemas.openxmlformats.org/officeDocument/2006/math" xmlns:v="urn:schemas-microsoft-com:vml" xmlns:wp14="http://schemas.microsoft.com/office/word/2010/wordprocessingDrawing" xmlns:wp="http://schemas.openxmlformats.org/drawingml/2006/wordprocessingDrawing" xmlns:w10="urn:schemas-microsoft-com:office:word" xmlns:w="http://schemas.openxmlformats.org/wordprocessingml/2006/main" xmlns:w14="http://schemas.microsoft.com/office/word/2010/wordml" xmlns:w15="http://schemas.microsoft.com/office/word/2012/wordml" xmlns:wpg="http://schemas.microsoft.com/office/word/2010/wordprocessingGroup" xmlns:wpi="http://schemas.microsoft.com/office/word/2010/wordprocessingInk" xmlns:wne="http://schemas.microsoft.com/office/word/2006/wordml" xmlns:wps="http://schemas.microsoft.com/office/word/2010/wordprocessingShape" mc:Ignorable="w14 w15 wp14">
   <w:footnote w:type="separator" w:id="-1">
     <w:p>
       <w:r>
@@ -4816,7 +4320,7 @@
 </file>
 
 <file path=word/numbering.xml><?xml version="1.0" encoding="utf-8"?>
-<w:numbering xmlns:wpc="http://schemas.microsoft.com/office/word/2010/wordprocessingCanvas" xmlns:mo="http://schemas.microsoft.com/office/mac/office/2008/main" xmlns:mc="http://schemas.openxmlformats.org/markup-compatibility/2006" xmlns:mv="urn:schemas-microsoft-com:mac:vml" xmlns:o="urn:schemas-microsoft-com:office:office" xmlns:r="http://schemas.openxmlformats.org/officeDocument/2006/relationships" xmlns:m="http://schemas.openxmlformats.org/officeDocument/2006/math" xmlns:v="urn:schemas-microsoft-com:vml" xmlns:wp14="http://schemas.microsoft.com/office/word/2010/wordprocessingDrawing" xmlns:wp="http://schemas.openxmlformats.org/drawingml/2006/wordprocessingDrawing" xmlns:w10="urn:schemas-microsoft-com:office:word" xmlns:w="http://schemas.openxmlformats.org/wordprocessingml/2006/main" xmlns:w14="http://schemas.microsoft.com/office/word/2010/wordml" xmlns:wpg="http://schemas.microsoft.com/office/word/2010/wordprocessingGroup" xmlns:wpi="http://schemas.microsoft.com/office/word/2010/wordprocessingInk" xmlns:wne="http://schemas.microsoft.com/office/word/2006/wordml" xmlns:wps="http://schemas.microsoft.com/office/word/2010/wordprocessingShape" mc:Ignorable="w14 wp14">
+<w:numbering xmlns:wpc="http://schemas.microsoft.com/office/word/2010/wordprocessingCanvas" xmlns:mo="http://schemas.microsoft.com/office/mac/office/2008/main" xmlns:mc="http://schemas.openxmlformats.org/markup-compatibility/2006" xmlns:mv="urn:schemas-microsoft-com:mac:vml" xmlns:o="urn:schemas-microsoft-com:office:office" xmlns:r="http://schemas.openxmlformats.org/officeDocument/2006/relationships" xmlns:m="http://schemas.openxmlformats.org/officeDocument/2006/math" xmlns:v="urn:schemas-microsoft-com:vml" xmlns:wp14="http://schemas.microsoft.com/office/word/2010/wordprocessingDrawing" xmlns:wp="http://schemas.openxmlformats.org/drawingml/2006/wordprocessingDrawing" xmlns:w10="urn:schemas-microsoft-com:office:word" xmlns:w="http://schemas.openxmlformats.org/wordprocessingml/2006/main" xmlns:w14="http://schemas.microsoft.com/office/word/2010/wordml" xmlns:w15="http://schemas.microsoft.com/office/word/2012/wordml" xmlns:wpg="http://schemas.microsoft.com/office/word/2010/wordprocessingGroup" xmlns:wpi="http://schemas.microsoft.com/office/word/2010/wordprocessingInk" xmlns:wne="http://schemas.microsoft.com/office/word/2006/wordml" xmlns:wps="http://schemas.microsoft.com/office/word/2010/wordprocessingShape" mc:Ignorable="w14 w15 wp14">
   <w:abstractNum w:abstractNumId="0">
     <w:nsid w:val="FFFFFF7C"/>
     <w:multiLevelType w:val="singleLevel"/>
@@ -5870,7 +5374,7 @@
 </file>
 
 <file path=word/styles.xml><?xml version="1.0" encoding="utf-8"?>
-<w:styles xmlns:mc="http://schemas.openxmlformats.org/markup-compatibility/2006" xmlns:r="http://schemas.openxmlformats.org/officeDocument/2006/relationships" xmlns:w="http://schemas.openxmlformats.org/wordprocessingml/2006/main" xmlns:w14="http://schemas.microsoft.com/office/word/2010/wordml" mc:Ignorable="w14">
+<w:styles xmlns:mc="http://schemas.openxmlformats.org/markup-compatibility/2006" xmlns:r="http://schemas.openxmlformats.org/officeDocument/2006/relationships" xmlns:w="http://schemas.openxmlformats.org/wordprocessingml/2006/main" xmlns:w14="http://schemas.microsoft.com/office/word/2010/wordml" xmlns:w15="http://schemas.microsoft.com/office/word/2012/wordml" mc:Ignorable="w14 w15">
   <w:docDefaults>
     <w:rPrDefault>
       <w:rPr>
@@ -5880,935 +5384,371 @@
     </w:rPrDefault>
     <w:pPrDefault/>
   </w:docDefaults>
-  <w:latentStyles w:defLockedState="0" w:defUIPriority="0" w:defSemiHidden="1" w:defUnhideWhenUsed="1" w:defQFormat="0" w:count="276">
-    <w:lsdException w:name="Normal" w:semiHidden="0" w:unhideWhenUsed="0" w:qFormat="1"/>
-    <w:lsdException w:name="heading 1" w:semiHidden="0" w:unhideWhenUsed="0" w:qFormat="1"/>
-    <w:lsdException w:name="heading 2" w:semiHidden="0" w:unhideWhenUsed="0" w:qFormat="1"/>
-    <w:lsdException w:name="heading 3" w:qFormat="1"/>
-    <w:lsdException w:name="heading 4" w:qFormat="1"/>
-    <w:lsdException w:name="heading 5" w:qFormat="1"/>
-    <w:lsdException w:name="heading 6" w:qFormat="1"/>
-    <w:lsdException w:name="heading 7" w:qFormat="1"/>
-    <w:lsdException w:name="heading 8" w:qFormat="1"/>
-    <w:lsdException w:name="heading 9" w:qFormat="1"/>
-    <w:lsdException w:name="caption" w:qFormat="1"/>
-    <w:lsdException w:name="List Number" w:semiHidden="0" w:unhideWhenUsed="0"/>
-    <w:lsdException w:name="List 4" w:semiHidden="0" w:unhideWhenUsed="0"/>
-    <w:lsdException w:name="List 5" w:semiHidden="0" w:unhideWhenUsed="0"/>
-    <w:lsdException w:name="List Bullet 2" w:semiHidden="0" w:unhideWhenUsed="0"/>
-    <w:lsdException w:name="List Bullet 3" w:semiHidden="0" w:unhideWhenUsed="0"/>
-    <w:lsdException w:name="List Bullet 4" w:semiHidden="0" w:unhideWhenUsed="0"/>
-    <w:lsdException w:name="List Bullet 5" w:semiHidden="0" w:unhideWhenUsed="0"/>
-    <w:lsdException w:name="List Number 2" w:semiHidden="0" w:unhideWhenUsed="0"/>
-    <w:lsdException w:name="List Number 3" w:semiHidden="0" w:unhideWhenUsed="0"/>
-    <w:lsdException w:name="List Number 4" w:semiHidden="0" w:unhideWhenUsed="0"/>
-    <w:lsdException w:name="List Number 5" w:semiHidden="0" w:unhideWhenUsed="0"/>
-    <w:lsdException w:name="Title" w:semiHidden="0" w:unhideWhenUsed="0" w:qFormat="1"/>
-    <w:lsdException w:name="Subtitle" w:semiHidden="0" w:unhideWhenUsed="0" w:qFormat="1"/>
-    <w:lsdException w:name="Body Text Indent 3" w:semiHidden="0" w:unhideWhenUsed="0"/>
-    <w:lsdException w:name="Block Text" w:semiHidden="0" w:unhideWhenUsed="0"/>
-    <w:lsdException w:name="Hyperlink" w:semiHidden="0" w:unhideWhenUsed="0"/>
-    <w:lsdException w:name="FollowedHyperlink" w:semiHidden="0" w:unhideWhenUsed="0"/>
-    <w:lsdException w:name="Strong" w:semiHidden="0" w:unhideWhenUsed="0" w:qFormat="1"/>
-    <w:lsdException w:name="Emphasis" w:semiHidden="0" w:unhideWhenUsed="0" w:qFormat="1"/>
-    <w:lsdException w:name="Plain Text" w:uiPriority="99"/>
-    <w:lsdException w:name="Normal (Web)" w:uiPriority="99"/>
-    <w:lsdException w:name="Table Grid" w:semiHidden="0" w:unhideWhenUsed="0"/>
-    <w:lsdException w:name="Placeholder Text" w:uiPriority="99" w:unhideWhenUsed="0"/>
-    <w:lsdException w:name="No Spacing" w:semiHidden="0" w:uiPriority="1" w:unhideWhenUsed="0" w:qFormat="1"/>
-    <w:lsdException w:name="Light Shading" w:semiHidden="0" w:uiPriority="60" w:unhideWhenUsed="0"/>
-    <w:lsdException w:name="Light List" w:semiHidden="0" w:uiPriority="61" w:unhideWhenUsed="0"/>
-    <w:lsdException w:name="Light Grid" w:semiHidden="0" w:uiPriority="62" w:unhideWhenUsed="0"/>
-    <w:lsdException w:name="Medium Shading 1" w:semiHidden="0" w:uiPriority="63" w:unhideWhenUsed="0"/>
-    <w:lsdException w:name="Medium Shading 2" w:semiHidden="0" w:uiPriority="64" w:unhideWhenUsed="0"/>
-    <w:lsdException w:name="Medium List 1" w:semiHidden="0" w:uiPriority="65" w:unhideWhenUsed="0"/>
-    <w:lsdException w:name="Medium List 2" w:semiHidden="0" w:uiPriority="66" w:unhideWhenUsed="0"/>
-    <w:lsdException w:name="Medium Grid 1" w:semiHidden="0" w:uiPriority="67" w:unhideWhenUsed="0"/>
-    <w:lsdException w:name="Medium Grid 2" w:semiHidden="0" w:uiPriority="68" w:unhideWhenUsed="0"/>
-    <w:lsdException w:name="Medium Grid 3" w:semiHidden="0" w:uiPriority="69" w:unhideWhenUsed="0"/>
-    <w:lsdException w:name="Dark List" w:semiHidden="0" w:uiPriority="70" w:unhideWhenUsed="0"/>
-    <w:lsdException w:name="Colorful Shading" w:semiHidden="0" w:uiPriority="71" w:unhideWhenUsed="0"/>
-    <w:lsdException w:name="Colorful List" w:semiHidden="0" w:uiPriority="72" w:unhideWhenUsed="0"/>
-    <w:lsdException w:name="Colorful Grid" w:semiHidden="0" w:uiPriority="73" w:unhideWhenUsed="0"/>
-    <w:lsdException w:name="Light Shading Accent 1" w:semiHidden="0" w:uiPriority="60" w:unhideWhenUsed="0"/>
-    <w:lsdException w:name="Light List Accent 1" w:semiHidden="0" w:uiPriority="61" w:unhideWhenUsed="0"/>
-    <w:lsdException w:name="Light Grid Accent 1" w:semiHidden="0" w:uiPriority="62" w:unhideWhenUsed="0"/>
-    <w:lsdException w:name="Medium Shading 1 Accent 1" w:semiHidden="0" w:uiPriority="63" w:unhideWhenUsed="0"/>
-    <w:lsdException w:name="Medium Shading 2 Accent 1" w:semiHidden="0" w:uiPriority="64" w:unhideWhenUsed="0"/>
-    <w:lsdException w:name="Medium List 1 Accent 1" w:semiHidden="0" w:uiPriority="65" w:unhideWhenUsed="0"/>
-    <w:lsdException w:name="Revision" w:uiPriority="99" w:unhideWhenUsed="0"/>
-    <w:lsdException w:name="List Paragraph" w:semiHidden="0" w:uiPriority="34" w:unhideWhenUsed="0" w:qFormat="1"/>
-    <w:lsdException w:name="Quote" w:semiHidden="0" w:uiPriority="29" w:unhideWhenUsed="0" w:qFormat="1"/>
-    <w:lsdException w:name="Intense Quote" w:semiHidden="0" w:uiPriority="30" w:unhideWhenUsed="0" w:qFormat="1"/>
-    <w:lsdException w:name="Medium List 2 Accent 1" w:semiHidden="0" w:uiPriority="66" w:unhideWhenUsed="0"/>
-    <w:lsdException w:name="Medium Grid 1 Accent 1" w:semiHidden="0" w:uiPriority="67" w:unhideWhenUsed="0"/>
-    <w:lsdException w:name="Medium Grid 2 Accent 1" w:semiHidden="0" w:uiPriority="68" w:unhideWhenUsed="0"/>
-    <w:lsdException w:name="Medium Grid 3 Accent 1" w:semiHidden="0" w:uiPriority="69" w:unhideWhenUsed="0"/>
-    <w:lsdException w:name="Dark List Accent 1" w:semiHidden="0" w:uiPriority="70" w:unhideWhenUsed="0"/>
-    <w:lsdException w:name="Colorful Shading Accent 1" w:semiHidden="0" w:uiPriority="71" w:unhideWhenUsed="0"/>
-    <w:lsdException w:name="Colorful List Accent 1" w:semiHidden="0" w:uiPriority="72" w:unhideWhenUsed="0"/>
-    <w:lsdException w:name="Colorful Grid Accent 1" w:semiHidden="0" w:uiPriority="73" w:unhideWhenUsed="0"/>
-    <w:lsdException w:name="Light Shading Accent 2" w:semiHidden="0" w:uiPriority="60" w:unhideWhenUsed="0"/>
-    <w:lsdException w:name="Light List Accent 2" w:semiHidden="0" w:uiPriority="61" w:unhideWhenUsed="0"/>
-    <w:lsdException w:name="Light Grid Accent 2" w:semiHidden="0" w:uiPriority="62" w:unhideWhenUsed="0"/>
-    <w:lsdException w:name="Medium Shading 1 Accent 2" w:semiHidden="0" w:uiPriority="63" w:unhideWhenUsed="0"/>
-    <w:lsdException w:name="Medium Shading 2 Accent 2" w:semiHidden="0" w:uiPriority="64" w:unhideWhenUsed="0"/>
-    <w:lsdException w:name="Medium List 1 Accent 2" w:semiHidden="0" w:uiPriority="65" w:unhideWhenUsed="0"/>
-    <w:lsdException w:name="Medium List 2 Accent 2" w:semiHidden="0" w:uiPriority="66" w:unhideWhenUsed="0"/>
-    <w:lsdException w:name="Medium Grid 1 Accent 2" w:semiHidden="0" w:uiPriority="67" w:unhideWhenUsed="0"/>
-    <w:lsdException w:name="Medium Grid 2 Accent 2" w:semiHidden="0" w:uiPriority="68" w:unhideWhenUsed="0"/>
-    <w:lsdException w:name="Medium Grid 3 Accent 2" w:semiHidden="0" w:uiPriority="69" w:unhideWhenUsed="0"/>
-    <w:lsdException w:name="Dark List Accent 2" w:semiHidden="0" w:uiPriority="70" w:unhideWhenUsed="0"/>
-    <w:lsdException w:name="Colorful Shading Accent 2" w:semiHidden="0" w:uiPriority="71" w:unhideWhenUsed="0"/>
-    <w:lsdException w:name="Colorful List Accent 2" w:semiHidden="0" w:uiPriority="72" w:unhideWhenUsed="0"/>
-    <w:lsdException w:name="Colorful Grid Accent 2" w:semiHidden="0" w:uiPriority="73" w:unhideWhenUsed="0"/>
-    <w:lsdException w:name="Light Shading Accent 3" w:semiHidden="0" w:uiPriority="60" w:unhideWhenUsed="0"/>
-    <w:lsdException w:name="Light List Accent 3" w:semiHidden="0" w:uiPriority="61" w:unhideWhenUsed="0"/>
-    <w:lsdException w:name="Light Grid Accent 3" w:semiHidden="0" w:uiPriority="62" w:unhideWhenUsed="0"/>
-    <w:lsdException w:name="Medium Shading 1 Accent 3" w:semiHidden="0" w:uiPriority="63" w:unhideWhenUsed="0"/>
-    <w:lsdException w:name="Medium Shading 2 Accent 3" w:semiHidden="0" w:uiPriority="64" w:unhideWhenUsed="0"/>
-    <w:lsdException w:name="Medium List 1 Accent 3" w:semiHidden="0" w:uiPriority="65" w:unhideWhenUsed="0"/>
-    <w:lsdException w:name="Medium List 2 Accent 3" w:semiHidden="0" w:uiPriority="66" w:unhideWhenUsed="0"/>
-    <w:lsdException w:name="Medium Grid 1 Accent 3" w:semiHidden="0" w:uiPriority="67" w:unhideWhenUsed="0"/>
-    <w:lsdException w:name="Medium Grid 2 Accent 3" w:semiHidden="0" w:uiPriority="68" w:unhideWhenUsed="0"/>
-    <w:lsdException w:name="Medium Grid 3 Accent 3" w:semiHidden="0" w:uiPriority="69" w:unhideWhenUsed="0"/>
-    <w:lsdException w:name="Dark List Accent 3" w:semiHidden="0" w:uiPriority="70" w:unhideWhenUsed="0"/>
-    <w:lsdException w:name="Colorful Shading Accent 3" w:semiHidden="0" w:uiPriority="71" w:unhideWhenUsed="0"/>
-    <w:lsdException w:name="Colorful List Accent 3" w:semiHidden="0" w:uiPriority="72" w:unhideWhenUsed="0"/>
-    <w:lsdException w:name="Colorful Grid Accent 3" w:semiHidden="0" w:uiPriority="73" w:unhideWhenUsed="0"/>
-    <w:lsdException w:name="Light Shading Accent 4" w:semiHidden="0" w:uiPriority="60" w:unhideWhenUsed="0"/>
-    <w:lsdException w:name="Light List Accent 4" w:semiHidden="0" w:uiPriority="61" w:unhideWhenUsed="0"/>
-    <w:lsdException w:name="Light Grid Accent 4" w:semiHidden="0" w:uiPriority="62" w:unhideWhenUsed="0"/>
-    <w:lsdException w:name="Medium Shading 1 Accent 4" w:semiHidden="0" w:uiPriority="63" w:unhideWhenUsed="0"/>
-    <w:lsdException w:name="Medium Shading 2 Accent 4" w:semiHidden="0" w:uiPriority="64" w:unhideWhenUsed="0"/>
-    <w:lsdException w:name="Medium List 1 Accent 4" w:semiHidden="0" w:uiPriority="65" w:unhideWhenUsed="0"/>
-    <w:lsdException w:name="Medium List 2 Accent 4" w:semiHidden="0" w:uiPriority="66" w:unhideWhenUsed="0"/>
-    <w:lsdException w:name="Medium Grid 1 Accent 4" w:semiHidden="0" w:uiPriority="67" w:unhideWhenUsed="0"/>
-    <w:lsdException w:name="Medium Grid 2 Accent 4" w:semiHidden="0" w:uiPriority="68" w:unhideWhenUsed="0"/>
-    <w:lsdException w:name="Medium Grid 3 Accent 4" w:semiHidden="0" w:uiPriority="69" w:unhideWhenUsed="0"/>
-    <w:lsdException w:name="Dark List Accent 4" w:semiHidden="0" w:uiPriority="70" w:unhideWhenUsed="0"/>
-    <w:lsdException w:name="Colorful Shading Accent 4" w:semiHidden="0" w:uiPriority="71" w:unhideWhenUsed="0"/>
-    <w:lsdException w:name="Colorful List Accent 4" w:semiHidden="0" w:uiPriority="72" w:unhideWhenUsed="0"/>
-    <w:lsdException w:name="Colorful Grid Accent 4" w:semiHidden="0" w:uiPriority="73" w:unhideWhenUsed="0"/>
-    <w:lsdException w:name="Light Shading Accent 5" w:semiHidden="0" w:uiPriority="60" w:unhideWhenUsed="0"/>
-    <w:lsdException w:name="Light List Accent 5" w:semiHidden="0" w:uiPriority="61" w:unhideWhenUsed="0"/>
-    <w:lsdException w:name="Light Grid Accent 5" w:semiHidden="0" w:uiPriority="62" w:unhideWhenUsed="0"/>
-    <w:lsdException w:name="Medium Shading 1 Accent 5" w:semiHidden="0" w:uiPriority="63" w:unhideWhenUsed="0"/>
-    <w:lsdException w:name="Medium Shading 2 Accent 5" w:semiHidden="0" w:uiPriority="64" w:unhideWhenUsed="0"/>
-    <w:lsdException w:name="Medium List 1 Accent 5" w:semiHidden="0" w:uiPriority="65" w:unhideWhenUsed="0"/>
-    <w:lsdException w:name="Medium List 2 Accent 5" w:semiHidden="0" w:uiPriority="66" w:unhideWhenUsed="0"/>
-    <w:lsdException w:name="Medium Grid 1 Accent 5" w:semiHidden="0" w:uiPriority="67" w:unhideWhenUsed="0"/>
-    <w:lsdException w:name="Medium Grid 2 Accent 5" w:semiHidden="0" w:uiPriority="68" w:unhideWhenUsed="0"/>
-    <w:lsdException w:name="Medium Grid 3 Accent 5" w:semiHidden="0" w:uiPriority="69" w:unhideWhenUsed="0"/>
-    <w:lsdException w:name="Dark List Accent 5" w:semiHidden="0" w:uiPriority="70" w:unhideWhenUsed="0"/>
-    <w:lsdException w:name="Colorful Shading Accent 5" w:semiHidden="0" w:uiPriority="71" w:unhideWhenUsed="0"/>
-    <w:lsdException w:name="Colorful List Accent 5" w:semiHidden="0" w:uiPriority="72" w:unhideWhenUsed="0"/>
-    <w:lsdException w:name="Colorful Grid Accent 5" w:semiHidden="0" w:uiPriority="73" w:unhideWhenUsed="0"/>
-    <w:lsdException w:name="Light Shading Accent 6" w:semiHidden="0" w:uiPriority="60" w:unhideWhenUsed="0"/>
-    <w:lsdException w:name="Light List Accent 6" w:semiHidden="0" w:uiPriority="61" w:unhideWhenUsed="0"/>
-    <w:lsdException w:name="Light Grid Accent 6" w:semiHidden="0" w:uiPriority="62" w:unhideWhenUsed="0"/>
-    <w:lsdException w:name="Medium Shading 1 Accent 6" w:semiHidden="0" w:uiPriority="63" w:unhideWhenUsed="0"/>
-    <w:lsdException w:name="Medium Shading 2 Accent 6" w:semiHidden="0" w:uiPriority="64" w:unhideWhenUsed="0"/>
-    <w:lsdException w:name="Medium List 1 Accent 6" w:semiHidden="0" w:uiPriority="65" w:unhideWhenUsed="0"/>
-    <w:lsdException w:name="Medium List 2 Accent 6" w:semiHidden="0" w:uiPriority="66" w:unhideWhenUsed="0"/>
-    <w:lsdException w:name="Medium Grid 1 Accent 6" w:semiHidden="0" w:uiPriority="67" w:unhideWhenUsed="0"/>
-    <w:lsdException w:name="Medium Grid 2 Accent 6" w:semiHidden="0" w:uiPriority="68" w:unhideWhenUsed="0"/>
-    <w:lsdException w:name="Medium Grid 3 Accent 6" w:semiHidden="0" w:uiPriority="69" w:unhideWhenUsed="0"/>
-    <w:lsdException w:name="Dark List Accent 6" w:semiHidden="0" w:uiPriority="70" w:unhideWhenUsed="0"/>
-    <w:lsdException w:name="Colorful Shading Accent 6" w:semiHidden="0" w:uiPriority="71" w:unhideWhenUsed="0"/>
-    <w:lsdException w:name="Colorful List Accent 6" w:semiHidden="0" w:uiPriority="72" w:unhideWhenUsed="0"/>
-    <w:lsdException w:name="Colorful Grid Accent 6" w:semiHidden="0" w:uiPriority="73" w:unhideWhenUsed="0"/>
-    <w:lsdException w:name="Subtle Emphasis" w:semiHidden="0" w:uiPriority="19" w:unhideWhenUsed="0" w:qFormat="1"/>
-    <w:lsdException w:name="Intense Emphasis" w:semiHidden="0" w:uiPriority="21" w:unhideWhenUsed="0" w:qFormat="1"/>
-    <w:lsdException w:name="Subtle Reference" w:semiHidden="0" w:uiPriority="31" w:unhideWhenUsed="0" w:qFormat="1"/>
-    <w:lsdException w:name="Intense Reference" w:semiHidden="0" w:uiPriority="32" w:unhideWhenUsed="0" w:qFormat="1"/>
-    <w:lsdException w:name="Book Title" w:semiHidden="0" w:uiPriority="33" w:unhideWhenUsed="0" w:qFormat="1"/>
-    <w:lsdException w:name="Bibliography" w:uiPriority="37"/>
-    <w:lsdException w:name="TOC Heading" w:uiPriority="39" w:qFormat="1"/>
-  </w:latentStyles>
-  <w:style w:type="paragraph" w:default="1" w:styleId="Normal">
-    <w:name w:val="Normal"/>
-    <w:qFormat/>
-    <w:rsid w:val="00A04B52"/>
-    <w:pPr>
-      <w:autoSpaceDE w:val="0"/>
-      <w:autoSpaceDN w:val="0"/>
-    </w:pPr>
-    <w:rPr>
-      <w:rFonts w:ascii="Arial" w:hAnsi="Arial"/>
-      <w:sz w:val="22"/>
-      <w:szCs w:val="24"/>
-    </w:rPr>
-  </w:style>
-  <w:style w:type="paragraph" w:styleId="Heading1">
-    <w:name w:val="heading 1"/>
-    <w:basedOn w:val="Subtitle"/>
-    <w:next w:val="Normal"/>
-    <w:qFormat/>
-    <w:rsid w:val="00D825A1"/>
-    <w:pPr>
-      <w:outlineLvl w:val="0"/>
-    </w:pPr>
-  </w:style>
-  <w:style w:type="paragraph" w:styleId="Heading2">
-    <w:name w:val="heading 2"/>
-    <w:basedOn w:val="Subtitle2"/>
-    <w:next w:val="Normal"/>
-    <w:qFormat/>
-    <w:rsid w:val="00B42C60"/>
-  </w:style>
-  <w:style w:type="character" w:default="1" w:styleId="DefaultParagraphFont">
-    <w:name w:val="Default Paragraph Font"/>
-    <w:uiPriority w:val="1"/>
-    <w:semiHidden/>
-    <w:unhideWhenUsed/>
-  </w:style>
-  <w:style w:type="table" w:default="1" w:styleId="TableNormal">
-    <w:name w:val="Normal Table"/>
-    <w:uiPriority w:val="99"/>
-    <w:semiHidden/>
-    <w:unhideWhenUsed/>
-    <w:tblPr>
-      <w:tblInd w:w="0" w:type="dxa"/>
-      <w:tblCellMar>
-        <w:top w:w="0" w:type="dxa"/>
-        <w:left w:w="108" w:type="dxa"/>
-        <w:bottom w:w="0" w:type="dxa"/>
-        <w:right w:w="108" w:type="dxa"/>
-      </w:tblCellMar>
-    </w:tblPr>
-  </w:style>
-  <w:style w:type="numbering" w:default="1" w:styleId="NoList">
-    <w:name w:val="No List"/>
-    <w:uiPriority w:val="99"/>
-    <w:semiHidden/>
-    <w:unhideWhenUsed/>
-  </w:style>
-  <w:style w:type="paragraph" w:styleId="ListBullet">
-    <w:name w:val="List Bullet"/>
-    <w:basedOn w:val="Normal"/>
-    <w:autoRedefine/>
-    <w:pPr>
-      <w:numPr>
-        <w:numId w:val="1"/>
-      </w:numPr>
-    </w:pPr>
-    <w:rPr>
-      <w:rFonts w:ascii="Times" w:hAnsi="Times" w:cs="Times"/>
-    </w:rPr>
-  </w:style>
-  <w:style w:type="paragraph" w:styleId="ListBullet2">
-    <w:name w:val="List Bullet 2"/>
-    <w:basedOn w:val="Normal"/>
-    <w:autoRedefine/>
-    <w:pPr>
-      <w:numPr>
-        <w:numId w:val="2"/>
-      </w:numPr>
-    </w:pPr>
-    <w:rPr>
-      <w:rFonts w:ascii="Times" w:hAnsi="Times" w:cs="Times"/>
-    </w:rPr>
-  </w:style>
-  <w:style w:type="paragraph" w:styleId="ListBullet3">
-    <w:name w:val="List Bullet 3"/>
-    <w:basedOn w:val="Normal"/>
-    <w:autoRedefine/>
-    <w:pPr>
-      <w:numPr>
-        <w:numId w:val="3"/>
-      </w:numPr>
-    </w:pPr>
-    <w:rPr>
-      <w:rFonts w:ascii="Times" w:hAnsi="Times" w:cs="Times"/>
-    </w:rPr>
-  </w:style>
-  <w:style w:type="paragraph" w:styleId="ListBullet4">
-    <w:name w:val="List Bullet 4"/>
-    <w:basedOn w:val="Normal"/>
-    <w:autoRedefine/>
-    <w:pPr>
-      <w:numPr>
-        <w:numId w:val="4"/>
-      </w:numPr>
-    </w:pPr>
-    <w:rPr>
-      <w:rFonts w:ascii="Times" w:hAnsi="Times" w:cs="Times"/>
-    </w:rPr>
-  </w:style>
-  <w:style w:type="paragraph" w:styleId="ListBullet5">
-    <w:name w:val="List Bullet 5"/>
-    <w:basedOn w:val="Normal"/>
-    <w:autoRedefine/>
-    <w:pPr>
-      <w:numPr>
-        <w:numId w:val="5"/>
-      </w:numPr>
-    </w:pPr>
-    <w:rPr>
-      <w:rFonts w:ascii="Times" w:hAnsi="Times" w:cs="Times"/>
-    </w:rPr>
-  </w:style>
-  <w:style w:type="paragraph" w:styleId="ListNumber">
-    <w:name w:val="List Number"/>
-    <w:basedOn w:val="Normal"/>
-    <w:pPr>
-      <w:numPr>
-        <w:numId w:val="6"/>
-      </w:numPr>
-    </w:pPr>
-    <w:rPr>
-      <w:rFonts w:ascii="Times" w:hAnsi="Times" w:cs="Times"/>
-    </w:rPr>
-  </w:style>
-  <w:style w:type="paragraph" w:styleId="ListNumber2">
-    <w:name w:val="List Number 2"/>
-    <w:basedOn w:val="Normal"/>
-    <w:pPr>
-      <w:numPr>
-        <w:numId w:val="7"/>
-      </w:numPr>
-    </w:pPr>
-    <w:rPr>
-      <w:rFonts w:ascii="Times" w:hAnsi="Times" w:cs="Times"/>
-    </w:rPr>
-  </w:style>
-  <w:style w:type="paragraph" w:styleId="ListNumber3">
-    <w:name w:val="List Number 3"/>
-    <w:basedOn w:val="Normal"/>
-    <w:pPr>
-      <w:numPr>
-        <w:numId w:val="8"/>
-      </w:numPr>
-    </w:pPr>
-    <w:rPr>
-      <w:rFonts w:ascii="Times" w:hAnsi="Times" w:cs="Times"/>
-    </w:rPr>
-  </w:style>
-  <w:style w:type="paragraph" w:styleId="ListNumber4">
-    <w:name w:val="List Number 4"/>
-    <w:basedOn w:val="Normal"/>
-    <w:pPr>
-      <w:numPr>
-        <w:numId w:val="9"/>
-      </w:numPr>
-    </w:pPr>
-    <w:rPr>
-      <w:rFonts w:ascii="Times" w:hAnsi="Times" w:cs="Times"/>
-    </w:rPr>
-  </w:style>
-  <w:style w:type="paragraph" w:styleId="ListNumber5">
-    <w:name w:val="List Number 5"/>
-    <w:basedOn w:val="Normal"/>
-    <w:pPr>
-      <w:numPr>
-        <w:numId w:val="10"/>
-      </w:numPr>
-    </w:pPr>
-    <w:rPr>
-      <w:rFonts w:ascii="Times" w:hAnsi="Times" w:cs="Times"/>
-    </w:rPr>
-  </w:style>
-  <w:style w:type="paragraph" w:styleId="BodyTextIndent">
-    <w:name w:val="Body Text Indent"/>
-    <w:basedOn w:val="Normal"/>
-    <w:link w:val="BodyTextIndentChar"/>
-    <w:pPr>
-      <w:ind w:left="720"/>
-      <w:jc w:val="both"/>
-    </w:pPr>
-    <w:rPr>
-      <w:rFonts w:cs="Arial"/>
-      <w:color w:val="FF0000"/>
-      <w:sz w:val="20"/>
-      <w:szCs w:val="20"/>
-    </w:rPr>
-  </w:style>
-  <w:style w:type="character" w:customStyle="1" w:styleId="BodyTextIndentChar">
-    <w:name w:val="Body Text Indent Char"/>
-    <w:basedOn w:val="DefaultParagraphFont"/>
-    <w:link w:val="BodyTextIndent"/>
-    <w:rsid w:val="00EF4C32"/>
-    <w:rPr>
-      <w:rFonts w:ascii="Arial" w:hAnsi="Arial" w:cs="Arial"/>
-      <w:color w:val="FF0000"/>
-    </w:rPr>
-  </w:style>
-  <w:style w:type="paragraph" w:styleId="NormalWeb">
-    <w:name w:val="Normal (Web)"/>
-    <w:basedOn w:val="Normal"/>
-    <w:uiPriority w:val="99"/>
-    <w:pPr>
-      <w:autoSpaceDE/>
-      <w:autoSpaceDN/>
-      <w:spacing w:before="100" w:beforeAutospacing="1" w:after="100" w:afterAutospacing="1"/>
-    </w:pPr>
-    <w:rPr>
-      <w:rFonts w:eastAsia="Arial Unicode MS"/>
-    </w:rPr>
-  </w:style>
-  <w:style w:type="paragraph" w:styleId="Header">
-    <w:name w:val="header"/>
-    <w:basedOn w:val="Normal"/>
-    <w:pPr>
-      <w:tabs>
-        <w:tab w:val="center" w:pos="4320"/>
-        <w:tab w:val="right" w:pos="8640"/>
-      </w:tabs>
-    </w:pPr>
-  </w:style>
-  <w:style w:type="paragraph" w:customStyle="1" w:styleId="DataField11pt-Single">
-    <w:name w:val="Data Field 11pt-Single"/>
-    <w:basedOn w:val="Normal"/>
-    <w:link w:val="DataField11pt-SingleChar"/>
-    <w:rsid w:val="00CF68A2"/>
-    <w:rPr>
-      <w:rFonts w:cs="Arial"/>
-      <w:szCs w:val="20"/>
-    </w:rPr>
-  </w:style>
-  <w:style w:type="character" w:customStyle="1" w:styleId="DataField11pt-SingleChar">
-    <w:name w:val="Data Field 11pt-Single Char"/>
-    <w:basedOn w:val="DefaultParagraphFont"/>
-    <w:link w:val="DataField11pt-Single"/>
-    <w:rsid w:val="00843027"/>
-    <w:rPr>
-      <w:rFonts w:ascii="Arial" w:hAnsi="Arial" w:cs="Arial"/>
-      <w:sz w:val="22"/>
-      <w:lang w:val="en-US" w:eastAsia="en-US" w:bidi="ar-SA"/>
-    </w:rPr>
-  </w:style>
-  <w:style w:type="character" w:styleId="PageNumber">
-    <w:name w:val="page number"/>
-    <w:basedOn w:val="DefaultParagraphFont"/>
-    <w:rPr>
-      <w:rFonts w:ascii="Arial" w:hAnsi="Arial"/>
-      <w:sz w:val="20"/>
-      <w:u w:val="single"/>
-    </w:rPr>
-  </w:style>
-  <w:style w:type="paragraph" w:customStyle="1" w:styleId="HeadingNote">
-    <w:name w:val="Heading Note"/>
-    <w:basedOn w:val="Normal"/>
-    <w:rsid w:val="00812185"/>
-    <w:pPr>
-      <w:pBdr>
-        <w:bottom w:val="single" w:sz="4" w:space="6" w:color="auto"/>
-      </w:pBdr>
-      <w:spacing w:before="40" w:after="40"/>
-      <w:jc w:val="center"/>
-    </w:pPr>
-    <w:rPr>
-      <w:rFonts w:cs="Arial"/>
-      <w:iCs/>
-      <w:sz w:val="16"/>
-      <w:szCs w:val="16"/>
-    </w:rPr>
-  </w:style>
-  <w:style w:type="paragraph" w:customStyle="1" w:styleId="FormFieldCaption">
-    <w:name w:val="Form Field Caption"/>
-    <w:basedOn w:val="Normal"/>
-    <w:pPr>
-      <w:tabs>
-        <w:tab w:val="left" w:pos="270"/>
-      </w:tabs>
-    </w:pPr>
-    <w:rPr>
-      <w:rFonts w:cs="Arial"/>
-      <w:sz w:val="16"/>
-      <w:szCs w:val="16"/>
-    </w:rPr>
-  </w:style>
-  <w:style w:type="character" w:styleId="Hyperlink">
-    <w:name w:val="Hyperlink"/>
-    <w:basedOn w:val="DefaultParagraphFont"/>
-    <w:rsid w:val="00E67A05"/>
-    <w:rPr>
-      <w:color w:val="0000FF"/>
-      <w:u w:val="single"/>
-    </w:rPr>
-  </w:style>
-  <w:style w:type="paragraph" w:styleId="Subtitle">
-    <w:name w:val="Subtitle"/>
-    <w:basedOn w:val="Normal"/>
-    <w:next w:val="Normal"/>
-    <w:link w:val="SubtitleChar"/>
-    <w:qFormat/>
-    <w:rsid w:val="00781234"/>
-    <w:pPr>
-      <w:keepNext/>
-      <w:spacing w:before="360" w:after="120"/>
-      <w:outlineLvl w:val="1"/>
-    </w:pPr>
-    <w:rPr>
-      <w:b/>
-    </w:rPr>
-  </w:style>
-  <w:style w:type="character" w:customStyle="1" w:styleId="SubtitleChar">
-    <w:name w:val="Subtitle Char"/>
-    <w:basedOn w:val="DefaultParagraphFont"/>
-    <w:link w:val="Subtitle"/>
-    <w:rsid w:val="00781234"/>
-    <w:rPr>
-      <w:rFonts w:ascii="Arial" w:hAnsi="Arial"/>
-      <w:b/>
-      <w:sz w:val="22"/>
-      <w:szCs w:val="24"/>
-    </w:rPr>
-  </w:style>
-  <w:style w:type="character" w:styleId="Strong">
-    <w:name w:val="Strong"/>
-    <w:basedOn w:val="DefaultParagraphFont"/>
-    <w:qFormat/>
-    <w:rsid w:val="00E67A05"/>
-    <w:rPr>
-      <w:b/>
-      <w:bCs/>
-    </w:rPr>
-  </w:style>
-  <w:style w:type="character" w:styleId="Emphasis">
-    <w:name w:val="Emphasis"/>
-    <w:basedOn w:val="DefaultParagraphFont"/>
-    <w:qFormat/>
-    <w:rsid w:val="00EF4C32"/>
-    <w:rPr>
-      <w:i/>
-      <w:iCs/>
-    </w:rPr>
-  </w:style>
-  <w:style w:type="paragraph" w:customStyle="1" w:styleId="Subtitle2">
-    <w:name w:val="Subtitle 2"/>
-    <w:basedOn w:val="Subtitle"/>
-    <w:rsid w:val="00781234"/>
-    <w:pPr>
-      <w:spacing w:before="240" w:after="0"/>
-    </w:pPr>
-    <w:rPr>
-      <w:bCs/>
-      <w:szCs w:val="20"/>
-      <w:u w:val="single"/>
-    </w:rPr>
-  </w:style>
-  <w:style w:type="paragraph" w:customStyle="1" w:styleId="OMBInfo">
-    <w:name w:val="OMB Info"/>
-    <w:basedOn w:val="Normal"/>
-    <w:qFormat/>
-    <w:rsid w:val="00321A19"/>
-    <w:pPr>
-      <w:spacing w:after="120"/>
-      <w:jc w:val="right"/>
-    </w:pPr>
-    <w:rPr>
-      <w:sz w:val="16"/>
-    </w:rPr>
-  </w:style>
-  <w:style w:type="paragraph" w:styleId="BalloonText">
-    <w:name w:val="Balloon Text"/>
-    <w:basedOn w:val="Normal"/>
-    <w:link w:val="BalloonTextChar"/>
-    <w:rsid w:val="00C00F42"/>
-    <w:rPr>
-      <w:rFonts w:ascii="Segoe UI" w:hAnsi="Segoe UI" w:cs="Segoe UI"/>
-      <w:sz w:val="18"/>
-      <w:szCs w:val="18"/>
-    </w:rPr>
-  </w:style>
-  <w:style w:type="character" w:customStyle="1" w:styleId="BalloonTextChar">
-    <w:name w:val="Balloon Text Char"/>
-    <w:basedOn w:val="DefaultParagraphFont"/>
-    <w:link w:val="BalloonText"/>
-    <w:rsid w:val="00C00F42"/>
-    <w:rPr>
-      <w:rFonts w:ascii="Segoe UI" w:hAnsi="Segoe UI" w:cs="Segoe UI"/>
-      <w:sz w:val="18"/>
-      <w:szCs w:val="18"/>
-    </w:rPr>
-  </w:style>
-  <w:style w:type="character" w:customStyle="1" w:styleId="highlight1">
-    <w:name w:val="highlight1"/>
-    <w:rsid w:val="00C00F42"/>
-    <w:rPr>
-      <w:shd w:val="clear" w:color="auto" w:fill="F2F5F8"/>
-    </w:rPr>
-  </w:style>
-  <w:style w:type="paragraph" w:styleId="ListParagraph">
-    <w:name w:val="List Paragraph"/>
-    <w:basedOn w:val="Normal"/>
-    <w:uiPriority w:val="34"/>
-    <w:qFormat/>
-    <w:rsid w:val="00C00F42"/>
-    <w:pPr>
-      <w:ind w:left="720"/>
-    </w:pPr>
-  </w:style>
-  <w:style w:type="paragraph" w:customStyle="1" w:styleId="FormFieldCaption1">
-    <w:name w:val="Form Field Caption1"/>
-    <w:basedOn w:val="FormFieldCaption"/>
-    <w:qFormat/>
-    <w:rsid w:val="00812185"/>
-    <w:pPr>
-      <w:spacing w:after="160"/>
-    </w:pPr>
-  </w:style>
-  <w:style w:type="table" w:styleId="TableGrid">
-    <w:name w:val="Table Grid"/>
-    <w:basedOn w:val="TableNormal"/>
-    <w:rsid w:val="003E1568"/>
-    <w:tblPr>
-      <w:tblInd w:w="0" w:type="dxa"/>
-      <w:tblBorders>
-        <w:top w:val="single" w:sz="4" w:space="0" w:color="auto"/>
-        <w:left w:val="single" w:sz="4" w:space="0" w:color="auto"/>
-        <w:bottom w:val="single" w:sz="4" w:space="0" w:color="auto"/>
-        <w:right w:val="single" w:sz="4" w:space="0" w:color="auto"/>
-        <w:insideH w:val="single" w:sz="4" w:space="0" w:color="auto"/>
-        <w:insideV w:val="single" w:sz="4" w:space="0" w:color="auto"/>
-      </w:tblBorders>
-      <w:tblCellMar>
-        <w:top w:w="0" w:type="dxa"/>
-        <w:left w:w="108" w:type="dxa"/>
-        <w:bottom w:w="0" w:type="dxa"/>
-        <w:right w:w="108" w:type="dxa"/>
-      </w:tblCellMar>
-    </w:tblPr>
-  </w:style>
-  <w:style w:type="character" w:styleId="CommentReference">
-    <w:name w:val="annotation reference"/>
-    <w:basedOn w:val="DefaultParagraphFont"/>
-    <w:rsid w:val="003E1568"/>
-    <w:rPr>
-      <w:sz w:val="16"/>
-      <w:szCs w:val="16"/>
-    </w:rPr>
-  </w:style>
-  <w:style w:type="paragraph" w:styleId="CommentText">
-    <w:name w:val="annotation text"/>
-    <w:basedOn w:val="Normal"/>
-    <w:link w:val="CommentTextChar"/>
-    <w:rsid w:val="003E1568"/>
-    <w:rPr>
-      <w:sz w:val="20"/>
-      <w:szCs w:val="20"/>
-    </w:rPr>
-  </w:style>
-  <w:style w:type="character" w:customStyle="1" w:styleId="CommentTextChar">
-    <w:name w:val="Comment Text Char"/>
-    <w:basedOn w:val="DefaultParagraphFont"/>
-    <w:link w:val="CommentText"/>
-    <w:rsid w:val="003E1568"/>
-    <w:rPr>
-      <w:rFonts w:ascii="Arial" w:hAnsi="Arial"/>
-    </w:rPr>
-  </w:style>
-  <w:style w:type="paragraph" w:styleId="CommentSubject">
-    <w:name w:val="annotation subject"/>
-    <w:basedOn w:val="CommentText"/>
-    <w:next w:val="CommentText"/>
-    <w:link w:val="CommentSubjectChar"/>
-    <w:rsid w:val="003E1568"/>
-    <w:rPr>
-      <w:b/>
-      <w:bCs/>
-    </w:rPr>
-  </w:style>
-  <w:style w:type="character" w:customStyle="1" w:styleId="CommentSubjectChar">
-    <w:name w:val="Comment Subject Char"/>
-    <w:basedOn w:val="CommentTextChar"/>
-    <w:link w:val="CommentSubject"/>
-    <w:rsid w:val="003E1568"/>
-    <w:rPr>
-      <w:rFonts w:ascii="Arial" w:hAnsi="Arial"/>
-      <w:b/>
-      <w:bCs/>
-    </w:rPr>
-  </w:style>
-  <w:style w:type="paragraph" w:styleId="Title">
-    <w:name w:val="Title"/>
-    <w:basedOn w:val="Normal"/>
-    <w:next w:val="Normal"/>
-    <w:link w:val="TitleChar"/>
-    <w:qFormat/>
-    <w:rsid w:val="00240E97"/>
-    <w:pPr>
-      <w:pBdr>
-        <w:top w:val="single" w:sz="4" w:space="1" w:color="auto"/>
-      </w:pBdr>
-      <w:jc w:val="center"/>
-      <w:outlineLvl w:val="0"/>
-    </w:pPr>
-    <w:rPr>
-      <w:rFonts w:cs="Arial"/>
-      <w:b/>
-      <w:bCs/>
-      <w:szCs w:val="22"/>
-    </w:rPr>
-  </w:style>
-  <w:style w:type="character" w:customStyle="1" w:styleId="TitleChar">
-    <w:name w:val="Title Char"/>
-    <w:basedOn w:val="DefaultParagraphFont"/>
-    <w:link w:val="Title"/>
-    <w:rsid w:val="00240E97"/>
-    <w:rPr>
-      <w:rFonts w:ascii="Arial" w:hAnsi="Arial" w:cs="Arial"/>
-      <w:b/>
-      <w:bCs/>
-      <w:sz w:val="22"/>
-      <w:szCs w:val="22"/>
-    </w:rPr>
-  </w:style>
-  <w:style w:type="paragraph" w:styleId="Revision">
-    <w:name w:val="Revision"/>
-    <w:hidden/>
-    <w:uiPriority w:val="99"/>
-    <w:semiHidden/>
-    <w:rsid w:val="00C56C04"/>
-    <w:rPr>
-      <w:rFonts w:ascii="Arial" w:hAnsi="Arial"/>
-      <w:sz w:val="22"/>
-      <w:szCs w:val="24"/>
-    </w:rPr>
-  </w:style>
-  <w:style w:type="character" w:customStyle="1" w:styleId="clsstaticdata1">
-    <w:name w:val="clsstaticdata1"/>
-    <w:rsid w:val="009E4969"/>
-    <w:rPr>
-      <w:rFonts w:ascii="Arial" w:hAnsi="Arial" w:cs="Arial"/>
-      <w:color w:val="000000"/>
-      <w:sz w:val="18"/>
-      <w:szCs w:val="18"/>
-    </w:rPr>
-  </w:style>
-  <w:style w:type="character" w:customStyle="1" w:styleId="printanswer2">
-    <w:name w:val="printanswer2"/>
-    <w:basedOn w:val="DefaultParagraphFont"/>
-    <w:rsid w:val="009E4969"/>
-  </w:style>
-  <w:style w:type="paragraph" w:styleId="PlainText">
-    <w:name w:val="Plain Text"/>
-    <w:basedOn w:val="Normal"/>
-    <w:link w:val="PlainTextChar"/>
-    <w:uiPriority w:val="99"/>
-    <w:unhideWhenUsed/>
-    <w:rsid w:val="009E4969"/>
-    <w:pPr>
-      <w:autoSpaceDE/>
-      <w:autoSpaceDN/>
-    </w:pPr>
-    <w:rPr>
-      <w:rFonts w:ascii="Consolas" w:eastAsia="Calibri" w:hAnsi="Consolas"/>
-      <w:sz w:val="21"/>
-      <w:szCs w:val="21"/>
-      <w:lang w:val="x-none" w:eastAsia="x-none"/>
-    </w:rPr>
-  </w:style>
-  <w:style w:type="character" w:customStyle="1" w:styleId="PlainTextChar">
-    <w:name w:val="Plain Text Char"/>
-    <w:basedOn w:val="DefaultParagraphFont"/>
-    <w:link w:val="PlainText"/>
-    <w:uiPriority w:val="99"/>
-    <w:rsid w:val="009E4969"/>
-    <w:rPr>
-      <w:rFonts w:ascii="Consolas" w:eastAsia="Calibri" w:hAnsi="Consolas"/>
-      <w:sz w:val="21"/>
-      <w:szCs w:val="21"/>
-      <w:lang w:val="x-none" w:eastAsia="x-none"/>
-    </w:rPr>
-  </w:style>
-  <w:style w:type="character" w:customStyle="1" w:styleId="apple-style-span">
-    <w:name w:val="apple-style-span"/>
-    <w:rsid w:val="009E4969"/>
-  </w:style>
-  <w:style w:type="paragraph" w:styleId="Footer">
-    <w:name w:val="footer"/>
-    <w:basedOn w:val="Normal"/>
-    <w:link w:val="FooterChar"/>
-    <w:rsid w:val="00A32C2B"/>
-    <w:pPr>
-      <w:tabs>
-        <w:tab w:val="center" w:pos="4320"/>
-        <w:tab w:val="right" w:pos="8640"/>
-      </w:tabs>
-    </w:pPr>
-  </w:style>
-  <w:style w:type="character" w:customStyle="1" w:styleId="FooterChar">
-    <w:name w:val="Footer Char"/>
-    <w:basedOn w:val="DefaultParagraphFont"/>
-    <w:link w:val="Footer"/>
-    <w:rsid w:val="00A32C2B"/>
-    <w:rPr>
-      <w:rFonts w:ascii="Arial" w:hAnsi="Arial"/>
-      <w:sz w:val="22"/>
-      <w:szCs w:val="24"/>
-    </w:rPr>
-  </w:style>
-  <w:style w:type="character" w:styleId="FollowedHyperlink">
-    <w:name w:val="FollowedHyperlink"/>
-    <w:basedOn w:val="DefaultParagraphFont"/>
-    <w:rsid w:val="00E72CC9"/>
-    <w:rPr>
-      <w:color w:val="954F72" w:themeColor="followedHyperlink"/>
-      <w:u w:val="single"/>
-    </w:rPr>
-  </w:style>
-</w:styles>
-</file>
-
-<file path=word/stylesWithEffects.xml><?xml version="1.0" encoding="utf-8"?>
-<w:styles xmlns:wpc="http://schemas.microsoft.com/office/word/2010/wordprocessingCanvas" xmlns:mo="http://schemas.microsoft.com/office/mac/office/2008/main" xmlns:mc="http://schemas.openxmlformats.org/markup-compatibility/2006" xmlns:mv="urn:schemas-microsoft-com:mac:vml" xmlns:o="urn:schemas-microsoft-com:office:office" xmlns:r="http://schemas.openxmlformats.org/officeDocument/2006/relationships" xmlns:m="http://schemas.openxmlformats.org/officeDocument/2006/math" xmlns:v="urn:schemas-microsoft-com:vml" xmlns:wp14="http://schemas.microsoft.com/office/word/2010/wordprocessingDrawing" xmlns:wp="http://schemas.openxmlformats.org/drawingml/2006/wordprocessingDrawing" xmlns:w10="urn:schemas-microsoft-com:office:word" xmlns:w="http://schemas.openxmlformats.org/wordprocessingml/2006/main" xmlns:w14="http://schemas.microsoft.com/office/word/2010/wordml" xmlns:wpg="http://schemas.microsoft.com/office/word/2010/wordprocessingGroup" xmlns:wpi="http://schemas.microsoft.com/office/word/2010/wordprocessingInk" xmlns:wne="http://schemas.microsoft.com/office/word/2006/wordml" xmlns:wps="http://schemas.microsoft.com/office/word/2010/wordprocessingShape" mc:Ignorable="w14 wp14">
-  <w:docDefaults>
-    <w:rPrDefault>
-      <w:rPr>
-        <w:rFonts w:ascii="Times New Roman" w:eastAsia="Times New Roman" w:hAnsi="Times New Roman" w:cs="Times New Roman"/>
-        <w:lang w:val="en-US" w:eastAsia="en-US" w:bidi="ar-SA"/>
-      </w:rPr>
-    </w:rPrDefault>
-    <w:pPrDefault/>
-  </w:docDefaults>
-  <w:latentStyles w:defLockedState="0" w:defUIPriority="0" w:defSemiHidden="1" w:defUnhideWhenUsed="1" w:defQFormat="0" w:count="276">
-    <w:lsdException w:name="Normal" w:semiHidden="0" w:unhideWhenUsed="0" w:qFormat="1"/>
-    <w:lsdException w:name="heading 1" w:semiHidden="0" w:unhideWhenUsed="0" w:qFormat="1"/>
-    <w:lsdException w:name="heading 2" w:semiHidden="0" w:unhideWhenUsed="0" w:qFormat="1"/>
-    <w:lsdException w:name="heading 3" w:qFormat="1"/>
-    <w:lsdException w:name="heading 4" w:qFormat="1"/>
-    <w:lsdException w:name="heading 5" w:qFormat="1"/>
-    <w:lsdException w:name="heading 6" w:qFormat="1"/>
-    <w:lsdException w:name="heading 7" w:qFormat="1"/>
-    <w:lsdException w:name="heading 8" w:qFormat="1"/>
-    <w:lsdException w:name="heading 9" w:qFormat="1"/>
-    <w:lsdException w:name="caption" w:qFormat="1"/>
-    <w:lsdException w:name="List Number" w:semiHidden="0" w:unhideWhenUsed="0"/>
-    <w:lsdException w:name="List 4" w:semiHidden="0" w:unhideWhenUsed="0"/>
-    <w:lsdException w:name="List 5" w:semiHidden="0" w:unhideWhenUsed="0"/>
-    <w:lsdException w:name="List Bullet 2" w:semiHidden="0" w:unhideWhenUsed="0"/>
-    <w:lsdException w:name="List Bullet 3" w:semiHidden="0" w:unhideWhenUsed="0"/>
-    <w:lsdException w:name="List Bullet 4" w:semiHidden="0" w:unhideWhenUsed="0"/>
-    <w:lsdException w:name="List Bullet 5" w:semiHidden="0" w:unhideWhenUsed="0"/>
-    <w:lsdException w:name="List Number 2" w:semiHidden="0" w:unhideWhenUsed="0"/>
-    <w:lsdException w:name="List Number 3" w:semiHidden="0" w:unhideWhenUsed="0"/>
-    <w:lsdException w:name="List Number 4" w:semiHidden="0" w:unhideWhenUsed="0"/>
-    <w:lsdException w:name="List Number 5" w:semiHidden="0" w:unhideWhenUsed="0"/>
-    <w:lsdException w:name="Title" w:semiHidden="0" w:unhideWhenUsed="0" w:qFormat="1"/>
-    <w:lsdException w:name="Subtitle" w:semiHidden="0" w:unhideWhenUsed="0" w:qFormat="1"/>
-    <w:lsdException w:name="Body Text Indent 3" w:semiHidden="0" w:unhideWhenUsed="0"/>
-    <w:lsdException w:name="Block Text" w:semiHidden="0" w:unhideWhenUsed="0"/>
-    <w:lsdException w:name="Hyperlink" w:semiHidden="0" w:unhideWhenUsed="0"/>
-    <w:lsdException w:name="FollowedHyperlink" w:semiHidden="0" w:unhideWhenUsed="0"/>
-    <w:lsdException w:name="Strong" w:semiHidden="0" w:unhideWhenUsed="0" w:qFormat="1"/>
-    <w:lsdException w:name="Emphasis" w:semiHidden="0" w:unhideWhenUsed="0" w:qFormat="1"/>
-    <w:lsdException w:name="Plain Text" w:uiPriority="99"/>
-    <w:lsdException w:name="Normal (Web)" w:uiPriority="99"/>
-    <w:lsdException w:name="Table Grid" w:semiHidden="0" w:unhideWhenUsed="0"/>
-    <w:lsdException w:name="Placeholder Text" w:uiPriority="99" w:unhideWhenUsed="0"/>
-    <w:lsdException w:name="No Spacing" w:semiHidden="0" w:uiPriority="1" w:unhideWhenUsed="0" w:qFormat="1"/>
-    <w:lsdException w:name="Light Shading" w:semiHidden="0" w:uiPriority="60" w:unhideWhenUsed="0"/>
-    <w:lsdException w:name="Light List" w:semiHidden="0" w:uiPriority="61" w:unhideWhenUsed="0"/>
-    <w:lsdException w:name="Light Grid" w:semiHidden="0" w:uiPriority="62" w:unhideWhenUsed="0"/>
-    <w:lsdException w:name="Medium Shading 1" w:semiHidden="0" w:uiPriority="63" w:unhideWhenUsed="0"/>
-    <w:lsdException w:name="Medium Shading 2" w:semiHidden="0" w:uiPriority="64" w:unhideWhenUsed="0"/>
-    <w:lsdException w:name="Medium List 1" w:semiHidden="0" w:uiPriority="65" w:unhideWhenUsed="0"/>
-    <w:lsdException w:name="Medium List 2" w:semiHidden="0" w:uiPriority="66" w:unhideWhenUsed="0"/>
-    <w:lsdException w:name="Medium Grid 1" w:semiHidden="0" w:uiPriority="67" w:unhideWhenUsed="0"/>
-    <w:lsdException w:name="Medium Grid 2" w:semiHidden="0" w:uiPriority="68" w:unhideWhenUsed="0"/>
-    <w:lsdException w:name="Medium Grid 3" w:semiHidden="0" w:uiPriority="69" w:unhideWhenUsed="0"/>
-    <w:lsdException w:name="Dark List" w:semiHidden="0" w:uiPriority="70" w:unhideWhenUsed="0"/>
-    <w:lsdException w:name="Colorful Shading" w:semiHidden="0" w:uiPriority="71" w:unhideWhenUsed="0"/>
-    <w:lsdException w:name="Colorful List" w:semiHidden="0" w:uiPriority="72" w:unhideWhenUsed="0"/>
-    <w:lsdException w:name="Colorful Grid" w:semiHidden="0" w:uiPriority="73" w:unhideWhenUsed="0"/>
-    <w:lsdException w:name="Light Shading Accent 1" w:semiHidden="0" w:uiPriority="60" w:unhideWhenUsed="0"/>
-    <w:lsdException w:name="Light List Accent 1" w:semiHidden="0" w:uiPriority="61" w:unhideWhenUsed="0"/>
-    <w:lsdException w:name="Light Grid Accent 1" w:semiHidden="0" w:uiPriority="62" w:unhideWhenUsed="0"/>
-    <w:lsdException w:name="Medium Shading 1 Accent 1" w:semiHidden="0" w:uiPriority="63" w:unhideWhenUsed="0"/>
-    <w:lsdException w:name="Medium Shading 2 Accent 1" w:semiHidden="0" w:uiPriority="64" w:unhideWhenUsed="0"/>
-    <w:lsdException w:name="Medium List 1 Accent 1" w:semiHidden="0" w:uiPriority="65" w:unhideWhenUsed="0"/>
-    <w:lsdException w:name="Revision" w:uiPriority="99" w:unhideWhenUsed="0"/>
-    <w:lsdException w:name="List Paragraph" w:semiHidden="0" w:uiPriority="34" w:unhideWhenUsed="0" w:qFormat="1"/>
-    <w:lsdException w:name="Quote" w:semiHidden="0" w:uiPriority="29" w:unhideWhenUsed="0" w:qFormat="1"/>
-    <w:lsdException w:name="Intense Quote" w:semiHidden="0" w:uiPriority="30" w:unhideWhenUsed="0" w:qFormat="1"/>
-    <w:lsdException w:name="Medium List 2 Accent 1" w:semiHidden="0" w:uiPriority="66" w:unhideWhenUsed="0"/>
-    <w:lsdException w:name="Medium Grid 1 Accent 1" w:semiHidden="0" w:uiPriority="67" w:unhideWhenUsed="0"/>
-    <w:lsdException w:name="Medium Grid 2 Accent 1" w:semiHidden="0" w:uiPriority="68" w:unhideWhenUsed="0"/>
-    <w:lsdException w:name="Medium Grid 3 Accent 1" w:semiHidden="0" w:uiPriority="69" w:unhideWhenUsed="0"/>
-    <w:lsdException w:name="Dark List Accent 1" w:semiHidden="0" w:uiPriority="70" w:unhideWhenUsed="0"/>
-    <w:lsdException w:name="Colorful Shading Accent 1" w:semiHidden="0" w:uiPriority="71" w:unhideWhenUsed="0"/>
-    <w:lsdException w:name="Colorful List Accent 1" w:semiHidden="0" w:uiPriority="72" w:unhideWhenUsed="0"/>
-    <w:lsdException w:name="Colorful Grid Accent 1" w:semiHidden="0" w:uiPriority="73" w:unhideWhenUsed="0"/>
-    <w:lsdException w:name="Light Shading Accent 2" w:semiHidden="0" w:uiPriority="60" w:unhideWhenUsed="0"/>
-    <w:lsdException w:name="Light List Accent 2" w:semiHidden="0" w:uiPriority="61" w:unhideWhenUsed="0"/>
-    <w:lsdException w:name="Light Grid Accent 2" w:semiHidden="0" w:uiPriority="62" w:unhideWhenUsed="0"/>
-    <w:lsdException w:name="Medium Shading 1 Accent 2" w:semiHidden="0" w:uiPriority="63" w:unhideWhenUsed="0"/>
-    <w:lsdException w:name="Medium Shading 2 Accent 2" w:semiHidden="0" w:uiPriority="64" w:unhideWhenUsed="0"/>
-    <w:lsdException w:name="Medium List 1 Accent 2" w:semiHidden="0" w:uiPriority="65" w:unhideWhenUsed="0"/>
-    <w:lsdException w:name="Medium List 2 Accent 2" w:semiHidden="0" w:uiPriority="66" w:unhideWhenUsed="0"/>
-    <w:lsdException w:name="Medium Grid 1 Accent 2" w:semiHidden="0" w:uiPriority="67" w:unhideWhenUsed="0"/>
-    <w:lsdException w:name="Medium Grid 2 Accent 2" w:semiHidden="0" w:uiPriority="68" w:unhideWhenUsed="0"/>
-    <w:lsdException w:name="Medium Grid 3 Accent 2" w:semiHidden="0" w:uiPriority="69" w:unhideWhenUsed="0"/>
-    <w:lsdException w:name="Dark List Accent 2" w:semiHidden="0" w:uiPriority="70" w:unhideWhenUsed="0"/>
-    <w:lsdException w:name="Colorful Shading Accent 2" w:semiHidden="0" w:uiPriority="71" w:unhideWhenUsed="0"/>
-    <w:lsdException w:name="Colorful List Accent 2" w:semiHidden="0" w:uiPriority="72" w:unhideWhenUsed="0"/>
-    <w:lsdException w:name="Colorful Grid Accent 2" w:semiHidden="0" w:uiPriority="73" w:unhideWhenUsed="0"/>
-    <w:lsdException w:name="Light Shading Accent 3" w:semiHidden="0" w:uiPriority="60" w:unhideWhenUsed="0"/>
-    <w:lsdException w:name="Light List Accent 3" w:semiHidden="0" w:uiPriority="61" w:unhideWhenUsed="0"/>
-    <w:lsdException w:name="Light Grid Accent 3" w:semiHidden="0" w:uiPriority="62" w:unhideWhenUsed="0"/>
-    <w:lsdException w:name="Medium Shading 1 Accent 3" w:semiHidden="0" w:uiPriority="63" w:unhideWhenUsed="0"/>
-    <w:lsdException w:name="Medium Shading 2 Accent 3" w:semiHidden="0" w:uiPriority="64" w:unhideWhenUsed="0"/>
-    <w:lsdException w:name="Medium List 1 Accent 3" w:semiHidden="0" w:uiPriority="65" w:unhideWhenUsed="0"/>
-    <w:lsdException w:name="Medium List 2 Accent 3" w:semiHidden="0" w:uiPriority="66" w:unhideWhenUsed="0"/>
-    <w:lsdException w:name="Medium Grid 1 Accent 3" w:semiHidden="0" w:uiPriority="67" w:unhideWhenUsed="0"/>
-    <w:lsdException w:name="Medium Grid 2 Accent 3" w:semiHidden="0" w:uiPriority="68" w:unhideWhenUsed="0"/>
-    <w:lsdException w:name="Medium Grid 3 Accent 3" w:semiHidden="0" w:uiPriority="69" w:unhideWhenUsed="0"/>
-    <w:lsdException w:name="Dark List Accent 3" w:semiHidden="0" w:uiPriority="70" w:unhideWhenUsed="0"/>
-    <w:lsdException w:name="Colorful Shading Accent 3" w:semiHidden="0" w:uiPriority="71" w:unhideWhenUsed="0"/>
-    <w:lsdException w:name="Colorful List Accent 3" w:semiHidden="0" w:uiPriority="72" w:unhideWhenUsed="0"/>
-    <w:lsdException w:name="Colorful Grid Accent 3" w:semiHidden="0" w:uiPriority="73" w:unhideWhenUsed="0"/>
-    <w:lsdException w:name="Light Shading Accent 4" w:semiHidden="0" w:uiPriority="60" w:unhideWhenUsed="0"/>
-    <w:lsdException w:name="Light List Accent 4" w:semiHidden="0" w:uiPriority="61" w:unhideWhenUsed="0"/>
-    <w:lsdException w:name="Light Grid Accent 4" w:semiHidden="0" w:uiPriority="62" w:unhideWhenUsed="0"/>
-    <w:lsdException w:name="Medium Shading 1 Accent 4" w:semiHidden="0" w:uiPriority="63" w:unhideWhenUsed="0"/>
-    <w:lsdException w:name="Medium Shading 2 Accent 4" w:semiHidden="0" w:uiPriority="64" w:unhideWhenUsed="0"/>
-    <w:lsdException w:name="Medium List 1 Accent 4" w:semiHidden="0" w:uiPriority="65" w:unhideWhenUsed="0"/>
-    <w:lsdException w:name="Medium List 2 Accent 4" w:semiHidden="0" w:uiPriority="66" w:unhideWhenUsed="0"/>
-    <w:lsdException w:name="Medium Grid 1 Accent 4" w:semiHidden="0" w:uiPriority="67" w:unhideWhenUsed="0"/>
-    <w:lsdException w:name="Medium Grid 2 Accent 4" w:semiHidden="0" w:uiPriority="68" w:unhideWhenUsed="0"/>
-    <w:lsdException w:name="Medium Grid 3 Accent 4" w:semiHidden="0" w:uiPriority="69" w:unhideWhenUsed="0"/>
-    <w:lsdException w:name="Dark List Accent 4" w:semiHidden="0" w:uiPriority="70" w:unhideWhenUsed="0"/>
-    <w:lsdException w:name="Colorful Shading Accent 4" w:semiHidden="0" w:uiPriority="71" w:unhideWhenUsed="0"/>
-    <w:lsdException w:name="Colorful List Accent 4" w:semiHidden="0" w:uiPriority="72" w:unhideWhenUsed="0"/>
-    <w:lsdException w:name="Colorful Grid Accent 4" w:semiHidden="0" w:uiPriority="73" w:unhideWhenUsed="0"/>
-    <w:lsdException w:name="Light Shading Accent 5" w:semiHidden="0" w:uiPriority="60" w:unhideWhenUsed="0"/>
-    <w:lsdException w:name="Light List Accent 5" w:semiHidden="0" w:uiPriority="61" w:unhideWhenUsed="0"/>
-    <w:lsdException w:name="Light Grid Accent 5" w:semiHidden="0" w:uiPriority="62" w:unhideWhenUsed="0"/>
-    <w:lsdException w:name="Medium Shading 1 Accent 5" w:semiHidden="0" w:uiPriority="63" w:unhideWhenUsed="0"/>
-    <w:lsdException w:name="Medium Shading 2 Accent 5" w:semiHidden="0" w:uiPriority="64" w:unhideWhenUsed="0"/>
-    <w:lsdException w:name="Medium List 1 Accent 5" w:semiHidden="0" w:uiPriority="65" w:unhideWhenUsed="0"/>
-    <w:lsdException w:name="Medium List 2 Accent 5" w:semiHidden="0" w:uiPriority="66" w:unhideWhenUsed="0"/>
-    <w:lsdException w:name="Medium Grid 1 Accent 5" w:semiHidden="0" w:uiPriority="67" w:unhideWhenUsed="0"/>
-    <w:lsdException w:name="Medium Grid 2 Accent 5" w:semiHidden="0" w:uiPriority="68" w:unhideWhenUsed="0"/>
-    <w:lsdException w:name="Medium Grid 3 Accent 5" w:semiHidden="0" w:uiPriority="69" w:unhideWhenUsed="0"/>
-    <w:lsdException w:name="Dark List Accent 5" w:semiHidden="0" w:uiPriority="70" w:unhideWhenUsed="0"/>
-    <w:lsdException w:name="Colorful Shading Accent 5" w:semiHidden="0" w:uiPriority="71" w:unhideWhenUsed="0"/>
-    <w:lsdException w:name="Colorful List Accent 5" w:semiHidden="0" w:uiPriority="72" w:unhideWhenUsed="0"/>
-    <w:lsdException w:name="Colorful Grid Accent 5" w:semiHidden="0" w:uiPriority="73" w:unhideWhenUsed="0"/>
-    <w:lsdException w:name="Light Shading Accent 6" w:semiHidden="0" w:uiPriority="60" w:unhideWhenUsed="0"/>
-    <w:lsdException w:name="Light List Accent 6" w:semiHidden="0" w:uiPriority="61" w:unhideWhenUsed="0"/>
-    <w:lsdException w:name="Light Grid Accent 6" w:semiHidden="0" w:uiPriority="62" w:unhideWhenUsed="0"/>
-    <w:lsdException w:name="Medium Shading 1 Accent 6" w:semiHidden="0" w:uiPriority="63" w:unhideWhenUsed="0"/>
-    <w:lsdException w:name="Medium Shading 2 Accent 6" w:semiHidden="0" w:uiPriority="64" w:unhideWhenUsed="0"/>
-    <w:lsdException w:name="Medium List 1 Accent 6" w:semiHidden="0" w:uiPriority="65" w:unhideWhenUsed="0"/>
-    <w:lsdException w:name="Medium List 2 Accent 6" w:semiHidden="0" w:uiPriority="66" w:unhideWhenUsed="0"/>
-    <w:lsdException w:name="Medium Grid 1 Accent 6" w:semiHidden="0" w:uiPriority="67" w:unhideWhenUsed="0"/>
-    <w:lsdException w:name="Medium Grid 2 Accent 6" w:semiHidden="0" w:uiPriority="68" w:unhideWhenUsed="0"/>
-    <w:lsdException w:name="Medium Grid 3 Accent 6" w:semiHidden="0" w:uiPriority="69" w:unhideWhenUsed="0"/>
-    <w:lsdException w:name="Dark List Accent 6" w:semiHidden="0" w:uiPriority="70" w:unhideWhenUsed="0"/>
-    <w:lsdException w:name="Colorful Shading Accent 6" w:semiHidden="0" w:uiPriority="71" w:unhideWhenUsed="0"/>
-    <w:lsdException w:name="Colorful List Accent 6" w:semiHidden="0" w:uiPriority="72" w:unhideWhenUsed="0"/>
-    <w:lsdException w:name="Colorful Grid Accent 6" w:semiHidden="0" w:uiPriority="73" w:unhideWhenUsed="0"/>
-    <w:lsdException w:name="Subtle Emphasis" w:semiHidden="0" w:uiPriority="19" w:unhideWhenUsed="0" w:qFormat="1"/>
-    <w:lsdException w:name="Intense Emphasis" w:semiHidden="0" w:uiPriority="21" w:unhideWhenUsed="0" w:qFormat="1"/>
-    <w:lsdException w:name="Subtle Reference" w:semiHidden="0" w:uiPriority="31" w:unhideWhenUsed="0" w:qFormat="1"/>
-    <w:lsdException w:name="Intense Reference" w:semiHidden="0" w:uiPriority="32" w:unhideWhenUsed="0" w:qFormat="1"/>
-    <w:lsdException w:name="Book Title" w:semiHidden="0" w:uiPriority="33" w:unhideWhenUsed="0" w:qFormat="1"/>
-    <w:lsdException w:name="Bibliography" w:uiPriority="37"/>
-    <w:lsdException w:name="TOC Heading" w:uiPriority="39" w:qFormat="1"/>
+  <w:latentStyles w:defLockedState="0" w:defUIPriority="0" w:defSemiHidden="0" w:defUnhideWhenUsed="0" w:defQFormat="0" w:count="380">
+    <w:lsdException w:name="Normal" w:qFormat="1"/>
+    <w:lsdException w:name="heading 1" w:qFormat="1"/>
+    <w:lsdException w:name="heading 2" w:qFormat="1"/>
+    <w:lsdException w:name="heading 3" w:semiHidden="1" w:unhideWhenUsed="1" w:qFormat="1"/>
+    <w:lsdException w:name="heading 4" w:semiHidden="1" w:unhideWhenUsed="1" w:qFormat="1"/>
+    <w:lsdException w:name="heading 5" w:semiHidden="1" w:unhideWhenUsed="1" w:qFormat="1"/>
+    <w:lsdException w:name="heading 6" w:semiHidden="1" w:unhideWhenUsed="1" w:qFormat="1"/>
+    <w:lsdException w:name="heading 7" w:semiHidden="1" w:unhideWhenUsed="1" w:qFormat="1"/>
+    <w:lsdException w:name="heading 8" w:semiHidden="1" w:unhideWhenUsed="1" w:qFormat="1"/>
+    <w:lsdException w:name="heading 9" w:semiHidden="1" w:unhideWhenUsed="1" w:qFormat="1"/>
+    <w:lsdException w:name="index 1" w:semiHidden="1" w:unhideWhenUsed="1"/>
+    <w:lsdException w:name="index 2" w:semiHidden="1" w:unhideWhenUsed="1"/>
+    <w:lsdException w:name="index 3" w:semiHidden="1" w:unhideWhenUsed="1"/>
+    <w:lsdException w:name="index 4" w:semiHidden="1" w:unhideWhenUsed="1"/>
+    <w:lsdException w:name="index 5" w:semiHidden="1" w:unhideWhenUsed="1"/>
+    <w:lsdException w:name="index 6" w:semiHidden="1" w:unhideWhenUsed="1"/>
+    <w:lsdException w:name="index 7" w:semiHidden="1" w:unhideWhenUsed="1"/>
+    <w:lsdException w:name="index 8" w:semiHidden="1" w:unhideWhenUsed="1"/>
+    <w:lsdException w:name="index 9" w:semiHidden="1" w:unhideWhenUsed="1"/>
+    <w:lsdException w:name="toc 1" w:semiHidden="1" w:unhideWhenUsed="1"/>
+    <w:lsdException w:name="toc 2" w:semiHidden="1" w:unhideWhenUsed="1"/>
+    <w:lsdException w:name="toc 3" w:semiHidden="1" w:unhideWhenUsed="1"/>
+    <w:lsdException w:name="toc 4" w:semiHidden="1" w:unhideWhenUsed="1"/>
+    <w:lsdException w:name="toc 5" w:semiHidden="1" w:unhideWhenUsed="1"/>
+    <w:lsdException w:name="toc 6" w:semiHidden="1" w:unhideWhenUsed="1"/>
+    <w:lsdException w:name="toc 7" w:semiHidden="1" w:unhideWhenUsed="1"/>
+    <w:lsdException w:name="toc 8" w:semiHidden="1" w:unhideWhenUsed="1"/>
+    <w:lsdException w:name="toc 9" w:semiHidden="1" w:unhideWhenUsed="1"/>
+    <w:lsdException w:name="Normal Indent" w:semiHidden="1" w:unhideWhenUsed="1"/>
+    <w:lsdException w:name="footnote text" w:semiHidden="1" w:unhideWhenUsed="1"/>
+    <w:lsdException w:name="annotation text" w:semiHidden="1" w:unhideWhenUsed="1"/>
+    <w:lsdException w:name="header" w:semiHidden="1" w:unhideWhenUsed="1"/>
+    <w:lsdException w:name="footer" w:semiHidden="1" w:unhideWhenUsed="1"/>
+    <w:lsdException w:name="index heading" w:semiHidden="1" w:unhideWhenUsed="1"/>
+    <w:lsdException w:name="caption" w:semiHidden="1" w:unhideWhenUsed="1" w:qFormat="1"/>
+    <w:lsdException w:name="table of figures" w:semiHidden="1" w:unhideWhenUsed="1"/>
+    <w:lsdException w:name="envelope address" w:semiHidden="1" w:unhideWhenUsed="1"/>
+    <w:lsdException w:name="envelope return" w:semiHidden="1" w:unhideWhenUsed="1"/>
+    <w:lsdException w:name="footnote reference" w:semiHidden="1" w:unhideWhenUsed="1"/>
+    <w:lsdException w:name="annotation reference" w:semiHidden="1" w:unhideWhenUsed="1"/>
+    <w:lsdException w:name="line number" w:semiHidden="1" w:unhideWhenUsed="1"/>
+    <w:lsdException w:name="page number" w:semiHidden="1" w:unhideWhenUsed="1"/>
+    <w:lsdException w:name="endnote reference" w:semiHidden="1" w:unhideWhenUsed="1"/>
+    <w:lsdException w:name="endnote text" w:semiHidden="1" w:unhideWhenUsed="1"/>
+    <w:lsdException w:name="table of authorities" w:semiHidden="1" w:unhideWhenUsed="1"/>
+    <w:lsdException w:name="macro" w:semiHidden="1" w:unhideWhenUsed="1"/>
+    <w:lsdException w:name="toa heading" w:semiHidden="1" w:unhideWhenUsed="1"/>
+    <w:lsdException w:name="List" w:semiHidden="1" w:unhideWhenUsed="1"/>
+    <w:lsdException w:name="List Bullet" w:semiHidden="1" w:unhideWhenUsed="1"/>
+    <w:lsdException w:name="List 2" w:semiHidden="1" w:unhideWhenUsed="1"/>
+    <w:lsdException w:name="List 3" w:semiHidden="1" w:unhideWhenUsed="1"/>
+    <w:lsdException w:name="Title" w:qFormat="1"/>
+    <w:lsdException w:name="Closing" w:semiHidden="1" w:unhideWhenUsed="1"/>
+    <w:lsdException w:name="Signature" w:semiHidden="1" w:unhideWhenUsed="1"/>
+    <w:lsdException w:name="Default Paragraph Font" w:semiHidden="1" w:unhideWhenUsed="1"/>
+    <w:lsdException w:name="Body Text" w:semiHidden="1" w:unhideWhenUsed="1"/>
+    <w:lsdException w:name="Body Text Indent" w:semiHidden="1" w:unhideWhenUsed="1"/>
+    <w:lsdException w:name="List Continue" w:semiHidden="1" w:unhideWhenUsed="1"/>
+    <w:lsdException w:name="List Continue 2" w:semiHidden="1" w:unhideWhenUsed="1"/>
+    <w:lsdException w:name="List Continue 3" w:semiHidden="1" w:unhideWhenUsed="1"/>
+    <w:lsdException w:name="List Continue 4" w:semiHidden="1" w:unhideWhenUsed="1"/>
+    <w:lsdException w:name="List Continue 5" w:semiHidden="1" w:unhideWhenUsed="1"/>
+    <w:lsdException w:name="Message Header" w:semiHidden="1" w:unhideWhenUsed="1"/>
+    <w:lsdException w:name="Subtitle" w:qFormat="1"/>
+    <w:lsdException w:name="Salutation" w:semiHidden="1" w:unhideWhenUsed="1"/>
+    <w:lsdException w:name="Date" w:semiHidden="1" w:unhideWhenUsed="1"/>
+    <w:lsdException w:name="Body Text First Indent" w:semiHidden="1" w:unhideWhenUsed="1"/>
+    <w:lsdException w:name="Body Text First Indent 2" w:semiHidden="1" w:unhideWhenUsed="1"/>
+    <w:lsdException w:name="Note Heading" w:semiHidden="1" w:unhideWhenUsed="1"/>
+    <w:lsdException w:name="Body Text 2" w:semiHidden="1" w:unhideWhenUsed="1"/>
+    <w:lsdException w:name="Body Text 3" w:semiHidden="1" w:unhideWhenUsed="1"/>
+    <w:lsdException w:name="Body Text Indent 2" w:semiHidden="1" w:unhideWhenUsed="1"/>
+    <w:lsdException w:name="Strong" w:qFormat="1"/>
+    <w:lsdException w:name="Emphasis" w:qFormat="1"/>
+    <w:lsdException w:name="Document Map" w:semiHidden="1" w:unhideWhenUsed="1"/>
+    <w:lsdException w:name="Plain Text" w:semiHidden="1" w:uiPriority="99" w:unhideWhenUsed="1"/>
+    <w:lsdException w:name="E-mail Signature" w:semiHidden="1" w:unhideWhenUsed="1"/>
+    <w:lsdException w:name="HTML Top of Form" w:semiHidden="1" w:unhideWhenUsed="1"/>
+    <w:lsdException w:name="HTML Bottom of Form" w:semiHidden="1" w:unhideWhenUsed="1"/>
+    <w:lsdException w:name="Normal (Web)" w:semiHidden="1" w:uiPriority="99" w:unhideWhenUsed="1"/>
+    <w:lsdException w:name="HTML Acronym" w:semiHidden="1" w:unhideWhenUsed="1"/>
+    <w:lsdException w:name="HTML Address" w:semiHidden="1" w:unhideWhenUsed="1"/>
+    <w:lsdException w:name="HTML Cite" w:semiHidden="1" w:unhideWhenUsed="1"/>
+    <w:lsdException w:name="HTML Code" w:semiHidden="1" w:unhideWhenUsed="1"/>
+    <w:lsdException w:name="HTML Definition" w:semiHidden="1" w:unhideWhenUsed="1"/>
+    <w:lsdException w:name="HTML Keyboard" w:semiHidden="1" w:unhideWhenUsed="1"/>
+    <w:lsdException w:name="HTML Preformatted" w:semiHidden="1" w:unhideWhenUsed="1"/>
+    <w:lsdException w:name="HTML Sample" w:semiHidden="1" w:unhideWhenUsed="1"/>
+    <w:lsdException w:name="HTML Typewriter" w:semiHidden="1" w:unhideWhenUsed="1"/>
+    <w:lsdException w:name="HTML Variable" w:semiHidden="1" w:unhideWhenUsed="1"/>
+    <w:lsdException w:name="Normal Table" w:semiHidden="1" w:unhideWhenUsed="1"/>
+    <w:lsdException w:name="annotation subject" w:semiHidden="1" w:unhideWhenUsed="1"/>
+    <w:lsdException w:name="No List" w:semiHidden="1" w:unhideWhenUsed="1"/>
+    <w:lsdException w:name="Outline List 1" w:semiHidden="1" w:unhideWhenUsed="1"/>
+    <w:lsdException w:name="Outline List 2" w:semiHidden="1" w:unhideWhenUsed="1"/>
+    <w:lsdException w:name="Outline List 3" w:semiHidden="1" w:unhideWhenUsed="1"/>
+    <w:lsdException w:name="Table Simple 1" w:semiHidden="1" w:unhideWhenUsed="1"/>
+    <w:lsdException w:name="Table Simple 2" w:semiHidden="1" w:unhideWhenUsed="1"/>
+    <w:lsdException w:name="Table Simple 3" w:semiHidden="1" w:unhideWhenUsed="1"/>
+    <w:lsdException w:name="Table Classic 1" w:semiHidden="1" w:unhideWhenUsed="1"/>
+    <w:lsdException w:name="Table Classic 2" w:semiHidden="1" w:unhideWhenUsed="1"/>
+    <w:lsdException w:name="Table Classic 3" w:semiHidden="1" w:unhideWhenUsed="1"/>
+    <w:lsdException w:name="Table Classic 4" w:semiHidden="1" w:unhideWhenUsed="1"/>
+    <w:lsdException w:name="Table Colorful 1" w:semiHidden="1" w:unhideWhenUsed="1"/>
+    <w:lsdException w:name="Table Colorful 2" w:semiHidden="1" w:unhideWhenUsed="1"/>
+    <w:lsdException w:name="Table Colorful 3" w:semiHidden="1" w:unhideWhenUsed="1"/>
+    <w:lsdException w:name="Table Columns 1" w:semiHidden="1" w:unhideWhenUsed="1"/>
+    <w:lsdException w:name="Table Columns 2" w:semiHidden="1" w:unhideWhenUsed="1"/>
+    <w:lsdException w:name="Table Columns 3" w:semiHidden="1" w:unhideWhenUsed="1"/>
+    <w:lsdException w:name="Table Columns 4" w:semiHidden="1" w:unhideWhenUsed="1"/>
+    <w:lsdException w:name="Table Columns 5" w:semiHidden="1" w:unhideWhenUsed="1"/>
+    <w:lsdException w:name="Table Grid 1" w:semiHidden="1" w:unhideWhenUsed="1"/>
+    <w:lsdException w:name="Table Grid 2" w:semiHidden="1" w:unhideWhenUsed="1"/>
+    <w:lsdException w:name="Table Grid 3" w:semiHidden="1" w:unhideWhenUsed="1"/>
+    <w:lsdException w:name="Table Grid 4" w:semiHidden="1" w:unhideWhenUsed="1"/>
+    <w:lsdException w:name="Table Grid 5" w:semiHidden="1" w:unhideWhenUsed="1"/>
+    <w:lsdException w:name="Table Grid 6" w:semiHidden="1" w:unhideWhenUsed="1"/>
+    <w:lsdException w:name="Table Grid 7" w:semiHidden="1" w:unhideWhenUsed="1"/>
+    <w:lsdException w:name="Table Grid 8" w:semiHidden="1" w:unhideWhenUsed="1"/>
+    <w:lsdException w:name="Table List 1" w:semiHidden="1" w:unhideWhenUsed="1"/>
+    <w:lsdException w:name="Table List 2" w:semiHidden="1" w:unhideWhenUsed="1"/>
+    <w:lsdException w:name="Table List 3" w:semiHidden="1" w:unhideWhenUsed="1"/>
+    <w:lsdException w:name="Table List 4" w:semiHidden="1" w:unhideWhenUsed="1"/>
+    <w:lsdException w:name="Table List 5" w:semiHidden="1" w:unhideWhenUsed="1"/>
+    <w:lsdException w:name="Table List 6" w:semiHidden="1" w:unhideWhenUsed="1"/>
+    <w:lsdException w:name="Table List 7" w:semiHidden="1" w:unhideWhenUsed="1"/>
+    <w:lsdException w:name="Table List 8" w:semiHidden="1" w:unhideWhenUsed="1"/>
+    <w:lsdException w:name="Table 3D effects 1" w:semiHidden="1" w:unhideWhenUsed="1"/>
+    <w:lsdException w:name="Table 3D effects 2" w:semiHidden="1" w:unhideWhenUsed="1"/>
+    <w:lsdException w:name="Table 3D effects 3" w:semiHidden="1" w:unhideWhenUsed="1"/>
+    <w:lsdException w:name="Table Contemporary" w:semiHidden="1" w:unhideWhenUsed="1"/>
+    <w:lsdException w:name="Table Elegant" w:semiHidden="1" w:unhideWhenUsed="1"/>
+    <w:lsdException w:name="Table Professional" w:semiHidden="1" w:unhideWhenUsed="1"/>
+    <w:lsdException w:name="Table Subtle 1" w:semiHidden="1" w:unhideWhenUsed="1"/>
+    <w:lsdException w:name="Table Subtle 2" w:semiHidden="1" w:unhideWhenUsed="1"/>
+    <w:lsdException w:name="Table Web 1" w:semiHidden="1" w:unhideWhenUsed="1"/>
+    <w:lsdException w:name="Table Web 2" w:semiHidden="1" w:unhideWhenUsed="1"/>
+    <w:lsdException w:name="Table Web 3" w:semiHidden="1" w:unhideWhenUsed="1"/>
+    <w:lsdException w:name="Balloon Text" w:semiHidden="1" w:unhideWhenUsed="1"/>
+    <w:lsdException w:name="Table Theme" w:semiHidden="1" w:unhideWhenUsed="1"/>
+    <w:lsdException w:name="Note Level 1" w:semiHidden="1" w:unhideWhenUsed="1"/>
+    <w:lsdException w:name="Note Level 2" w:semiHidden="1" w:unhideWhenUsed="1"/>
+    <w:lsdException w:name="Note Level 3" w:semiHidden="1" w:unhideWhenUsed="1"/>
+    <w:lsdException w:name="Note Level 4" w:semiHidden="1" w:unhideWhenUsed="1"/>
+    <w:lsdException w:name="Note Level 5" w:semiHidden="1" w:unhideWhenUsed="1"/>
+    <w:lsdException w:name="Note Level 6" w:semiHidden="1" w:unhideWhenUsed="1"/>
+    <w:lsdException w:name="Note Level 7" w:semiHidden="1" w:unhideWhenUsed="1"/>
+    <w:lsdException w:name="Note Level 8" w:semiHidden="1" w:unhideWhenUsed="1"/>
+    <w:lsdException w:name="Note Level 9" w:semiHidden="1" w:unhideWhenUsed="1"/>
+    <w:lsdException w:name="Placeholder Text" w:semiHidden="1" w:uiPriority="99"/>
+    <w:lsdException w:name="No Spacing" w:uiPriority="1" w:qFormat="1"/>
+    <w:lsdException w:name="Light Shading" w:uiPriority="60"/>
+    <w:lsdException w:name="Light List" w:uiPriority="61"/>
+    <w:lsdException w:name="Light Grid" w:uiPriority="62"/>
+    <w:lsdException w:name="Medium Shading 1" w:uiPriority="63"/>
+    <w:lsdException w:name="Medium Shading 2" w:uiPriority="64"/>
+    <w:lsdException w:name="Medium List 1" w:uiPriority="65"/>
+    <w:lsdException w:name="Medium List 2" w:uiPriority="66"/>
+    <w:lsdException w:name="Medium Grid 1" w:uiPriority="67"/>
+    <w:lsdException w:name="Medium Grid 2" w:uiPriority="68"/>
+    <w:lsdException w:name="Medium Grid 3" w:uiPriority="69"/>
+    <w:lsdException w:name="Dark List" w:uiPriority="70"/>
+    <w:lsdException w:name="Colorful Shading" w:uiPriority="71"/>
+    <w:lsdException w:name="Colorful List" w:uiPriority="72"/>
+    <w:lsdException w:name="Colorful Grid" w:uiPriority="73"/>
+    <w:lsdException w:name="Light Shading Accent 1" w:uiPriority="60"/>
+    <w:lsdException w:name="Light List Accent 1" w:uiPriority="61"/>
+    <w:lsdException w:name="Light Grid Accent 1" w:uiPriority="62"/>
+    <w:lsdException w:name="Medium Shading 1 Accent 1" w:uiPriority="63"/>
+    <w:lsdException w:name="Medium Shading 2 Accent 1" w:uiPriority="64"/>
+    <w:lsdException w:name="Medium List 1 Accent 1" w:uiPriority="65"/>
+    <w:lsdException w:name="Revision" w:semiHidden="1" w:uiPriority="99"/>
+    <w:lsdException w:name="List Paragraph" w:uiPriority="34" w:qFormat="1"/>
+    <w:lsdException w:name="Quote" w:uiPriority="29" w:qFormat="1"/>
+    <w:lsdException w:name="Intense Quote" w:uiPriority="30" w:qFormat="1"/>
+    <w:lsdException w:name="Medium List 2 Accent 1" w:uiPriority="66"/>
+    <w:lsdException w:name="Medium Grid 1 Accent 1" w:uiPriority="67"/>
+    <w:lsdException w:name="Medium Grid 2 Accent 1" w:uiPriority="68"/>
+    <w:lsdException w:name="Medium Grid 3 Accent 1" w:uiPriority="69"/>
+    <w:lsdException w:name="Dark List Accent 1" w:uiPriority="70"/>
+    <w:lsdException w:name="Colorful Shading Accent 1" w:uiPriority="71"/>
+    <w:lsdException w:name="Colorful List Accent 1" w:uiPriority="72"/>
+    <w:lsdException w:name="Colorful Grid Accent 1" w:uiPriority="73"/>
+    <w:lsdException w:name="Light Shading Accent 2" w:uiPriority="60"/>
+    <w:lsdException w:name="Light List Accent 2" w:uiPriority="61"/>
+    <w:lsdException w:name="Light Grid Accent 2" w:uiPriority="62"/>
+    <w:lsdException w:name="Medium Shading 1 Accent 2" w:uiPriority="63"/>
+    <w:lsdException w:name="Medium Shading 2 Accent 2" w:uiPriority="64"/>
+    <w:lsdException w:name="Medium List 1 Accent 2" w:uiPriority="65"/>
+    <w:lsdException w:name="Medium List 2 Accent 2" w:uiPriority="66"/>
+    <w:lsdException w:name="Medium Grid 1 Accent 2" w:uiPriority="67"/>
+    <w:lsdException w:name="Medium Grid 2 Accent 2" w:uiPriority="68"/>
+    <w:lsdException w:name="Medium Grid 3 Accent 2" w:uiPriority="69"/>
+    <w:lsdException w:name="Dark List Accent 2" w:uiPriority="70"/>
+    <w:lsdException w:name="Colorful Shading Accent 2" w:uiPriority="71"/>
+    <w:lsdException w:name="Colorful List Accent 2" w:uiPriority="72"/>
+    <w:lsdException w:name="Colorful Grid Accent 2" w:uiPriority="73"/>
+    <w:lsdException w:name="Light Shading Accent 3" w:uiPriority="60"/>
+    <w:lsdException w:name="Light List Accent 3" w:uiPriority="61"/>
+    <w:lsdException w:name="Light Grid Accent 3" w:uiPriority="62"/>
+    <w:lsdException w:name="Medium Shading 1 Accent 3" w:uiPriority="63"/>
+    <w:lsdException w:name="Medium Shading 2 Accent 3" w:uiPriority="64"/>
+    <w:lsdException w:name="Medium List 1 Accent 3" w:uiPriority="65"/>
+    <w:lsdException w:name="Medium List 2 Accent 3" w:uiPriority="66"/>
+    <w:lsdException w:name="Medium Grid 1 Accent 3" w:uiPriority="67"/>
+    <w:lsdException w:name="Medium Grid 2 Accent 3" w:uiPriority="68"/>
+    <w:lsdException w:name="Medium Grid 3 Accent 3" w:uiPriority="69"/>
+    <w:lsdException w:name="Dark List Accent 3" w:uiPriority="70"/>
+    <w:lsdException w:name="Colorful Shading Accent 3" w:uiPriority="71"/>
+    <w:lsdException w:name="Colorful List Accent 3" w:uiPriority="72"/>
+    <w:lsdException w:name="Colorful Grid Accent 3" w:uiPriority="73"/>
+    <w:lsdException w:name="Light Shading Accent 4" w:uiPriority="60"/>
+    <w:lsdException w:name="Light List Accent 4" w:uiPriority="61"/>
+    <w:lsdException w:name="Light Grid Accent 4" w:uiPriority="62"/>
+    <w:lsdException w:name="Medium Shading 1 Accent 4" w:uiPriority="63"/>
+    <w:lsdException w:name="Medium Shading 2 Accent 4" w:uiPriority="64"/>
+    <w:lsdException w:name="Medium List 1 Accent 4" w:uiPriority="65"/>
+    <w:lsdException w:name="Medium List 2 Accent 4" w:uiPriority="66"/>
+    <w:lsdException w:name="Medium Grid 1 Accent 4" w:uiPriority="67"/>
+    <w:lsdException w:name="Medium Grid 2 Accent 4" w:uiPriority="68"/>
+    <w:lsdException w:name="Medium Grid 3 Accent 4" w:uiPriority="69"/>
+    <w:lsdException w:name="Dark List Accent 4" w:uiPriority="70"/>
+    <w:lsdException w:name="Colorful Shading Accent 4" w:uiPriority="71"/>
+    <w:lsdException w:name="Colorful List Accent 4" w:uiPriority="72"/>
+    <w:lsdException w:name="Colorful Grid Accent 4" w:uiPriority="73"/>
+    <w:lsdException w:name="Light Shading Accent 5" w:uiPriority="60"/>
+    <w:lsdException w:name="Light List Accent 5" w:uiPriority="61"/>
+    <w:lsdException w:name="Light Grid Accent 5" w:uiPriority="62"/>
+    <w:lsdException w:name="Medium Shading 1 Accent 5" w:uiPriority="63"/>
+    <w:lsdException w:name="Medium Shading 2 Accent 5" w:uiPriority="64"/>
+    <w:lsdException w:name="Medium List 1 Accent 5" w:uiPriority="65"/>
+    <w:lsdException w:name="Medium List 2 Accent 5" w:uiPriority="66"/>
+    <w:lsdException w:name="Medium Grid 1 Accent 5" w:uiPriority="67"/>
+    <w:lsdException w:name="Medium Grid 2 Accent 5" w:uiPriority="68"/>
+    <w:lsdException w:name="Medium Grid 3 Accent 5" w:uiPriority="69"/>
+    <w:lsdException w:name="Dark List Accent 5" w:uiPriority="70"/>
+    <w:lsdException w:name="Colorful Shading Accent 5" w:uiPriority="71"/>
+    <w:lsdException w:name="Colorful List Accent 5" w:uiPriority="72"/>
+    <w:lsdException w:name="Colorful Grid Accent 5" w:uiPriority="73"/>
+    <w:lsdException w:name="Light Shading Accent 6" w:uiPriority="60"/>
+    <w:lsdException w:name="Light List Accent 6" w:uiPriority="61"/>
+    <w:lsdException w:name="Light Grid Accent 6" w:uiPriority="62"/>
+    <w:lsdException w:name="Medium Shading 1 Accent 6" w:uiPriority="63"/>
+    <w:lsdException w:name="Medium Shading 2 Accent 6" w:uiPriority="64"/>
+    <w:lsdException w:name="Medium List 1 Accent 6" w:uiPriority="65"/>
+    <w:lsdException w:name="Medium List 2 Accent 6" w:uiPriority="66"/>
+    <w:lsdException w:name="Medium Grid 1 Accent 6" w:uiPriority="67"/>
+    <w:lsdException w:name="Medium Grid 2 Accent 6" w:uiPriority="68"/>
+    <w:lsdException w:name="Medium Grid 3 Accent 6" w:uiPriority="69"/>
+    <w:lsdException w:name="Dark List Accent 6" w:uiPriority="70"/>
+    <w:lsdException w:name="Colorful Shading Accent 6" w:uiPriority="71"/>
+    <w:lsdException w:name="Colorful List Accent 6" w:uiPriority="72"/>
+    <w:lsdException w:name="Colorful Grid Accent 6" w:uiPriority="73"/>
+    <w:lsdException w:name="Subtle Emphasis" w:uiPriority="19" w:qFormat="1"/>
+    <w:lsdException w:name="Intense Emphasis" w:uiPriority="21" w:qFormat="1"/>
+    <w:lsdException w:name="Subtle Reference" w:uiPriority="31" w:qFormat="1"/>
+    <w:lsdException w:name="Intense Reference" w:uiPriority="32" w:qFormat="1"/>
+    <w:lsdException w:name="Book Title" w:uiPriority="33" w:qFormat="1"/>
+    <w:lsdException w:name="Bibliography" w:semiHidden="1" w:uiPriority="37" w:unhideWhenUsed="1"/>
+    <w:lsdException w:name="TOC Heading" w:semiHidden="1" w:uiPriority="39" w:unhideWhenUsed="1" w:qFormat="1"/>
+    <w:lsdException w:name="Plain Table 1" w:uiPriority="41"/>
+    <w:lsdException w:name="Plain Table 2" w:uiPriority="42"/>
+    <w:lsdException w:name="Plain Table 3" w:uiPriority="43"/>
+    <w:lsdException w:name="Plain Table 4" w:uiPriority="44"/>
+    <w:lsdException w:name="Plain Table 5" w:uiPriority="45"/>
+    <w:lsdException w:name="Grid Table Light" w:uiPriority="40"/>
+    <w:lsdException w:name="Grid Table 1 Light" w:uiPriority="46"/>
+    <w:lsdException w:name="Grid Table 2" w:uiPriority="47"/>
+    <w:lsdException w:name="Grid Table 3" w:uiPriority="48"/>
+    <w:lsdException w:name="Grid Table 4" w:uiPriority="49"/>
+    <w:lsdException w:name="Grid Table 5 Dark" w:uiPriority="50"/>
+    <w:lsdException w:name="Grid Table 6 Colorful" w:uiPriority="51"/>
+    <w:lsdException w:name="Grid Table 7 Colorful" w:uiPriority="52"/>
+    <w:lsdException w:name="Grid Table 1 Light Accent 1" w:uiPriority="46"/>
+    <w:lsdException w:name="Grid Table 2 Accent 1" w:uiPriority="47"/>
+    <w:lsdException w:name="Grid Table 3 Accent 1" w:uiPriority="48"/>
+    <w:lsdException w:name="Grid Table 4 Accent 1" w:uiPriority="49"/>
+    <w:lsdException w:name="Grid Table 5 Dark Accent 1" w:uiPriority="50"/>
+    <w:lsdException w:name="Grid Table 6 Colorful Accent 1" w:uiPriority="51"/>
+    <w:lsdException w:name="Grid Table 7 Colorful Accent 1" w:uiPriority="52"/>
+    <w:lsdException w:name="Grid Table 1 Light Accent 2" w:uiPriority="46"/>
+    <w:lsdException w:name="Grid Table 2 Accent 2" w:uiPriority="47"/>
+    <w:lsdException w:name="Grid Table 3 Accent 2" w:uiPriority="48"/>
+    <w:lsdException w:name="Grid Table 4 Accent 2" w:uiPriority="49"/>
+    <w:lsdException w:name="Grid Table 5 Dark Accent 2" w:uiPriority="50"/>
+    <w:lsdException w:name="Grid Table 6 Colorful Accent 2" w:uiPriority="51"/>
+    <w:lsdException w:name="Grid Table 7 Colorful Accent 2" w:uiPriority="52"/>
+    <w:lsdException w:name="Grid Table 1 Light Accent 3" w:uiPriority="46"/>
+    <w:lsdException w:name="Grid Table 2 Accent 3" w:uiPriority="47"/>
+    <w:lsdException w:name="Grid Table 3 Accent 3" w:uiPriority="48"/>
+    <w:lsdException w:name="Grid Table 4 Accent 3" w:uiPriority="49"/>
+    <w:lsdException w:name="Grid Table 5 Dark Accent 3" w:uiPriority="50"/>
+    <w:lsdException w:name="Grid Table 6 Colorful Accent 3" w:uiPriority="51"/>
+    <w:lsdException w:name="Grid Table 7 Colorful Accent 3" w:uiPriority="52"/>
+    <w:lsdException w:name="Grid Table 1 Light Accent 4" w:uiPriority="46"/>
+    <w:lsdException w:name="Grid Table 2 Accent 4" w:uiPriority="47"/>
+    <w:lsdException w:name="Grid Table 3 Accent 4" w:uiPriority="48"/>
+    <w:lsdException w:name="Grid Table 4 Accent 4" w:uiPriority="49"/>
+    <w:lsdException w:name="Grid Table 5 Dark Accent 4" w:uiPriority="50"/>
+    <w:lsdException w:name="Grid Table 6 Colorful Accent 4" w:uiPriority="51"/>
+    <w:lsdException w:name="Grid Table 7 Colorful Accent 4" w:uiPriority="52"/>
+    <w:lsdException w:name="Grid Table 1 Light Accent 5" w:uiPriority="46"/>
+    <w:lsdException w:name="Grid Table 2 Accent 5" w:uiPriority="47"/>
+    <w:lsdException w:name="Grid Table 3 Accent 5" w:uiPriority="48"/>
+    <w:lsdException w:name="Grid Table 4 Accent 5" w:uiPriority="49"/>
+    <w:lsdException w:name="Grid Table 5 Dark Accent 5" w:uiPriority="50"/>
+    <w:lsdException w:name="Grid Table 6 Colorful Accent 5" w:uiPriority="51"/>
+    <w:lsdException w:name="Grid Table 7 Colorful Accent 5" w:uiPriority="52"/>
+    <w:lsdException w:name="Grid Table 1 Light Accent 6" w:uiPriority="46"/>
+    <w:lsdException w:name="Grid Table 2 Accent 6" w:uiPriority="47"/>
+    <w:lsdException w:name="Grid Table 3 Accent 6" w:uiPriority="48"/>
+    <w:lsdException w:name="Grid Table 4 Accent 6" w:uiPriority="49"/>
+    <w:lsdException w:name="Grid Table 5 Dark Accent 6" w:uiPriority="50"/>
+    <w:lsdException w:name="Grid Table 6 Colorful Accent 6" w:uiPriority="51"/>
+    <w:lsdException w:name="Grid Table 7 Colorful Accent 6" w:uiPriority="52"/>
+    <w:lsdException w:name="List Table 1 Light" w:uiPriority="46"/>
+    <w:lsdException w:name="List Table 2" w:uiPriority="47"/>
+    <w:lsdException w:name="List Table 3" w:uiPriority="48"/>
+    <w:lsdException w:name="List Table 4" w:uiPriority="49"/>
+    <w:lsdException w:name="List Table 5 Dark" w:uiPriority="50"/>
+    <w:lsdException w:name="List Table 6 Colorful" w:uiPriority="51"/>
+    <w:lsdException w:name="List Table 7 Colorful" w:uiPriority="52"/>
+    <w:lsdException w:name="List Table 1 Light Accent 1" w:uiPriority="46"/>
+    <w:lsdException w:name="List Table 2 Accent 1" w:uiPriority="47"/>
+    <w:lsdException w:name="List Table 3 Accent 1" w:uiPriority="48"/>
+    <w:lsdException w:name="List Table 4 Accent 1" w:uiPriority="49"/>
+    <w:lsdException w:name="List Table 5 Dark Accent 1" w:uiPriority="50"/>
+    <w:lsdException w:name="List Table 6 Colorful Accent 1" w:uiPriority="51"/>
+    <w:lsdException w:name="List Table 7 Colorful Accent 1" w:uiPriority="52"/>
+    <w:lsdException w:name="List Table 1 Light Accent 2" w:uiPriority="46"/>
+    <w:lsdException w:name="List Table 2 Accent 2" w:uiPriority="47"/>
+    <w:lsdException w:name="List Table 3 Accent 2" w:uiPriority="48"/>
+    <w:lsdException w:name="List Table 4 Accent 2" w:uiPriority="49"/>
+    <w:lsdException w:name="List Table 5 Dark Accent 2" w:uiPriority="50"/>
+    <w:lsdException w:name="List Table 6 Colorful Accent 2" w:uiPriority="51"/>
+    <w:lsdException w:name="List Table 7 Colorful Accent 2" w:uiPriority="52"/>
+    <w:lsdException w:name="List Table 1 Light Accent 3" w:uiPriority="46"/>
+    <w:lsdException w:name="List Table 2 Accent 3" w:uiPriority="47"/>
+    <w:lsdException w:name="List Table 3 Accent 3" w:uiPriority="48"/>
+    <w:lsdException w:name="List Table 4 Accent 3" w:uiPriority="49"/>
+    <w:lsdException w:name="List Table 5 Dark Accent 3" w:uiPriority="50"/>
+    <w:lsdException w:name="List Table 6 Colorful Accent 3" w:uiPriority="51"/>
+    <w:lsdException w:name="List Table 7 Colorful Accent 3" w:uiPriority="52"/>
+    <w:lsdException w:name="List Table 1 Light Accent 4" w:uiPriority="46"/>
+    <w:lsdException w:name="List Table 2 Accent 4" w:uiPriority="47"/>
+    <w:lsdException w:name="List Table 3 Accent 4" w:uiPriority="48"/>
+    <w:lsdException w:name="List Table 4 Accent 4" w:uiPriority="49"/>
+    <w:lsdException w:name="List Table 5 Dark Accent 4" w:uiPriority="50"/>
+    <w:lsdException w:name="List Table 6 Colorful Accent 4" w:uiPriority="51"/>
+    <w:lsdException w:name="List Table 7 Colorful Accent 4" w:uiPriority="52"/>
+    <w:lsdException w:name="List Table 1 Light Accent 5" w:uiPriority="46"/>
+    <w:lsdException w:name="List Table 2 Accent 5" w:uiPriority="47"/>
+    <w:lsdException w:name="List Table 3 Accent 5" w:uiPriority="48"/>
+    <w:lsdException w:name="List Table 4 Accent 5" w:uiPriority="49"/>
+    <w:lsdException w:name="List Table 5 Dark Accent 5" w:uiPriority="50"/>
+    <w:lsdException w:name="List Table 6 Colorful Accent 5" w:uiPriority="51"/>
+    <w:lsdException w:name="List Table 7 Colorful Accent 5" w:uiPriority="52"/>
+    <w:lsdException w:name="List Table 1 Light Accent 6" w:uiPriority="46"/>
+    <w:lsdException w:name="List Table 2 Accent 6" w:uiPriority="47"/>
+    <w:lsdException w:name="List Table 3 Accent 6" w:uiPriority="48"/>
+    <w:lsdException w:name="List Table 4 Accent 6" w:uiPriority="49"/>
+    <w:lsdException w:name="List Table 5 Dark Accent 6" w:uiPriority="50"/>
+    <w:lsdException w:name="List Table 6 Colorful Accent 6" w:uiPriority="51"/>
+    <w:lsdException w:name="List Table 7 Colorful Accent 6" w:uiPriority="52"/>
   </w:latentStyles>
   <w:style w:type="paragraph" w:default="1" w:styleId="Normal">
     <w:name w:val="Normal"/>
@@ -7692,7 +6632,7 @@
   <a:extraClrSchemeLst/>
   <a:extLst>
     <a:ext uri="{05A4C25C-085E-4340-85A3-A5531E510DB2}">
-      <thm15:themeFamily xmlns:thm15="http://schemas.microsoft.com/office/thememl/2012/main" xmlns="" name="Office Theme" id="{62F939B6-93AF-4DB8-9C6B-D6C7DFDC589F}" vid="{4A3C46E8-61CC-4603-A589-7422A47A8E4A}"/>
+      <thm15:themeFamily xmlns:thm15="http://schemas.microsoft.com/office/thememl/2012/main" name="Office Theme" id="{62F939B6-93AF-4DB8-9C6B-D6C7DFDC589F}" vid="{4A3C46E8-61CC-4603-A589-7422A47A8E4A}"/>
     </a:ext>
   </a:extLst>
 </a:theme>

</xml_diff>

<commit_message>
added recent publications (bionlp 2016 + amia)
</commit_message>
<xml_diff>
--- a/nih-biosketch-unsup-r01.docx
+++ b/nih-biosketch-unsup-r01.docx
@@ -1009,8 +1009,6 @@
         </w:rPr>
         <w:t xml:space="preserve"> and Boston Children’s Hospital</w:t>
       </w:r>
-      <w:bookmarkStart w:id="0" w:name="_GoBack"/>
-      <w:bookmarkEnd w:id="0"/>
       <w:r>
         <w:rPr>
           <w:rFonts w:cs="Arial"/>
@@ -1566,6 +1564,18 @@
     </w:p>
     <w:p>
       <w:r>
+        <w:t>2015-         Secondary Appointment, Boston Children’s Hospital, Boston, MA</w:t>
+      </w:r>
+    </w:p>
+    <w:p>
+      <w:r>
+        <w:t>2016-         Assistant Professor, Loyola University School of Medicine, Chicago, IL</w:t>
+      </w:r>
+      <w:bookmarkStart w:id="0" w:name="_GoBack"/>
+      <w:bookmarkEnd w:id="0"/>
+    </w:p>
+    <w:p>
+      <w:r>
         <w:t>2016</w:t>
       </w:r>
       <w:r>
@@ -2009,6 +2019,7 @@
         <w:rPr>
           <w:noProof/>
         </w:rPr>
+        <w:lastRenderedPageBreak/>
         <w:t>2</w:t>
       </w:r>
       <w:r>
@@ -2063,7 +2074,6 @@
         <w:rPr>
           <w:noProof/>
         </w:rPr>
-        <w:lastRenderedPageBreak/>
         <w:t>3</w:t>
       </w:r>
       <w:r>
@@ -3012,6 +3022,7 @@
         <w:rPr>
           <w:noProof/>
         </w:rPr>
+        <w:lastRenderedPageBreak/>
         <w:t>1</w:t>
       </w:r>
       <w:r>
@@ -3067,7 +3078,6 @@
         <w:rPr>
           <w:noProof/>
         </w:rPr>
-        <w:lastRenderedPageBreak/>
         <w:t>2</w:t>
       </w:r>
       <w:r>
@@ -3880,6 +3890,7 @@
           <w:rFonts w:cs="Arial"/>
           <w:szCs w:val="22"/>
         </w:rPr>
+        <w:lastRenderedPageBreak/>
         <w:t>Role:  Postdoctoral Research Fellow</w:t>
       </w:r>
     </w:p>
@@ -3953,7 +3964,6 @@
         <w:rPr>
           <w:b/>
         </w:rPr>
-        <w:lastRenderedPageBreak/>
         <w:t>Informatics for Integrating Biology and the Bedside</w:t>
       </w:r>
       <w:r>

</xml_diff>

<commit_message>
updated for march 2017 resubmission
</commit_message>
<xml_diff>
--- a/nih-biosketch-unsup-r01.docx
+++ b/nih-biosketch-unsup-r01.docx
@@ -7,7 +7,31 @@
         <w:pStyle w:val="OMBInfo"/>
       </w:pPr>
       <w:r>
-        <w:t>OMB No. 0925-0001/0002 (Rev. 08/12 Approved Through 8/31/2015)</w:t>
+        <w:t>OMB No. 0925-0001</w:t>
+      </w:r>
+      <w:r>
+        <w:t xml:space="preserve"> (Rev. 10</w:t>
+      </w:r>
+      <w:r>
+        <w:t>/1</w:t>
+      </w:r>
+      <w:r>
+        <w:t>5</w:t>
+      </w:r>
+      <w:r>
+        <w:t xml:space="preserve"> Approved Through </w:t>
+      </w:r>
+      <w:r>
+        <w:t>10</w:t>
+      </w:r>
+      <w:r>
+        <w:t>/31/201</w:t>
+      </w:r>
+      <w:r>
+        <w:t>8</w:t>
+      </w:r>
+      <w:r>
+        <w:t>)</w:t>
       </w:r>
     </w:p>
     <w:p>
@@ -29,17 +53,19 @@
         </w:pBdr>
       </w:pPr>
       <w:r>
-        <w:t>Provide the following information for the Senior/key personnel and other significant contributors.</w:t>
-      </w:r>
-      <w:r>
-        <w:br w:type="textWrapping" w:clear="all"/>
-        <w:t xml:space="preserve">Follow this format for each person.  DO NOT EXCEED </w:t>
-      </w:r>
-      <w:r>
-        <w:t>FIVE</w:t>
-      </w:r>
-      <w:r>
-        <w:t xml:space="preserve"> PAGES.</w:t>
+        <w:rPr>
+          <w:rStyle w:val="Strong"/>
+          <w:sz w:val="22"/>
+        </w:rPr>
+        <w:t>DO NOT EXCEED FIVE PAGES</w:t>
+      </w:r>
+      <w:r>
+        <w:rPr>
+          <w:rStyle w:val="Strong"/>
+          <w:b w:val="0"/>
+          <w:sz w:val="22"/>
+        </w:rPr>
+        <w:t>.</w:t>
       </w:r>
     </w:p>
     <w:p>
@@ -1571,8 +1597,6 @@
       <w:r>
         <w:t>2016-         Assistant Professor, Loyola University School of Medicine, Chicago, IL</w:t>
       </w:r>
-      <w:bookmarkStart w:id="0" w:name="_GoBack"/>
-      <w:bookmarkEnd w:id="0"/>
     </w:p>
     <w:p>
       <w:r>
@@ -2277,6 +2301,9 @@
         <w:t xml:space="preserve"> determining the relations between clinical entities</w:t>
       </w:r>
       <w:r>
+        <w:t xml:space="preserve"> and events</w:t>
+      </w:r>
+      <w:r>
         <w:t xml:space="preserve"> </w:t>
       </w:r>
       <w:r>
@@ -2299,6 +2326,12 @@
           <w:noProof/>
         </w:rPr>
         <w:t>1</w:t>
+      </w:r>
+      <w:r>
+        <w:rPr>
+          <w:noProof/>
+        </w:rPr>
+        <w:t>,2</w:t>
       </w:r>
       <w:r>
         <w:rPr>
@@ -2336,6 +2369,64 @@
         <w:t>leased open-source, creating an off-the-shelf solution fine-grained text mining.</w:t>
       </w:r>
     </w:p>
+    <w:p/>
+    <w:p>
+      <w:pPr>
+        <w:rPr>
+          <w:noProof/>
+        </w:rPr>
+      </w:pPr>
+      <w:r>
+        <w:t xml:space="preserve">1        </w:t>
+      </w:r>
+      <w:r>
+        <w:rPr>
+          <w:b/>
+          <w:noProof/>
+        </w:rPr>
+        <w:t>Dligach D</w:t>
+      </w:r>
+      <w:r>
+        <w:rPr>
+          <w:noProof/>
+        </w:rPr>
+        <w:t xml:space="preserve">, Miller T, Lin C, et al. Neural temporal information extraction. Accepted for publication in:   </w:t>
+      </w:r>
+    </w:p>
+    <w:p>
+      <w:pPr>
+        <w:rPr>
+          <w:noProof/>
+        </w:rPr>
+      </w:pPr>
+      <w:r>
+        <w:rPr>
+          <w:noProof/>
+        </w:rPr>
+        <w:t xml:space="preserve">          </w:t>
+      </w:r>
+      <w:r>
+        <w:rPr>
+          <w:i/>
+          <w:noProof/>
+        </w:rPr>
+        <w:t>Proceedings of the 15th Meeting of the European Association for Computational Linguistics.</w:t>
+      </w:r>
+      <w:r>
+        <w:rPr>
+          <w:noProof/>
+        </w:rPr>
+        <w:t xml:space="preserve">   </w:t>
+      </w:r>
+    </w:p>
+    <w:p>
+      <w:r>
+        <w:rPr>
+          <w:noProof/>
+        </w:rPr>
+        <w:t xml:space="preserve">          Valenica, Spain. 2017.</w:t>
+      </w:r>
+    </w:p>
     <w:p>
       <w:pPr>
         <w:pStyle w:val="NormalWeb"/>
@@ -2348,7 +2439,7 @@
         <w:rPr>
           <w:noProof/>
         </w:rPr>
-        <w:t>1</w:t>
+        <w:t>2</w:t>
       </w:r>
       <w:r>
         <w:rPr>
@@ -2405,17 +2496,500 @@
       </w:r>
       <w:r>
         <w:rPr>
+          <w:bCs/>
+          <w:noProof/>
+        </w:rPr>
+        <w:t>21</w:t>
+      </w:r>
+      <w:r>
+        <w:rPr>
+          <w:noProof/>
+        </w:rPr>
+        <w:t>:448–54.</w:t>
+      </w:r>
+    </w:p>
+    <w:p>
+      <w:r>
+        <w:rPr>
+          <w:b/>
+        </w:rPr>
+        <w:t>3</w:t>
+      </w:r>
+      <w:r>
+        <w:rPr>
+          <w:b/>
+        </w:rPr>
+        <w:t>.</w:t>
+      </w:r>
+      <w:r>
+        <w:t xml:space="preserve"> </w:t>
+      </w:r>
+      <w:r>
+        <w:rPr>
+          <w:b/>
+        </w:rPr>
+        <w:t>Temporal analysis of clinical narratives</w:t>
+      </w:r>
+      <w:r>
+        <w:t xml:space="preserve">: </w:t>
+      </w:r>
+      <w:r>
+        <w:t>The notion of temporality has recently received much attention in clinical informatics community due to the fact that many important phenotypes are time-sensitive. For example, discovering patients that had adverse drug reactions requires analyzing the text to determine whether the patien</w:t>
+      </w:r>
+      <w:r>
+        <w:t xml:space="preserve">t had been exposed to the drug </w:t>
+      </w:r>
+      <w:r>
+        <w:rPr>
+          <w:i/>
+        </w:rPr>
+        <w:t>before</w:t>
+      </w:r>
+      <w:r>
+        <w:t xml:space="preserve"> (and not after) the adverse effects were detected. I worked on incorporating temporal information extracted from the text into the model identifying the patients with drug-induced liver toxicity</w:t>
+      </w:r>
+      <w:r>
+        <w:t xml:space="preserve"> </w:t>
+      </w:r>
+      <w:r>
+        <w:fldChar w:fldCharType="begin" w:fldLock="1"/>
+      </w:r>
+      <w:r>
+        <w:instrText>ADDIN CSL_CITATION { "citationItems" : [ { "id" : "ITEM-1", "itemData" : { "author" : [ { "dropping-particle" : "", "family" : "Lin", "given" : "Chen", "non-dropping-particle" : "", "parse-names" : false, "suffix" : "" }, { "dropping-particle" : "", "family" : "Karlson", "given" : "Elizabeth W", "non-dropping-particle" : "", "parse-names" : false, "suffix" : "" }, { "dropping-particle" : "", "family" : "Dligach", "given" : "Dmitriy", "non-dropping-particle" : "", "parse-names" : false, "suffix" : "" }, { "dropping-particle" : "", "family" : "Ramirez", "given" : "Monica P", "non-dropping-particle" : "", "parse-names" : false, "suffix" : "" }, { "dropping-particle" : "", "family" : "Miller", "given" : "Timothy A", "non-dropping-particle" : "", "parse-names" : false, "suffix" : "" }, { "dropping-particle" : "", "family" : "Mo", "given" : "Huan", "non-dropping-particle" : "", "parse-names" : false, "suffix" : "" }, { "dropping-particle" : "", "family" : "Braggs", "given" : "Natalie S", "non-dropping-particle" : "", "parse-names" : false, "suffix" : "" }, { "dropping-particle" : "", "family" : "Cagan", "given" : "Andrew", "non-dropping-particle" : "", "parse-names" : false, "suffix" : "" }, { "dropping-particle" : "", "family" : "Gainer", "given" : "Vivian", "non-dropping-particle" : "", "parse-names" : false, "suffix" : "" }, { "dropping-particle" : "", "family" : "Denny", "given" : "Joshua C", "non-dropping-particle" : "", "parse-names" : false, "suffix" : "" }, { "dropping-particle" : "", "family" : "others", "given" : "", "non-dropping-particle" : "", "parse-names" : false, "suffix" : "" } ], "container-title" : "Journal of the American Medical Informatics Association", "id" : "ITEM-1", "issued" : { "date-parts" : [ [ "2014" ] ] }, "page" : "amiajnl--2014", "publisher" : "BMJ Publishing Group Ltd", "title" : "Automatic identification of methotrexate-induced liver toxicity in patients with rheumatoid arthritis from the electronic medical record", "type" : "article-journal" }, "uris" : [ "http://www.mendeley.com/documents/?uuid=cfa9507b-bcaf-429d-97ab-67006b2ece3c" ] } ], "mendeley" : { "formattedCitation" : "[6]", "plainTextFormattedCitation" : "[6]", "previouslyFormattedCitation" : "[6]" }, "properties" : { "noteIndex" : 0 }, "schema" : "https://github.com/citation-style-language/schema/raw/master/csl-citation.json" }</w:instrText>
+      </w:r>
+      <w:r>
+        <w:fldChar w:fldCharType="separate"/>
+      </w:r>
+      <w:r>
+        <w:rPr>
+          <w:noProof/>
+        </w:rPr>
+        <w:t>[</w:t>
+      </w:r>
+      <w:r>
+        <w:rPr>
+          <w:noProof/>
+        </w:rPr>
+        <w:t>2</w:t>
+      </w:r>
+      <w:r>
+        <w:rPr>
+          <w:noProof/>
+        </w:rPr>
+        <w:t>]</w:t>
+      </w:r>
+      <w:r>
+        <w:fldChar w:fldCharType="end"/>
+      </w:r>
+      <w:r>
+        <w:t xml:space="preserve">. I also focused on developing new methods for extracting temporal information from text </w:t>
+      </w:r>
+      <w:r>
+        <w:fldChar w:fldCharType="begin" w:fldLock="1"/>
+      </w:r>
+      <w:r>
+        <w:instrText>ADDIN CSL_CITATION { "citationItems" : [ { "id" : "ITEM-1", "itemData" : { "author" : [ { "dropping-particle" : "", "family" : "Miller", "given" : "Timothy A", "non-dropping-particle" : "", "parse-names" : false, "suffix" : "" }, { "dropping-particle" : "", "family" : "Bethard", "given" : "Steven", "non-dropping-particle" : "", "parse-names" : false, "suffix" : "" }, { "dropping-particle" : "", "family" : "Dligach", "given" : "Dmitriy", "non-dropping-particle" : "", "parse-names" : false, "suffix" : "" }, { "dropping-particle" : "", "family" : "Pradhan", "given" : "Sameer", "non-dropping-particle" : "", "parse-names" : false, "suffix" : "" }, { "dropping-particle" : "", "family" : "Lin", "given" : "Chen", "non-dropping-particle" : "", "parse-names" : false, "suffix" : "" }, { "dropping-particle" : "", "family" : "Savova", "given" : "Guergana K", "non-dropping-particle" : "", "parse-names" : false, "suffix" : "" } ], "container-title" : "ACL 2013", "id" : "ITEM-1", "issued" : { "date-parts" : [ [ "2013" ] ] }, "page" : "18", "publisher" : "Citeseer", "title" : "Discovering narrative containers in clinical text", "type" : "article-journal" }, "uris" : [ "http://www.mendeley.com/documents/?uuid=a1ce66eb-0bf7-4229-87ab-a94b99d1e633" ] }, { "id" : "ITEM-2", "itemData" : { "ISBN" : "9781937284732", "abstract" : "Convolution tree kernels are an efficient and effective method for comparing syntac- tic structures in NLP methods. However, current kernel methods such as subset tree kernel and partial tree kernel understate the similarity of very similar tree structures. Although soft-matching approaches can im- prove the similarity scores, they are corpus- dependent and match relaxations may be task-specific. We propose an alternative ap- proach called descending path kernel which gives intuitive similarity scores on compa- rable structures. This method is evaluated on two temporal relation extraction tasks and demonstrates its advantage over rich syntactic representations.", "author" : [ { "dropping-particle" : "", "family" : "Lin", "given" : "Chen", "non-dropping-particle" : "", "parse-names" : false, "suffix" : "" }, { "dropping-particle" : "", "family" : "Miller", "given" : "Timothy", "non-dropping-particle" : "", "parse-names" : false, "suffix" : "" }, { "dropping-particle" : "", "family" : "Kho", "given" : "Alvin", "non-dropping-particle" : "", "parse-names" : false, "suffix" : "" }, { "dropping-particle" : "", "family" : "Bethard", "given" : "Steven", "non-dropping-particle" : "", "parse-names" : false, "suffix" : "" }, { "dropping-particle" : "", "family" : "Dligach", "given" : "Dmitriy", "non-dropping-particle" : "", "parse-names" : false, "suffix" : "" }, { "dropping-particle" : "", "family" : "Pradhan", "given" : "Sameer", "non-dropping-particle" : "", "parse-names" : false, "suffix" : "" }, { "dropping-particle" : "", "family" : "Savova", "given" : "Guergana", "non-dropping-particle" : "", "parse-names" : false, "suffix" : "" } ], "container-title" : "ACL", "id" : "ITEM-2", "issued" : { "date-parts" : [ [ "2014" ] ] }, "page" : "81-86", "title" : "Descending-Path Convolution Kernel for Syntactic Structures", "type" : "article-journal", "volume" : "1" }, "uris" : [ "http://www.mendeley.com/documents/?uuid=52879fe4-b793-43d9-b4bd-a2a9e722dd41" ] } ], "mendeley" : { "formattedCitation" : "[7,8]", "plainTextFormattedCitation" : "[7,8]", "previouslyFormattedCitation" : "[7,8]" }, "properties" : { "noteIndex" : 0 }, "schema" : "https://github.com/citation-style-language/schema/raw/master/csl-citation.json" }</w:instrText>
+      </w:r>
+      <w:r>
+        <w:fldChar w:fldCharType="separate"/>
+      </w:r>
+      <w:r>
+        <w:rPr>
+          <w:noProof/>
+        </w:rPr>
+        <w:t>[</w:t>
+      </w:r>
+      <w:r>
+        <w:rPr>
+          <w:noProof/>
+        </w:rPr>
+        <w:t>1,3,4</w:t>
+      </w:r>
+      <w:r>
+        <w:rPr>
+          <w:noProof/>
+        </w:rPr>
+        <w:t>]</w:t>
+      </w:r>
+      <w:r>
+        <w:fldChar w:fldCharType="end"/>
+      </w:r>
+      <w:r>
+        <w:t xml:space="preserve">. </w:t>
+      </w:r>
+    </w:p>
+    <w:p/>
+    <w:p>
+      <w:r>
+        <w:t>1</w:t>
+      </w:r>
+      <w:r>
+        <w:tab/>
+        <w:t xml:space="preserve">   </w:t>
+      </w:r>
+      <w:r>
+        <w:t>*</w:t>
+      </w:r>
+      <w:r>
+        <w:t>Lin C</w:t>
+      </w:r>
+      <w:r>
+        <w:t>, *</w:t>
+      </w:r>
+      <w:r>
+        <w:rPr>
+          <w:b/>
+        </w:rPr>
+        <w:t>Dligach</w:t>
+      </w:r>
+      <w:r>
+        <w:rPr>
+          <w:b/>
+        </w:rPr>
+        <w:t xml:space="preserve"> D</w:t>
+      </w:r>
+      <w:r>
+        <w:t>, *Miller</w:t>
+      </w:r>
+      <w:r>
+        <w:t xml:space="preserve"> TA</w:t>
+      </w:r>
+      <w:r>
+        <w:t>, *Bethard</w:t>
+      </w:r>
+      <w:r>
+        <w:t xml:space="preserve"> S</w:t>
+      </w:r>
+      <w:r>
+        <w:t xml:space="preserve">, </w:t>
+      </w:r>
+      <w:r>
+        <w:t>Savova</w:t>
+      </w:r>
+      <w:r>
+        <w:t xml:space="preserve"> GK</w:t>
+      </w:r>
+      <w:r>
+        <w:t>. Multilayered Tem</w:t>
+      </w:r>
+      <w:r>
+        <w:t>poral</w:t>
+      </w:r>
+      <w:r>
+        <w:t xml:space="preserve"> </w:t>
+      </w:r>
+      <w:r>
+        <w:t xml:space="preserve">Modeling for the Clinical </w:t>
+      </w:r>
+    </w:p>
+    <w:p>
+      <w:r>
+        <w:t xml:space="preserve">          </w:t>
+      </w:r>
+      <w:r>
+        <w:t xml:space="preserve">Domain. </w:t>
+      </w:r>
+      <w:r>
+        <w:rPr>
+          <w:i/>
+        </w:rPr>
+        <w:t>Journal of American Medical Informatics Association</w:t>
+      </w:r>
+      <w:r>
+        <w:t xml:space="preserve">. 2015. doi: </w:t>
+      </w:r>
+    </w:p>
+    <w:p>
+      <w:r>
+        <w:t xml:space="preserve">         </w:t>
+      </w:r>
+      <w:r>
+        <w:t xml:space="preserve"> </w:t>
+      </w:r>
+      <w:r>
+        <w:t>http://dx.</w:t>
+      </w:r>
+      <w:r>
+        <w:t>doi.org/10.1093/jamia/ocv113. *</w:t>
+      </w:r>
+      <w:r>
+        <w:rPr>
+          <w:u w:val="single"/>
+        </w:rPr>
+        <w:t>Indicates co-first authors</w:t>
+      </w:r>
+      <w:r>
+        <w:t xml:space="preserve"> </w:t>
+      </w:r>
+    </w:p>
+    <w:p>
+      <w:pPr>
+        <w:pStyle w:val="NormalWeb"/>
+        <w:ind w:left="640" w:hanging="640"/>
+        <w:rPr>
+          <w:noProof/>
+        </w:rPr>
+      </w:pPr>
+      <w:r>
+        <w:rPr>
+          <w:noProof/>
+        </w:rPr>
+        <w:t>2</w:t>
+      </w:r>
+      <w:r>
+        <w:rPr>
+          <w:noProof/>
+        </w:rPr>
+        <w:t xml:space="preserve">       *</w:t>
+      </w:r>
+      <w:r>
+        <w:rPr>
+          <w:noProof/>
+        </w:rPr>
+        <w:t xml:space="preserve">Lin C, </w:t>
+      </w:r>
+      <w:r>
+        <w:rPr>
+          <w:noProof/>
+        </w:rPr>
+        <w:t>*</w:t>
+      </w:r>
+      <w:r>
+        <w:rPr>
+          <w:noProof/>
+        </w:rPr>
+        <w:t xml:space="preserve">Karlson EW, </w:t>
+      </w:r>
+      <w:r>
+        <w:rPr>
+          <w:noProof/>
+        </w:rPr>
+        <w:t>*</w:t>
+      </w:r>
+      <w:r>
+        <w:rPr>
+          <w:b/>
+          <w:noProof/>
+        </w:rPr>
+        <w:t>Dligach D</w:t>
+      </w:r>
+      <w:r>
+        <w:rPr>
+          <w:noProof/>
+        </w:rPr>
+        <w:t xml:space="preserve">, </w:t>
+      </w:r>
+      <w:r>
+        <w:rPr>
+          <w:i/>
+          <w:iCs/>
+          <w:noProof/>
+        </w:rPr>
+        <w:t>et al.</w:t>
+      </w:r>
+      <w:r>
+        <w:rPr>
+          <w:noProof/>
+        </w:rPr>
+        <w:t xml:space="preserve"> Automatic identification of methotrexate-induced liver toxicity in patients with rheumatoid arthritis from the electronic medical record. </w:t>
+      </w:r>
+      <w:r>
+        <w:rPr>
+          <w:i/>
+          <w:iCs/>
+          <w:noProof/>
+        </w:rPr>
+        <w:t>J Am Med Informatics Assoc</w:t>
+      </w:r>
+      <w:r>
+        <w:rPr>
+          <w:noProof/>
+        </w:rPr>
+        <w:t xml:space="preserve"> 2014;:amiajnl – 2014.</w:t>
+      </w:r>
+      <w:r>
+        <w:rPr>
+          <w:noProof/>
+        </w:rPr>
+        <w:t xml:space="preserve"> </w:t>
+      </w:r>
+      <w:r>
+        <w:t>*</w:t>
+      </w:r>
+      <w:r>
+        <w:rPr>
+          <w:u w:val="single"/>
+        </w:rPr>
+        <w:t>Indicates co-first authors</w:t>
+      </w:r>
+    </w:p>
+    <w:p>
+      <w:pPr>
+        <w:pStyle w:val="NormalWeb"/>
+        <w:ind w:left="640" w:hanging="640"/>
+        <w:rPr>
+          <w:noProof/>
+        </w:rPr>
+      </w:pPr>
+      <w:r>
+        <w:rPr>
+          <w:noProof/>
+        </w:rPr>
+        <w:t>3</w:t>
+      </w:r>
+      <w:r>
+        <w:rPr>
+          <w:noProof/>
+        </w:rPr>
+        <w:t xml:space="preserve"> </w:t>
+      </w:r>
+      <w:r>
+        <w:rPr>
+          <w:noProof/>
+        </w:rPr>
+        <w:tab/>
+        <w:t xml:space="preserve">Miller TA, Bethard S, </w:t>
+      </w:r>
+      <w:r>
+        <w:rPr>
+          <w:b/>
+          <w:noProof/>
+        </w:rPr>
+        <w:t>Dligach D</w:t>
+      </w:r>
+      <w:r>
+        <w:rPr>
+          <w:noProof/>
+        </w:rPr>
+        <w:t xml:space="preserve">, </w:t>
+      </w:r>
+      <w:r>
+        <w:rPr>
+          <w:i/>
+          <w:iCs/>
+          <w:noProof/>
+        </w:rPr>
+        <w:t>et al.</w:t>
+      </w:r>
+      <w:r>
+        <w:rPr>
+          <w:noProof/>
+        </w:rPr>
+        <w:t xml:space="preserve"> Discovering narrative containers in clinical text. </w:t>
+      </w:r>
+      <w:r>
+        <w:rPr>
+          <w:i/>
+          <w:iCs/>
+          <w:noProof/>
+        </w:rPr>
+        <w:t>ACL 2013</w:t>
+      </w:r>
+      <w:r>
+        <w:rPr>
+          <w:noProof/>
+        </w:rPr>
+        <w:t xml:space="preserve"> 2013;:18.</w:t>
+      </w:r>
+    </w:p>
+    <w:p>
+      <w:pPr>
+        <w:pStyle w:val="NormalWeb"/>
+        <w:ind w:left="640" w:hanging="640"/>
+        <w:rPr>
+          <w:noProof/>
+        </w:rPr>
+      </w:pPr>
+      <w:r>
+        <w:rPr>
+          <w:noProof/>
+        </w:rPr>
+        <w:t>4</w:t>
+      </w:r>
+      <w:r>
+        <w:rPr>
+          <w:noProof/>
+        </w:rPr>
+        <w:t xml:space="preserve"> </w:t>
+      </w:r>
+      <w:r>
+        <w:rPr>
+          <w:noProof/>
+        </w:rPr>
+        <w:tab/>
+        <w:t xml:space="preserve">Lin C, Miller T, Kho A, </w:t>
+      </w:r>
+      <w:r>
+        <w:rPr>
+          <w:iCs/>
+          <w:noProof/>
+        </w:rPr>
+        <w:t xml:space="preserve">Bethard S, </w:t>
+      </w:r>
+      <w:r>
+        <w:rPr>
+          <w:b/>
+          <w:iCs/>
+          <w:noProof/>
+        </w:rPr>
+        <w:t>Dligach D</w:t>
+      </w:r>
+      <w:r>
+        <w:rPr>
+          <w:iCs/>
+          <w:noProof/>
+        </w:rPr>
+        <w:t xml:space="preserve">, </w:t>
+      </w:r>
+      <w:r>
+        <w:rPr>
+          <w:i/>
+          <w:iCs/>
+          <w:noProof/>
+        </w:rPr>
+        <w:t>et al</w:t>
+      </w:r>
+      <w:r>
+        <w:rPr>
+          <w:i/>
+          <w:iCs/>
+          <w:noProof/>
+        </w:rPr>
+        <w:t>.</w:t>
+      </w:r>
+      <w:r>
+        <w:rPr>
+          <w:noProof/>
+        </w:rPr>
+        <w:t xml:space="preserve"> Descending-Path Convolution Kernel for Syntactic Structures. </w:t>
+      </w:r>
+      <w:r>
+        <w:rPr>
+          <w:i/>
+          <w:iCs/>
+          <w:noProof/>
+        </w:rPr>
+        <w:t>ACL</w:t>
+      </w:r>
+      <w:r>
+        <w:rPr>
+          <w:noProof/>
+        </w:rPr>
+        <w:t xml:space="preserve"> 2014;</w:t>
+      </w:r>
+      <w:r>
+        <w:rPr>
           <w:b/>
           <w:bCs/>
           <w:noProof/>
         </w:rPr>
-        <w:t>21</w:t>
-      </w:r>
-      <w:r>
-        <w:rPr>
-          <w:noProof/>
-        </w:rPr>
-        <w:t>:448–54.</w:t>
+        <w:t>1</w:t>
+      </w:r>
+      <w:r>
+        <w:rPr>
+          <w:noProof/>
+        </w:rPr>
+        <w:t>:81–6.</w:t>
       </w:r>
     </w:p>
     <w:p>
@@ -2423,490 +2997,6 @@
         <w:rPr>
           <w:b/>
         </w:rPr>
-        <w:t>3</w:t>
-      </w:r>
-      <w:r>
-        <w:rPr>
-          <w:b/>
-        </w:rPr>
-        <w:t>.</w:t>
-      </w:r>
-      <w:r>
-        <w:t xml:space="preserve"> </w:t>
-      </w:r>
-      <w:r>
-        <w:rPr>
-          <w:b/>
-        </w:rPr>
-        <w:t>Temporal analysis of clinical narratives</w:t>
-      </w:r>
-      <w:r>
-        <w:t xml:space="preserve">: </w:t>
-      </w:r>
-      <w:r>
-        <w:t>The notion of temporality has recently received much attention in clinical informatics community due to the fact that many important phenotypes are time-sensitive. For example, discovering patients that had adverse drug reactions requires analyzing the text to determine whether the patien</w:t>
-      </w:r>
-      <w:r>
-        <w:t xml:space="preserve">t had been exposed to the drug </w:t>
-      </w:r>
-      <w:r>
-        <w:rPr>
-          <w:i/>
-        </w:rPr>
-        <w:t>before</w:t>
-      </w:r>
-      <w:r>
-        <w:t xml:space="preserve"> (and not after) the adverse effects were detected. I worked on incorporating temporal information extracted from the text into the model identifying the patients with drug-induced liver toxicity</w:t>
-      </w:r>
-      <w:r>
-        <w:t xml:space="preserve"> </w:t>
-      </w:r>
-      <w:r>
-        <w:fldChar w:fldCharType="begin" w:fldLock="1"/>
-      </w:r>
-      <w:r>
-        <w:instrText>ADDIN CSL_CITATION { "citationItems" : [ { "id" : "ITEM-1", "itemData" : { "author" : [ { "dropping-particle" : "", "family" : "Lin", "given" : "Chen", "non-dropping-particle" : "", "parse-names" : false, "suffix" : "" }, { "dropping-particle" : "", "family" : "Karlson", "given" : "Elizabeth W", "non-dropping-particle" : "", "parse-names" : false, "suffix" : "" }, { "dropping-particle" : "", "family" : "Dligach", "given" : "Dmitriy", "non-dropping-particle" : "", "parse-names" : false, "suffix" : "" }, { "dropping-particle" : "", "family" : "Ramirez", "given" : "Monica P", "non-dropping-particle" : "", "parse-names" : false, "suffix" : "" }, { "dropping-particle" : "", "family" : "Miller", "given" : "Timothy A", "non-dropping-particle" : "", "parse-names" : false, "suffix" : "" }, { "dropping-particle" : "", "family" : "Mo", "given" : "Huan", "non-dropping-particle" : "", "parse-names" : false, "suffix" : "" }, { "dropping-particle" : "", "family" : "Braggs", "given" : "Natalie S", "non-dropping-particle" : "", "parse-names" : false, "suffix" : "" }, { "dropping-particle" : "", "family" : "Cagan", "given" : "Andrew", "non-dropping-particle" : "", "parse-names" : false, "suffix" : "" }, { "dropping-particle" : "", "family" : "Gainer", "given" : "Vivian", "non-dropping-particle" : "", "parse-names" : false, "suffix" : "" }, { "dropping-particle" : "", "family" : "Denny", "given" : "Joshua C", "non-dropping-particle" : "", "parse-names" : false, "suffix" : "" }, { "dropping-particle" : "", "family" : "others", "given" : "", "non-dropping-particle" : "", "parse-names" : false, "suffix" : "" } ], "container-title" : "Journal of the American Medical Informatics Association", "id" : "ITEM-1", "issued" : { "date-parts" : [ [ "2014" ] ] }, "page" : "amiajnl--2014", "publisher" : "BMJ Publishing Group Ltd", "title" : "Automatic identification of methotrexate-induced liver toxicity in patients with rheumatoid arthritis from the electronic medical record", "type" : "article-journal" }, "uris" : [ "http://www.mendeley.com/documents/?uuid=cfa9507b-bcaf-429d-97ab-67006b2ece3c" ] } ], "mendeley" : { "formattedCitation" : "[6]", "plainTextFormattedCitation" : "[6]", "previouslyFormattedCitation" : "[6]" }, "properties" : { "noteIndex" : 0 }, "schema" : "https://github.com/citation-style-language/schema/raw/master/csl-citation.json" }</w:instrText>
-      </w:r>
-      <w:r>
-        <w:fldChar w:fldCharType="separate"/>
-      </w:r>
-      <w:r>
-        <w:rPr>
-          <w:noProof/>
-        </w:rPr>
-        <w:t>[</w:t>
-      </w:r>
-      <w:r>
-        <w:rPr>
-          <w:noProof/>
-        </w:rPr>
-        <w:t>2</w:t>
-      </w:r>
-      <w:r>
-        <w:rPr>
-          <w:noProof/>
-        </w:rPr>
-        <w:t>]</w:t>
-      </w:r>
-      <w:r>
-        <w:fldChar w:fldCharType="end"/>
-      </w:r>
-      <w:r>
-        <w:t xml:space="preserve">. I also focused on developing new methods for extracting temporal information from text </w:t>
-      </w:r>
-      <w:r>
-        <w:fldChar w:fldCharType="begin" w:fldLock="1"/>
-      </w:r>
-      <w:r>
-        <w:instrText>ADDIN CSL_CITATION { "citationItems" : [ { "id" : "ITEM-1", "itemData" : { "author" : [ { "dropping-particle" : "", "family" : "Miller", "given" : "Timothy A", "non-dropping-particle" : "", "parse-names" : false, "suffix" : "" }, { "dropping-particle" : "", "family" : "Bethard", "given" : "Steven", "non-dropping-particle" : "", "parse-names" : false, "suffix" : "" }, { "dropping-particle" : "", "family" : "Dligach", "given" : "Dmitriy", "non-dropping-particle" : "", "parse-names" : false, "suffix" : "" }, { "dropping-particle" : "", "family" : "Pradhan", "given" : "Sameer", "non-dropping-particle" : "", "parse-names" : false, "suffix" : "" }, { "dropping-particle" : "", "family" : "Lin", "given" : "Chen", "non-dropping-particle" : "", "parse-names" : false, "suffix" : "" }, { "dropping-particle" : "", "family" : "Savova", "given" : "Guergana K", "non-dropping-particle" : "", "parse-names" : false, "suffix" : "" } ], "container-title" : "ACL 2013", "id" : "ITEM-1", "issued" : { "date-parts" : [ [ "2013" ] ] }, "page" : "18", "publisher" : "Citeseer", "title" : "Discovering narrative containers in clinical text", "type" : "article-journal" }, "uris" : [ "http://www.mendeley.com/documents/?uuid=a1ce66eb-0bf7-4229-87ab-a94b99d1e633" ] }, { "id" : "ITEM-2", "itemData" : { "ISBN" : "9781937284732", "abstract" : "Convolution tree kernels are an efficient and effective method for comparing syntac- tic structures in NLP methods. However, current kernel methods such as subset tree kernel and partial tree kernel understate the similarity of very similar tree structures. Although soft-matching approaches can im- prove the similarity scores, they are corpus- dependent and match relaxations may be task-specific. We propose an alternative ap- proach called descending path kernel which gives intuitive similarity scores on compa- rable structures. This method is evaluated on two temporal relation extraction tasks and demonstrates its advantage over rich syntactic representations.", "author" : [ { "dropping-particle" : "", "family" : "Lin", "given" : "Chen", "non-dropping-particle" : "", "parse-names" : false, "suffix" : "" }, { "dropping-particle" : "", "family" : "Miller", "given" : "Timothy", "non-dropping-particle" : "", "parse-names" : false, "suffix" : "" }, { "dropping-particle" : "", "family" : "Kho", "given" : "Alvin", "non-dropping-particle" : "", "parse-names" : false, "suffix" : "" }, { "dropping-particle" : "", "family" : "Bethard", "given" : "Steven", "non-dropping-particle" : "", "parse-names" : false, "suffix" : "" }, { "dropping-particle" : "", "family" : "Dligach", "given" : "Dmitriy", "non-dropping-particle" : "", "parse-names" : false, "suffix" : "" }, { "dropping-particle" : "", "family" : "Pradhan", "given" : "Sameer", "non-dropping-particle" : "", "parse-names" : false, "suffix" : "" }, { "dropping-particle" : "", "family" : "Savova", "given" : "Guergana", "non-dropping-particle" : "", "parse-names" : false, "suffix" : "" } ], "container-title" : "ACL", "id" : "ITEM-2", "issued" : { "date-parts" : [ [ "2014" ] ] }, "page" : "81-86", "title" : "Descending-Path Convolution Kernel for Syntactic Structures", "type" : "article-journal", "volume" : "1" }, "uris" : [ "http://www.mendeley.com/documents/?uuid=52879fe4-b793-43d9-b4bd-a2a9e722dd41" ] } ], "mendeley" : { "formattedCitation" : "[7,8]", "plainTextFormattedCitation" : "[7,8]", "previouslyFormattedCitation" : "[7,8]" }, "properties" : { "noteIndex" : 0 }, "schema" : "https://github.com/citation-style-language/schema/raw/master/csl-citation.json" }</w:instrText>
-      </w:r>
-      <w:r>
-        <w:fldChar w:fldCharType="separate"/>
-      </w:r>
-      <w:r>
-        <w:rPr>
-          <w:noProof/>
-        </w:rPr>
-        <w:t>[</w:t>
-      </w:r>
-      <w:r>
-        <w:rPr>
-          <w:noProof/>
-        </w:rPr>
-        <w:t>1,3,4</w:t>
-      </w:r>
-      <w:r>
-        <w:rPr>
-          <w:noProof/>
-        </w:rPr>
-        <w:t>]</w:t>
-      </w:r>
-      <w:r>
-        <w:fldChar w:fldCharType="end"/>
-      </w:r>
-      <w:r>
-        <w:t xml:space="preserve">. </w:t>
-      </w:r>
-    </w:p>
-    <w:p/>
-    <w:p>
-      <w:r>
-        <w:t>1</w:t>
-      </w:r>
-      <w:r>
-        <w:tab/>
-        <w:t xml:space="preserve">   </w:t>
-      </w:r>
-      <w:r>
-        <w:t>*</w:t>
-      </w:r>
-      <w:r>
-        <w:t>Lin C</w:t>
-      </w:r>
-      <w:r>
-        <w:t>, *</w:t>
-      </w:r>
-      <w:r>
-        <w:rPr>
-          <w:b/>
-        </w:rPr>
-        <w:t>Dligach</w:t>
-      </w:r>
-      <w:r>
-        <w:rPr>
-          <w:b/>
-        </w:rPr>
-        <w:t xml:space="preserve"> D</w:t>
-      </w:r>
-      <w:r>
-        <w:t>, *Miller</w:t>
-      </w:r>
-      <w:r>
-        <w:t xml:space="preserve"> TA</w:t>
-      </w:r>
-      <w:r>
-        <w:t>, *Bethard</w:t>
-      </w:r>
-      <w:r>
-        <w:t xml:space="preserve"> S</w:t>
-      </w:r>
-      <w:r>
-        <w:t xml:space="preserve">, </w:t>
-      </w:r>
-      <w:r>
-        <w:t>Savova</w:t>
-      </w:r>
-      <w:r>
-        <w:t xml:space="preserve"> GK</w:t>
-      </w:r>
-      <w:r>
-        <w:t>. Multilayered Tem</w:t>
-      </w:r>
-      <w:r>
-        <w:t>poral</w:t>
-      </w:r>
-      <w:r>
-        <w:t xml:space="preserve"> </w:t>
-      </w:r>
-      <w:r>
-        <w:t xml:space="preserve">Modeling for the Clinical </w:t>
-      </w:r>
-    </w:p>
-    <w:p>
-      <w:r>
-        <w:t xml:space="preserve">          </w:t>
-      </w:r>
-      <w:r>
-        <w:t xml:space="preserve">Domain. </w:t>
-      </w:r>
-      <w:r>
-        <w:rPr>
-          <w:i/>
-        </w:rPr>
-        <w:t>Journal of American Medical Informatics Association</w:t>
-      </w:r>
-      <w:r>
-        <w:t xml:space="preserve">. 2015. doi: </w:t>
-      </w:r>
-    </w:p>
-    <w:p>
-      <w:r>
-        <w:t xml:space="preserve">         </w:t>
-      </w:r>
-      <w:r>
-        <w:t xml:space="preserve"> </w:t>
-      </w:r>
-      <w:r>
-        <w:t>http://dx.</w:t>
-      </w:r>
-      <w:r>
-        <w:t>doi.org/10.1093/jamia/ocv113. *</w:t>
-      </w:r>
-      <w:r>
-        <w:rPr>
-          <w:u w:val="single"/>
-        </w:rPr>
-        <w:t>Indicates co-first authors</w:t>
-      </w:r>
-      <w:r>
-        <w:t xml:space="preserve"> </w:t>
-      </w:r>
-    </w:p>
-    <w:p>
-      <w:pPr>
-        <w:pStyle w:val="NormalWeb"/>
-        <w:ind w:left="640" w:hanging="640"/>
-        <w:rPr>
-          <w:noProof/>
-        </w:rPr>
-      </w:pPr>
-      <w:r>
-        <w:rPr>
-          <w:noProof/>
-        </w:rPr>
-        <w:t>2</w:t>
-      </w:r>
-      <w:r>
-        <w:rPr>
-          <w:noProof/>
-        </w:rPr>
-        <w:t xml:space="preserve">       *</w:t>
-      </w:r>
-      <w:r>
-        <w:rPr>
-          <w:noProof/>
-        </w:rPr>
-        <w:t xml:space="preserve">Lin C, </w:t>
-      </w:r>
-      <w:r>
-        <w:rPr>
-          <w:noProof/>
-        </w:rPr>
-        <w:t>*</w:t>
-      </w:r>
-      <w:r>
-        <w:rPr>
-          <w:noProof/>
-        </w:rPr>
-        <w:t xml:space="preserve">Karlson EW, </w:t>
-      </w:r>
-      <w:r>
-        <w:rPr>
-          <w:noProof/>
-        </w:rPr>
-        <w:t>*</w:t>
-      </w:r>
-      <w:r>
-        <w:rPr>
-          <w:b/>
-          <w:noProof/>
-        </w:rPr>
-        <w:t>Dligach D</w:t>
-      </w:r>
-      <w:r>
-        <w:rPr>
-          <w:noProof/>
-        </w:rPr>
-        <w:t xml:space="preserve">, </w:t>
-      </w:r>
-      <w:r>
-        <w:rPr>
-          <w:i/>
-          <w:iCs/>
-          <w:noProof/>
-        </w:rPr>
-        <w:t>et al.</w:t>
-      </w:r>
-      <w:r>
-        <w:rPr>
-          <w:noProof/>
-        </w:rPr>
-        <w:t xml:space="preserve"> Automatic identification of methotrexate-induced liver toxicity in patients with rheumatoid arthritis from the electronic medical record. </w:t>
-      </w:r>
-      <w:r>
-        <w:rPr>
-          <w:i/>
-          <w:iCs/>
-          <w:noProof/>
-        </w:rPr>
-        <w:t>J Am Med Informatics Assoc</w:t>
-      </w:r>
-      <w:r>
-        <w:rPr>
-          <w:noProof/>
-        </w:rPr>
-        <w:t xml:space="preserve"> 2014;:amiajnl – 2014.</w:t>
-      </w:r>
-      <w:r>
-        <w:rPr>
-          <w:noProof/>
-        </w:rPr>
-        <w:t xml:space="preserve"> </w:t>
-      </w:r>
-      <w:r>
-        <w:t>*</w:t>
-      </w:r>
-      <w:r>
-        <w:rPr>
-          <w:u w:val="single"/>
-        </w:rPr>
-        <w:t>Indicates co-first authors</w:t>
-      </w:r>
-    </w:p>
-    <w:p>
-      <w:pPr>
-        <w:pStyle w:val="NormalWeb"/>
-        <w:ind w:left="640" w:hanging="640"/>
-        <w:rPr>
-          <w:noProof/>
-        </w:rPr>
-      </w:pPr>
-      <w:r>
-        <w:rPr>
-          <w:noProof/>
-        </w:rPr>
-        <w:t>3</w:t>
-      </w:r>
-      <w:r>
-        <w:rPr>
-          <w:noProof/>
-        </w:rPr>
-        <w:t xml:space="preserve"> </w:t>
-      </w:r>
-      <w:r>
-        <w:rPr>
-          <w:noProof/>
-        </w:rPr>
-        <w:tab/>
-        <w:t xml:space="preserve">Miller TA, Bethard S, </w:t>
-      </w:r>
-      <w:r>
-        <w:rPr>
-          <w:b/>
-          <w:noProof/>
-        </w:rPr>
-        <w:t>Dligach D</w:t>
-      </w:r>
-      <w:r>
-        <w:rPr>
-          <w:noProof/>
-        </w:rPr>
-        <w:t xml:space="preserve">, </w:t>
-      </w:r>
-      <w:r>
-        <w:rPr>
-          <w:i/>
-          <w:iCs/>
-          <w:noProof/>
-        </w:rPr>
-        <w:t>et al.</w:t>
-      </w:r>
-      <w:r>
-        <w:rPr>
-          <w:noProof/>
-        </w:rPr>
-        <w:t xml:space="preserve"> Discovering narrative containers in clinical text. </w:t>
-      </w:r>
-      <w:r>
-        <w:rPr>
-          <w:i/>
-          <w:iCs/>
-          <w:noProof/>
-        </w:rPr>
-        <w:t>ACL 2013</w:t>
-      </w:r>
-      <w:r>
-        <w:rPr>
-          <w:noProof/>
-        </w:rPr>
-        <w:t xml:space="preserve"> 2013;:18.</w:t>
-      </w:r>
-    </w:p>
-    <w:p>
-      <w:pPr>
-        <w:pStyle w:val="NormalWeb"/>
-        <w:ind w:left="640" w:hanging="640"/>
-        <w:rPr>
-          <w:noProof/>
-        </w:rPr>
-      </w:pPr>
-      <w:r>
-        <w:rPr>
-          <w:noProof/>
-        </w:rPr>
-        <w:t>4</w:t>
-      </w:r>
-      <w:r>
-        <w:rPr>
-          <w:noProof/>
-        </w:rPr>
-        <w:t xml:space="preserve"> </w:t>
-      </w:r>
-      <w:r>
-        <w:rPr>
-          <w:noProof/>
-        </w:rPr>
-        <w:tab/>
-        <w:t xml:space="preserve">Lin C, Miller T, Kho A, </w:t>
-      </w:r>
-      <w:r>
-        <w:rPr>
-          <w:iCs/>
-          <w:noProof/>
-        </w:rPr>
-        <w:t xml:space="preserve">Bethard S, </w:t>
-      </w:r>
-      <w:r>
-        <w:rPr>
-          <w:b/>
-          <w:iCs/>
-          <w:noProof/>
-        </w:rPr>
-        <w:t>Dligach D</w:t>
-      </w:r>
-      <w:r>
-        <w:rPr>
-          <w:iCs/>
-          <w:noProof/>
-        </w:rPr>
-        <w:t xml:space="preserve">, </w:t>
-      </w:r>
-      <w:r>
-        <w:rPr>
-          <w:i/>
-          <w:iCs/>
-          <w:noProof/>
-        </w:rPr>
-        <w:t>et al</w:t>
-      </w:r>
-      <w:r>
-        <w:rPr>
-          <w:i/>
-          <w:iCs/>
-          <w:noProof/>
-        </w:rPr>
-        <w:t>.</w:t>
-      </w:r>
-      <w:r>
-        <w:rPr>
-          <w:noProof/>
-        </w:rPr>
-        <w:t xml:space="preserve"> Descending-Path Convolution Kernel for Syntactic Structures. </w:t>
-      </w:r>
-      <w:r>
-        <w:rPr>
-          <w:i/>
-          <w:iCs/>
-          <w:noProof/>
-        </w:rPr>
-        <w:t>ACL</w:t>
-      </w:r>
-      <w:r>
-        <w:rPr>
-          <w:noProof/>
-        </w:rPr>
-        <w:t xml:space="preserve"> 2014;</w:t>
-      </w:r>
-      <w:r>
-        <w:rPr>
-          <w:b/>
-          <w:bCs/>
-          <w:noProof/>
-        </w:rPr>
-        <w:t>1</w:t>
-      </w:r>
-      <w:r>
-        <w:rPr>
-          <w:noProof/>
-        </w:rPr>
-        <w:t>:81–6.</w:t>
-      </w:r>
-    </w:p>
-    <w:p>
-      <w:r>
-        <w:rPr>
-          <w:b/>
-        </w:rPr>
         <w:t xml:space="preserve">4. Resolution of lexical ambiguities: </w:t>
       </w:r>
       <w:r>
@@ -2928,7 +3018,11 @@
         <w:t xml:space="preserve">I proposed and evaluated </w:t>
       </w:r>
       <w:r>
-        <w:t>a novel type of semantic feature that can be extracted from unlabeled corpora. These features, known as Dynamic Dependency Neighbors (DDNs), represent the meaning of nouns by capturing co-occurrence statistics of verbs and their noun objects. One important characteristic of the DDNs is that they capture lexical semantic knowledge without relying on hand-crafted linguistic resources, the traditional source of this type of knowledge. This makes the DDNs potentially applicable to many resource-poor languages and domains. I showed that incorporating the DDNs into the classification framework leads to performance improvements both in the context of word sense disambiguation</w:t>
+        <w:t xml:space="preserve">a novel type of semantic feature that can be extracted from unlabeled corpora. These features, known as Dynamic Dependency Neighbors (DDNs), represent the meaning of nouns by capturing co-occurrence statistics of verbs and their noun objects. One important characteristic of the DDNs is that they capture lexical semantic knowledge without relying on hand-crafted linguistic resources, the traditional source of this type of knowledge. This makes the DDNs potentially applicable to many resource-poor </w:t>
+      </w:r>
+      <w:r>
+        <w:lastRenderedPageBreak/>
+        <w:t>languages and domains. I showed that incorporating the DDNs into the classification framework leads to performance improvements both in the context of word sense disambiguation</w:t>
       </w:r>
       <w:r>
         <w:t xml:space="preserve"> </w:t>
@@ -3022,7 +3116,6 @@
         <w:rPr>
           <w:noProof/>
         </w:rPr>
-        <w:lastRenderedPageBreak/>
         <w:t>1</w:t>
       </w:r>
       <w:r>
@@ -3185,40 +3278,9 @@
       <w:r>
         <w:fldChar w:fldCharType="end"/>
       </w:r>
-    </w:p>
-    <w:p>
-      <w:pPr>
-        <w:pStyle w:val="DataField11pt-Single"/>
-      </w:pPr>
-    </w:p>
-    <w:p>
-      <w:pPr>
-        <w:pStyle w:val="DataField11pt-Single"/>
-        <w:rPr>
-          <w:b/>
-          <w:u w:val="single"/>
-        </w:rPr>
-      </w:pPr>
-      <w:r>
-        <w:rPr>
-          <w:b/>
-          <w:u w:val="single"/>
-        </w:rPr>
-        <w:t xml:space="preserve">Complete List of Published Work in Google Scholar: </w:t>
-      </w:r>
-    </w:p>
-    <w:p/>
-    <w:p>
-      <w:hyperlink r:id="rId11" w:history="1">
-        <w:r>
-          <w:rPr>
-            <w:rStyle w:val="Hyperlink"/>
-          </w:rPr>
-          <w:t>https://scholar.google.com/citations?user=mkLwEPkAAAAJ&amp;hl=en</w:t>
-        </w:r>
-      </w:hyperlink>
-    </w:p>
-    <w:p/>
+      <w:bookmarkStart w:id="0" w:name="_GoBack"/>
+      <w:bookmarkEnd w:id="0"/>
+    </w:p>
     <w:p>
       <w:pPr>
         <w:rPr>
@@ -3890,7 +3952,6 @@
           <w:rFonts w:cs="Arial"/>
           <w:szCs w:val="22"/>
         </w:rPr>
-        <w:lastRenderedPageBreak/>
         <w:t>Role:  Postdoctoral Research Fellow</w:t>
       </w:r>
     </w:p>
@@ -5394,7 +5455,7 @@
     </w:rPrDefault>
     <w:pPrDefault/>
   </w:docDefaults>
-  <w:latentStyles w:defLockedState="0" w:defUIPriority="0" w:defSemiHidden="0" w:defUnhideWhenUsed="0" w:defQFormat="0" w:count="380">
+  <w:latentStyles w:defLockedState="0" w:defUIPriority="0" w:defSemiHidden="0" w:defUnhideWhenUsed="0" w:defQFormat="0" w:count="382">
     <w:lsdException w:name="Normal" w:qFormat="1"/>
     <w:lsdException w:name="heading 1" w:qFormat="1"/>
     <w:lsdException w:name="heading 2" w:qFormat="1"/>
@@ -5759,6 +5820,8 @@
     <w:lsdException w:name="List Table 5 Dark Accent 6" w:uiPriority="50"/>
     <w:lsdException w:name="List Table 6 Colorful Accent 6" w:uiPriority="51"/>
     <w:lsdException w:name="List Table 7 Colorful Accent 6" w:uiPriority="52"/>
+    <w:lsdException w:name="Mention" w:semiHidden="1" w:uiPriority="99" w:unhideWhenUsed="1"/>
+    <w:lsdException w:name="Smart Hyperlink" w:semiHidden="1" w:uiPriority="99" w:unhideWhenUsed="1"/>
   </w:latentStyles>
   <w:style w:type="paragraph" w:default="1" w:styleId="Normal">
     <w:name w:val="Normal"/>

</xml_diff>